<commit_message>
Layout changes to documents
</commit_message>
<xml_diff>
--- a/Doing/Project56 - Systems Requirements Specification.docx
+++ b/Doing/Project56 - Systems Requirements Specification.docx
@@ -4,7 +4,7 @@
   <w:body>
     <w:p>
       <w:pPr>
-        <w:pStyle w:val="Title"/>
+        <w:pStyle w:val="Titel"/>
         <w:jc w:val="center"/>
       </w:pPr>
       <w:bookmarkStart w:id="0" w:name="_cyu8qsneothy" w:colFirst="0" w:colLast="0"/>
@@ -15,7 +15,7 @@
     </w:p>
     <w:p>
       <w:pPr>
-        <w:pStyle w:val="Title"/>
+        <w:pStyle w:val="Titel"/>
         <w:jc w:val="center"/>
       </w:pPr>
       <w:bookmarkStart w:id="1" w:name="_yuup3zvptwvs" w:colFirst="0" w:colLast="0"/>
@@ -29,7 +29,7 @@
     </w:p>
     <w:p>
       <w:pPr>
-        <w:pStyle w:val="Subtitle"/>
+        <w:pStyle w:val="Ondertitel"/>
         <w:jc w:val="center"/>
       </w:pPr>
       <w:bookmarkStart w:id="2" w:name="_2s5zhxycy41x" w:colFirst="0" w:colLast="0"/>
@@ -40,13 +40,13 @@
     </w:p>
     <w:p>
       <w:pPr>
-        <w:pStyle w:val="Subtitle"/>
+        <w:pStyle w:val="Ondertitel"/>
         <w:jc w:val="center"/>
       </w:pPr>
-      <w:bookmarkStart w:id="3" w:name="_zg819r24cy3g" w:colFirst="0" w:colLast="0"/>
+      <w:bookmarkStart w:id="3" w:name="_3znysh7"/>
       <w:bookmarkEnd w:id="3"/>
       <w:r>
-        <w:t>Project 5-6</w:t>
+        <w:t>Project56</w:t>
       </w:r>
     </w:p>
     <w:p/>
@@ -69,7 +69,7 @@
       <w:sdtContent>
         <w:p>
           <w:pPr>
-            <w:pStyle w:val="TOC1"/>
+            <w:pStyle w:val="Inhopg1"/>
             <w:tabs>
               <w:tab w:val="right" w:pos="9350"/>
             </w:tabs>
@@ -150,7 +150,7 @@
         </w:p>
         <w:p>
           <w:pPr>
-            <w:pStyle w:val="TOC2"/>
+            <w:pStyle w:val="Inhopg2"/>
             <w:tabs>
               <w:tab w:val="right" w:pos="9350"/>
             </w:tabs>
@@ -222,7 +222,7 @@
         </w:p>
         <w:p>
           <w:pPr>
-            <w:pStyle w:val="TOC2"/>
+            <w:pStyle w:val="Inhopg2"/>
             <w:tabs>
               <w:tab w:val="right" w:pos="9350"/>
             </w:tabs>
@@ -293,7 +293,7 @@
         </w:p>
         <w:p>
           <w:pPr>
-            <w:pStyle w:val="TOC2"/>
+            <w:pStyle w:val="Inhopg2"/>
             <w:tabs>
               <w:tab w:val="right" w:pos="9350"/>
             </w:tabs>
@@ -364,7 +364,7 @@
         </w:p>
         <w:p>
           <w:pPr>
-            <w:pStyle w:val="TOC2"/>
+            <w:pStyle w:val="Inhopg2"/>
             <w:tabs>
               <w:tab w:val="right" w:pos="9350"/>
             </w:tabs>
@@ -435,7 +435,7 @@
         </w:p>
         <w:p>
           <w:pPr>
-            <w:pStyle w:val="TOC2"/>
+            <w:pStyle w:val="Inhopg2"/>
             <w:tabs>
               <w:tab w:val="right" w:pos="9350"/>
             </w:tabs>
@@ -506,7 +506,7 @@
         </w:p>
         <w:p>
           <w:pPr>
-            <w:pStyle w:val="TOC1"/>
+            <w:pStyle w:val="Inhopg1"/>
             <w:tabs>
               <w:tab w:val="right" w:pos="9350"/>
             </w:tabs>
@@ -577,7 +577,7 @@
         </w:p>
         <w:p>
           <w:pPr>
-            <w:pStyle w:val="TOC2"/>
+            <w:pStyle w:val="Inhopg2"/>
             <w:tabs>
               <w:tab w:val="right" w:pos="9350"/>
             </w:tabs>
@@ -648,7 +648,7 @@
         </w:p>
         <w:p>
           <w:pPr>
-            <w:pStyle w:val="TOC2"/>
+            <w:pStyle w:val="Inhopg2"/>
             <w:tabs>
               <w:tab w:val="right" w:pos="9350"/>
             </w:tabs>
@@ -720,7 +720,7 @@
         </w:p>
         <w:p>
           <w:pPr>
-            <w:pStyle w:val="TOC2"/>
+            <w:pStyle w:val="Inhopg2"/>
             <w:tabs>
               <w:tab w:val="right" w:pos="9350"/>
             </w:tabs>
@@ -791,7 +791,7 @@
         </w:p>
         <w:p>
           <w:pPr>
-            <w:pStyle w:val="TOC2"/>
+            <w:pStyle w:val="Inhopg2"/>
             <w:tabs>
               <w:tab w:val="right" w:pos="9350"/>
             </w:tabs>
@@ -862,7 +862,7 @@
         </w:p>
         <w:p>
           <w:pPr>
-            <w:pStyle w:val="TOC2"/>
+            <w:pStyle w:val="Inhopg2"/>
             <w:tabs>
               <w:tab w:val="right" w:pos="9350"/>
             </w:tabs>
@@ -934,7 +934,7 @@
         </w:p>
         <w:p>
           <w:pPr>
-            <w:pStyle w:val="TOC2"/>
+            <w:pStyle w:val="Inhopg2"/>
             <w:tabs>
               <w:tab w:val="right" w:pos="9350"/>
             </w:tabs>
@@ -1006,7 +1006,7 @@
         </w:p>
         <w:p>
           <w:pPr>
-            <w:pStyle w:val="TOC1"/>
+            <w:pStyle w:val="Inhopg1"/>
             <w:tabs>
               <w:tab w:val="right" w:pos="9350"/>
             </w:tabs>
@@ -1077,7 +1077,7 @@
         </w:p>
         <w:p>
           <w:pPr>
-            <w:pStyle w:val="TOC2"/>
+            <w:pStyle w:val="Inhopg2"/>
             <w:tabs>
               <w:tab w:val="right" w:pos="9350"/>
             </w:tabs>
@@ -1149,7 +1149,7 @@
         </w:p>
         <w:p>
           <w:pPr>
-            <w:pStyle w:val="TOC2"/>
+            <w:pStyle w:val="Inhopg2"/>
             <w:tabs>
               <w:tab w:val="right" w:pos="9350"/>
             </w:tabs>
@@ -1221,7 +1221,7 @@
         </w:p>
         <w:p>
           <w:pPr>
-            <w:pStyle w:val="TOC2"/>
+            <w:pStyle w:val="Inhopg2"/>
             <w:tabs>
               <w:tab w:val="right" w:pos="9350"/>
             </w:tabs>
@@ -1293,7 +1293,7 @@
         </w:p>
         <w:p>
           <w:pPr>
-            <w:pStyle w:val="TOC2"/>
+            <w:pStyle w:val="Inhopg2"/>
             <w:tabs>
               <w:tab w:val="right" w:pos="9350"/>
             </w:tabs>
@@ -1365,7 +1365,7 @@
         </w:p>
         <w:p>
           <w:pPr>
-            <w:pStyle w:val="TOC2"/>
+            <w:pStyle w:val="Inhopg2"/>
             <w:tabs>
               <w:tab w:val="right" w:pos="9350"/>
             </w:tabs>
@@ -1437,7 +1437,7 @@
         </w:p>
         <w:p>
           <w:pPr>
-            <w:pStyle w:val="TOC2"/>
+            <w:pStyle w:val="Inhopg2"/>
             <w:tabs>
               <w:tab w:val="right" w:pos="9350"/>
             </w:tabs>
@@ -1509,7 +1509,7 @@
         </w:p>
         <w:p>
           <w:pPr>
-            <w:pStyle w:val="TOC2"/>
+            <w:pStyle w:val="Inhopg2"/>
             <w:tabs>
               <w:tab w:val="right" w:pos="9350"/>
             </w:tabs>
@@ -1581,7 +1581,7 @@
         </w:p>
         <w:p>
           <w:pPr>
-            <w:pStyle w:val="TOC2"/>
+            <w:pStyle w:val="Inhopg2"/>
             <w:tabs>
               <w:tab w:val="right" w:pos="9350"/>
             </w:tabs>
@@ -1653,7 +1653,7 @@
         </w:p>
         <w:p>
           <w:pPr>
-            <w:pStyle w:val="TOC1"/>
+            <w:pStyle w:val="Inhopg1"/>
             <w:tabs>
               <w:tab w:val="right" w:pos="9350"/>
             </w:tabs>
@@ -1725,7 +1725,7 @@
         </w:p>
         <w:p>
           <w:pPr>
-            <w:pStyle w:val="TOC2"/>
+            <w:pStyle w:val="Inhopg2"/>
             <w:tabs>
               <w:tab w:val="right" w:pos="9350"/>
             </w:tabs>
@@ -1797,7 +1797,7 @@
         </w:p>
         <w:p>
           <w:pPr>
-            <w:pStyle w:val="TOC2"/>
+            <w:pStyle w:val="Inhopg2"/>
             <w:tabs>
               <w:tab w:val="right" w:pos="9350"/>
             </w:tabs>
@@ -1868,7 +1868,7 @@
         </w:p>
         <w:p>
           <w:pPr>
-            <w:pStyle w:val="TOC2"/>
+            <w:pStyle w:val="Inhopg2"/>
             <w:tabs>
               <w:tab w:val="right" w:pos="9350"/>
             </w:tabs>
@@ -1894,6 +1894,8 @@
               </w:rPr>
               <w:tab/>
             </w:r>
+            <w:bookmarkStart w:id="4" w:name="_GoBack"/>
+            <w:bookmarkEnd w:id="4"/>
             <w:r>
               <w:rPr>
                 <w:noProof/>
@@ -1939,7 +1941,7 @@
         </w:p>
         <w:p>
           <w:pPr>
-            <w:pStyle w:val="TOC2"/>
+            <w:pStyle w:val="Inhopg2"/>
             <w:tabs>
               <w:tab w:val="right" w:pos="9350"/>
             </w:tabs>
@@ -2010,7 +2012,7 @@
         </w:p>
         <w:p>
           <w:pPr>
-            <w:pStyle w:val="TOC1"/>
+            <w:pStyle w:val="Inhopg1"/>
             <w:tabs>
               <w:tab w:val="right" w:pos="9350"/>
             </w:tabs>
@@ -2081,7 +2083,7 @@
         </w:p>
         <w:p>
           <w:pPr>
-            <w:pStyle w:val="TOC2"/>
+            <w:pStyle w:val="Inhopg2"/>
             <w:tabs>
               <w:tab w:val="right" w:pos="9350"/>
             </w:tabs>
@@ -2152,7 +2154,7 @@
         </w:p>
         <w:p>
           <w:pPr>
-            <w:pStyle w:val="TOC3"/>
+            <w:pStyle w:val="Inhopg3"/>
             <w:tabs>
               <w:tab w:val="right" w:pos="9350"/>
             </w:tabs>
@@ -2223,7 +2225,7 @@
         </w:p>
         <w:p>
           <w:pPr>
-            <w:pStyle w:val="TOC3"/>
+            <w:pStyle w:val="Inhopg3"/>
             <w:tabs>
               <w:tab w:val="right" w:pos="9350"/>
             </w:tabs>
@@ -2294,7 +2296,7 @@
         </w:p>
         <w:p>
           <w:pPr>
-            <w:pStyle w:val="TOC3"/>
+            <w:pStyle w:val="Inhopg3"/>
             <w:tabs>
               <w:tab w:val="right" w:pos="9350"/>
             </w:tabs>
@@ -2365,7 +2367,7 @@
         </w:p>
         <w:p>
           <w:pPr>
-            <w:pStyle w:val="TOC3"/>
+            <w:pStyle w:val="Inhopg3"/>
             <w:tabs>
               <w:tab w:val="right" w:pos="9350"/>
             </w:tabs>
@@ -2436,7 +2438,7 @@
         </w:p>
         <w:p>
           <w:pPr>
-            <w:pStyle w:val="TOC2"/>
+            <w:pStyle w:val="Inhopg2"/>
             <w:tabs>
               <w:tab w:val="right" w:pos="9350"/>
             </w:tabs>
@@ -2507,7 +2509,7 @@
         </w:p>
         <w:p>
           <w:pPr>
-            <w:pStyle w:val="TOC3"/>
+            <w:pStyle w:val="Inhopg3"/>
             <w:tabs>
               <w:tab w:val="right" w:pos="9350"/>
             </w:tabs>
@@ -2578,7 +2580,7 @@
         </w:p>
         <w:p>
           <w:pPr>
-            <w:pStyle w:val="TOC3"/>
+            <w:pStyle w:val="Inhopg3"/>
             <w:tabs>
               <w:tab w:val="right" w:pos="9350"/>
             </w:tabs>
@@ -2649,7 +2651,7 @@
         </w:p>
         <w:p>
           <w:pPr>
-            <w:pStyle w:val="TOC3"/>
+            <w:pStyle w:val="Inhopg3"/>
             <w:tabs>
               <w:tab w:val="right" w:pos="9350"/>
             </w:tabs>
@@ -2720,7 +2722,7 @@
         </w:p>
         <w:p>
           <w:pPr>
-            <w:pStyle w:val="TOC3"/>
+            <w:pStyle w:val="Inhopg3"/>
             <w:tabs>
               <w:tab w:val="right" w:pos="9350"/>
             </w:tabs>
@@ -2792,7 +2794,7 @@
         </w:p>
         <w:p>
           <w:pPr>
-            <w:pStyle w:val="TOC2"/>
+            <w:pStyle w:val="Inhopg2"/>
             <w:tabs>
               <w:tab w:val="right" w:pos="9350"/>
             </w:tabs>
@@ -2864,7 +2866,7 @@
         </w:p>
         <w:p>
           <w:pPr>
-            <w:pStyle w:val="TOC3"/>
+            <w:pStyle w:val="Inhopg3"/>
             <w:tabs>
               <w:tab w:val="right" w:pos="9350"/>
             </w:tabs>
@@ -2936,7 +2938,7 @@
         </w:p>
         <w:p>
           <w:pPr>
-            <w:pStyle w:val="TOC3"/>
+            <w:pStyle w:val="Inhopg3"/>
             <w:tabs>
               <w:tab w:val="right" w:pos="9350"/>
             </w:tabs>
@@ -3008,7 +3010,7 @@
         </w:p>
         <w:p>
           <w:pPr>
-            <w:pStyle w:val="TOC3"/>
+            <w:pStyle w:val="Inhopg3"/>
             <w:tabs>
               <w:tab w:val="right" w:pos="9350"/>
             </w:tabs>
@@ -3080,7 +3082,7 @@
         </w:p>
         <w:p>
           <w:pPr>
-            <w:pStyle w:val="TOC3"/>
+            <w:pStyle w:val="Inhopg3"/>
             <w:tabs>
               <w:tab w:val="right" w:pos="9350"/>
             </w:tabs>
@@ -3173,13 +3175,13 @@
     </w:p>
     <w:p>
       <w:pPr>
-        <w:pStyle w:val="Heading1"/>
+        <w:pStyle w:val="Kop1"/>
         <w:contextualSpacing w:val="0"/>
         <w:rPr>
           <w:lang w:val="nl-NL"/>
         </w:rPr>
       </w:pPr>
-      <w:bookmarkStart w:id="4" w:name="_Toc497235437"/>
+      <w:bookmarkStart w:id="5" w:name="_Toc497235437"/>
       <w:r>
         <w:rPr>
           <w:lang w:val="nl-NL"/>
@@ -3187,23 +3189,23 @@
         <w:lastRenderedPageBreak/>
         <w:t>Introduction</w:t>
       </w:r>
-      <w:bookmarkEnd w:id="4"/>
-    </w:p>
-    <w:p>
-      <w:pPr>
-        <w:pStyle w:val="Heading2"/>
-        <w:rPr>
-          <w:lang w:val="nl-NL"/>
-        </w:rPr>
-      </w:pPr>
-      <w:bookmarkStart w:id="5" w:name="_Toc497235438"/>
+      <w:bookmarkEnd w:id="5"/>
+    </w:p>
+    <w:p>
+      <w:pPr>
+        <w:pStyle w:val="Kop2"/>
+        <w:rPr>
+          <w:lang w:val="nl-NL"/>
+        </w:rPr>
+      </w:pPr>
+      <w:bookmarkStart w:id="6" w:name="_Toc497235438"/>
       <w:r>
         <w:rPr>
           <w:lang w:val="nl-NL"/>
         </w:rPr>
         <w:t>Purpose of this document</w:t>
       </w:r>
-      <w:bookmarkEnd w:id="5"/>
+      <w:bookmarkEnd w:id="6"/>
     </w:p>
     <w:p>
       <w:pPr>
@@ -3217,22 +3219,13 @@
           <w:rFonts w:eastAsia="Calibri"/>
           <w:lang w:val="nl-NL"/>
         </w:rPr>
-        <w:t>Het doel van dit document is het afbakenen van alle eisen van de webshop. Daarnaast worden alle eisen be</w:t>
-      </w:r>
-      <w:bookmarkStart w:id="6" w:name="_GoBack"/>
-      <w:bookmarkEnd w:id="6"/>
+        <w:t>Het doel van dit document is het afbakenen van alle eisen van de webshop. Daarnaast worden alle eisen benoemd, uitgelegd en worden de grenzen van de software aangegeven.</w:t>
+      </w:r>
       <w:r>
         <w:rPr>
           <w:rFonts w:eastAsia="Calibri"/>
           <w:lang w:val="nl-NL"/>
         </w:rPr>
-        <w:t>noemd, uitgelegd en worden de grenzen van de software aangegeven.</w:t>
-      </w:r>
-      <w:r>
-        <w:rPr>
-          <w:rFonts w:eastAsia="Calibri"/>
-          <w:lang w:val="nl-NL"/>
-        </w:rPr>
         <w:t xml:space="preserve"> Dit biedt als voordelen dat het voor de ontwikkelaar duidelijk is wat het systeem wel en niet moet kunnen. Daarnaast biedt het voor toekomstig onderhoud, handvatten om op terug te vallen als het systeem toch onverhoopt niet het gewenste gedrag vertoont.</w:t>
       </w:r>
     </w:p>
@@ -3246,7 +3239,7 @@
     </w:p>
     <w:p>
       <w:pPr>
-        <w:pStyle w:val="Heading2"/>
+        <w:pStyle w:val="Kop2"/>
         <w:rPr>
           <w:lang w:val="nl-NL"/>
         </w:rPr>
@@ -3407,7 +3400,7 @@
     </w:p>
     <w:p>
       <w:pPr>
-        <w:pStyle w:val="Heading2"/>
+        <w:pStyle w:val="Kop2"/>
       </w:pPr>
       <w:bookmarkStart w:id="8" w:name="_Toc497235440"/>
       <w:r>
@@ -3476,7 +3469,7 @@
     </w:p>
     <w:p>
       <w:pPr>
-        <w:pStyle w:val="Heading2"/>
+        <w:pStyle w:val="Kop2"/>
       </w:pPr>
       <w:bookmarkStart w:id="9" w:name="_Toc497235441"/>
       <w:r>
@@ -4049,7 +4042,7 @@
     </w:tbl>
     <w:p>
       <w:pPr>
-        <w:pStyle w:val="Heading2"/>
+        <w:pStyle w:val="Kop2"/>
       </w:pPr>
       <w:bookmarkStart w:id="10" w:name="_Toc497235442"/>
       <w:r>
@@ -4149,7 +4142,7 @@
     </w:p>
     <w:p>
       <w:pPr>
-        <w:pStyle w:val="Heading1"/>
+        <w:pStyle w:val="Kop1"/>
         <w:contextualSpacing w:val="0"/>
         <w:rPr>
           <w:lang w:val="nl-NL"/>
@@ -4167,7 +4160,7 @@
     </w:p>
     <w:p>
       <w:pPr>
-        <w:pStyle w:val="Heading2"/>
+        <w:pStyle w:val="Kop2"/>
         <w:rPr>
           <w:lang w:val="nl-NL"/>
         </w:rPr>
@@ -4190,7 +4183,7 @@
       <w:r>
         <w:rPr>
           <w:noProof/>
-          <w:lang w:val="en-GB" w:eastAsia="en-GB"/>
+          <w:lang w:val="nl-NL"/>
         </w:rPr>
         <w:drawing>
           <wp:anchor distT="0" distB="0" distL="114300" distR="114300" simplePos="0" relativeHeight="251658240" behindDoc="0" locked="0" layoutInCell="1" allowOverlap="1">
@@ -4498,7 +4491,7 @@
     </w:p>
     <w:p>
       <w:pPr>
-        <w:pStyle w:val="ListParagraph"/>
+        <w:pStyle w:val="Lijstalinea"/>
         <w:numPr>
           <w:ilvl w:val="0"/>
           <w:numId w:val="9"/>
@@ -4516,7 +4509,7 @@
     </w:p>
     <w:p>
       <w:pPr>
-        <w:pStyle w:val="ListParagraph"/>
+        <w:pStyle w:val="Lijstalinea"/>
         <w:numPr>
           <w:ilvl w:val="0"/>
           <w:numId w:val="9"/>
@@ -4534,7 +4527,7 @@
     </w:p>
     <w:p>
       <w:pPr>
-        <w:pStyle w:val="ListParagraph"/>
+        <w:pStyle w:val="Lijstalinea"/>
         <w:numPr>
           <w:ilvl w:val="0"/>
           <w:numId w:val="9"/>
@@ -4552,7 +4545,7 @@
     </w:p>
     <w:p>
       <w:pPr>
-        <w:pStyle w:val="ListParagraph"/>
+        <w:pStyle w:val="Lijstalinea"/>
         <w:numPr>
           <w:ilvl w:val="0"/>
           <w:numId w:val="9"/>
@@ -4570,7 +4563,7 @@
     </w:p>
     <w:p>
       <w:pPr>
-        <w:pStyle w:val="Heading2"/>
+        <w:pStyle w:val="Kop2"/>
         <w:rPr>
           <w:lang w:val="nl-NL"/>
         </w:rPr>
@@ -4750,7 +4743,6 @@
         <w:rPr>
           <w:lang w:val="nl-NL"/>
         </w:rPr>
-        <w:lastRenderedPageBreak/>
         <w:t>Een admin</w:t>
       </w:r>
       <w:r>
@@ -4781,6 +4773,7 @@
         <w:rPr>
           <w:lang w:val="nl-NL"/>
         </w:rPr>
+        <w:lastRenderedPageBreak/>
         <w:t xml:space="preserve">Een </w:t>
       </w:r>
       <w:r>
@@ -4880,7 +4873,7 @@
     </w:p>
     <w:p>
       <w:pPr>
-        <w:pStyle w:val="Heading2"/>
+        <w:pStyle w:val="Kop2"/>
         <w:rPr>
           <w:lang w:val="nl-NL"/>
         </w:rPr>
@@ -5019,7 +5012,7 @@
     </w:p>
     <w:p>
       <w:pPr>
-        <w:pStyle w:val="Heading2"/>
+        <w:pStyle w:val="Kop2"/>
       </w:pPr>
       <w:bookmarkStart w:id="15" w:name="_Toc497235447"/>
       <w:r>
@@ -5134,28 +5127,28 @@
         <w:rPr>
           <w:lang w:val="en-GB"/>
         </w:rPr>
+        <w:t xml:space="preserve">Het design moet zowel front end als back end consistent zijn. </w:t>
+      </w:r>
+      <w:r>
+        <w:rPr>
+          <w:lang w:val="nl-NL"/>
+        </w:rPr>
+        <w:t xml:space="preserve">Er moet zoveel mogelijk volgens dezelfde design en development methodes gewerkt worden. Het kan niet zo zijn dat het design van verschillende pagina’s, totaal niet aan elkaar gerelateerd is. </w:t>
+      </w:r>
+    </w:p>
+    <w:p>
+      <w:pPr>
+        <w:pStyle w:val="Kop2"/>
+        <w:rPr>
+          <w:lang w:val="nl-NL"/>
+        </w:rPr>
+      </w:pPr>
+      <w:bookmarkStart w:id="16" w:name="_Toc497235448"/>
+      <w:r>
+        <w:rPr>
+          <w:lang w:val="nl-NL"/>
+        </w:rPr>
         <w:lastRenderedPageBreak/>
-        <w:t xml:space="preserve">Het design moet zowel front end als back end consistent zijn. </w:t>
-      </w:r>
-      <w:r>
-        <w:rPr>
-          <w:lang w:val="nl-NL"/>
-        </w:rPr>
-        <w:t xml:space="preserve">Er moet zoveel mogelijk volgens dezelfde design en development methodes gewerkt worden. Het kan niet zo zijn dat het design van verschillende pagina’s, totaal niet aan elkaar gerelateerd is. </w:t>
-      </w:r>
-    </w:p>
-    <w:p>
-      <w:pPr>
-        <w:pStyle w:val="Heading2"/>
-        <w:rPr>
-          <w:lang w:val="nl-NL"/>
-        </w:rPr>
-      </w:pPr>
-      <w:bookmarkStart w:id="16" w:name="_Toc497235448"/>
-      <w:r>
-        <w:rPr>
-          <w:lang w:val="nl-NL"/>
-        </w:rPr>
         <w:t>User Documentation</w:t>
       </w:r>
       <w:bookmarkEnd w:id="16"/>
@@ -5207,7 +5200,7 @@
     </w:p>
     <w:p>
       <w:pPr>
-        <w:pStyle w:val="Heading2"/>
+        <w:pStyle w:val="Kop2"/>
         <w:rPr>
           <w:lang w:val="nl-NL"/>
         </w:rPr>
@@ -5363,7 +5356,7 @@
     </w:p>
     <w:p>
       <w:pPr>
-        <w:pStyle w:val="Heading1"/>
+        <w:pStyle w:val="Kop1"/>
         <w:contextualSpacing w:val="0"/>
         <w:rPr>
           <w:lang w:val="nl-NL"/>
@@ -5381,7 +5374,7 @@
     </w:p>
     <w:p>
       <w:pPr>
-        <w:pStyle w:val="Heading2"/>
+        <w:pStyle w:val="Kop2"/>
         <w:rPr>
           <w:lang w:val="nl-NL"/>
         </w:rPr>
@@ -5435,7 +5428,7 @@
     </w:p>
     <w:p>
       <w:pPr>
-        <w:pStyle w:val="ListParagraph"/>
+        <w:pStyle w:val="Lijstalinea"/>
         <w:numPr>
           <w:ilvl w:val="0"/>
           <w:numId w:val="5"/>
@@ -5465,7 +5458,7 @@
     </w:p>
     <w:p>
       <w:pPr>
-        <w:pStyle w:val="ListParagraph"/>
+        <w:pStyle w:val="Lijstalinea"/>
         <w:numPr>
           <w:ilvl w:val="0"/>
           <w:numId w:val="5"/>
@@ -5489,7 +5482,7 @@
     </w:p>
     <w:p>
       <w:pPr>
-        <w:pStyle w:val="ListParagraph"/>
+        <w:pStyle w:val="Lijstalinea"/>
         <w:numPr>
           <w:ilvl w:val="0"/>
           <w:numId w:val="5"/>
@@ -5513,7 +5506,7 @@
     </w:p>
     <w:p>
       <w:pPr>
-        <w:pStyle w:val="ListParagraph"/>
+        <w:pStyle w:val="Lijstalinea"/>
         <w:numPr>
           <w:ilvl w:val="0"/>
           <w:numId w:val="5"/>
@@ -5531,7 +5524,7 @@
     </w:p>
     <w:p>
       <w:pPr>
-        <w:pStyle w:val="ListParagraph"/>
+        <w:pStyle w:val="Lijstalinea"/>
         <w:numPr>
           <w:ilvl w:val="0"/>
           <w:numId w:val="5"/>
@@ -5574,7 +5567,7 @@
     </w:p>
     <w:p>
       <w:pPr>
-        <w:pStyle w:val="Heading2"/>
+        <w:pStyle w:val="Kop2"/>
         <w:rPr>
           <w:lang w:val="nl-NL"/>
         </w:rPr>
@@ -5646,7 +5639,7 @@
     </w:p>
     <w:p>
       <w:pPr>
-        <w:pStyle w:val="ListParagraph"/>
+        <w:pStyle w:val="Lijstalinea"/>
         <w:numPr>
           <w:ilvl w:val="0"/>
           <w:numId w:val="6"/>
@@ -5664,7 +5657,7 @@
     </w:p>
     <w:p>
       <w:pPr>
-        <w:pStyle w:val="ListParagraph"/>
+        <w:pStyle w:val="Lijstalinea"/>
         <w:numPr>
           <w:ilvl w:val="0"/>
           <w:numId w:val="6"/>
@@ -5682,7 +5675,7 @@
     </w:p>
     <w:p>
       <w:pPr>
-        <w:pStyle w:val="ListParagraph"/>
+        <w:pStyle w:val="Lijstalinea"/>
         <w:numPr>
           <w:ilvl w:val="0"/>
           <w:numId w:val="6"/>
@@ -5712,7 +5705,7 @@
     </w:p>
     <w:p>
       <w:pPr>
-        <w:pStyle w:val="ListParagraph"/>
+        <w:pStyle w:val="Lijstalinea"/>
         <w:numPr>
           <w:ilvl w:val="0"/>
           <w:numId w:val="6"/>
@@ -5730,7 +5723,7 @@
     </w:p>
     <w:p>
       <w:pPr>
-        <w:pStyle w:val="ListParagraph"/>
+        <w:pStyle w:val="Lijstalinea"/>
         <w:numPr>
           <w:ilvl w:val="0"/>
           <w:numId w:val="6"/>
@@ -5748,7 +5741,7 @@
     </w:p>
     <w:p>
       <w:pPr>
-        <w:pStyle w:val="ListParagraph"/>
+        <w:pStyle w:val="Lijstalinea"/>
         <w:numPr>
           <w:ilvl w:val="0"/>
           <w:numId w:val="6"/>
@@ -5766,7 +5759,7 @@
     </w:p>
     <w:p>
       <w:pPr>
-        <w:pStyle w:val="ListParagraph"/>
+        <w:pStyle w:val="Lijstalinea"/>
         <w:numPr>
           <w:ilvl w:val="0"/>
           <w:numId w:val="6"/>
@@ -5791,7 +5784,7 @@
     </w:p>
     <w:p>
       <w:pPr>
-        <w:pStyle w:val="Heading2"/>
+        <w:pStyle w:val="Kop2"/>
         <w:rPr>
           <w:lang w:val="nl-NL"/>
         </w:rPr>
@@ -5858,7 +5851,7 @@
     </w:p>
     <w:p>
       <w:pPr>
-        <w:pStyle w:val="ListParagraph"/>
+        <w:pStyle w:val="Lijstalinea"/>
         <w:numPr>
           <w:ilvl w:val="0"/>
           <w:numId w:val="2"/>
@@ -5882,7 +5875,7 @@
     </w:p>
     <w:p>
       <w:pPr>
-        <w:pStyle w:val="ListParagraph"/>
+        <w:pStyle w:val="Lijstalinea"/>
         <w:numPr>
           <w:ilvl w:val="0"/>
           <w:numId w:val="2"/>
@@ -5901,7 +5894,7 @@
     </w:p>
     <w:p>
       <w:pPr>
-        <w:pStyle w:val="ListParagraph"/>
+        <w:pStyle w:val="Lijstalinea"/>
         <w:numPr>
           <w:ilvl w:val="0"/>
           <w:numId w:val="2"/>
@@ -5919,7 +5912,7 @@
     </w:p>
     <w:p>
       <w:pPr>
-        <w:pStyle w:val="ListParagraph"/>
+        <w:pStyle w:val="Lijstalinea"/>
         <w:numPr>
           <w:ilvl w:val="0"/>
           <w:numId w:val="2"/>
@@ -5943,7 +5936,7 @@
     </w:p>
     <w:p>
       <w:pPr>
-        <w:pStyle w:val="ListParagraph"/>
+        <w:pStyle w:val="Lijstalinea"/>
         <w:numPr>
           <w:ilvl w:val="0"/>
           <w:numId w:val="2"/>
@@ -5967,7 +5960,7 @@
     </w:p>
     <w:p>
       <w:pPr>
-        <w:pStyle w:val="ListParagraph"/>
+        <w:pStyle w:val="Lijstalinea"/>
         <w:numPr>
           <w:ilvl w:val="0"/>
           <w:numId w:val="2"/>
@@ -6003,7 +5996,7 @@
     </w:p>
     <w:p>
       <w:pPr>
-        <w:pStyle w:val="ListParagraph"/>
+        <w:pStyle w:val="Lijstalinea"/>
         <w:numPr>
           <w:ilvl w:val="0"/>
           <w:numId w:val="2"/>
@@ -6034,7 +6027,7 @@
     </w:p>
     <w:p>
       <w:pPr>
-        <w:pStyle w:val="Heading2"/>
+        <w:pStyle w:val="Kop2"/>
         <w:rPr>
           <w:lang w:val="nl-NL"/>
         </w:rPr>
@@ -6107,7 +6100,7 @@
     </w:p>
     <w:p>
       <w:pPr>
-        <w:pStyle w:val="ListParagraph"/>
+        <w:pStyle w:val="Lijstalinea"/>
         <w:numPr>
           <w:ilvl w:val="0"/>
           <w:numId w:val="3"/>
@@ -6131,7 +6124,7 @@
     </w:p>
     <w:p>
       <w:pPr>
-        <w:pStyle w:val="ListParagraph"/>
+        <w:pStyle w:val="Lijstalinea"/>
         <w:numPr>
           <w:ilvl w:val="0"/>
           <w:numId w:val="3"/>
@@ -6161,7 +6154,7 @@
     </w:p>
     <w:p>
       <w:pPr>
-        <w:pStyle w:val="ListParagraph"/>
+        <w:pStyle w:val="Lijstalinea"/>
         <w:numPr>
           <w:ilvl w:val="0"/>
           <w:numId w:val="3"/>
@@ -6197,7 +6190,7 @@
     </w:p>
     <w:p>
       <w:pPr>
-        <w:pStyle w:val="ListParagraph"/>
+        <w:pStyle w:val="Lijstalinea"/>
         <w:numPr>
           <w:ilvl w:val="0"/>
           <w:numId w:val="3"/>
@@ -6227,7 +6220,7 @@
     </w:p>
     <w:p>
       <w:pPr>
-        <w:pStyle w:val="ListParagraph"/>
+        <w:pStyle w:val="Lijstalinea"/>
         <w:numPr>
           <w:ilvl w:val="0"/>
           <w:numId w:val="3"/>
@@ -6258,7 +6251,7 @@
     </w:p>
     <w:p>
       <w:pPr>
-        <w:pStyle w:val="Heading2"/>
+        <w:pStyle w:val="Kop2"/>
         <w:rPr>
           <w:lang w:val="nl-NL"/>
         </w:rPr>
@@ -6304,7 +6297,7 @@
     </w:p>
     <w:p>
       <w:pPr>
-        <w:pStyle w:val="ListParagraph"/>
+        <w:pStyle w:val="Lijstalinea"/>
         <w:numPr>
           <w:ilvl w:val="0"/>
           <w:numId w:val="10"/>
@@ -6322,7 +6315,7 @@
     </w:p>
     <w:p>
       <w:pPr>
-        <w:pStyle w:val="ListParagraph"/>
+        <w:pStyle w:val="Lijstalinea"/>
         <w:numPr>
           <w:ilvl w:val="0"/>
           <w:numId w:val="10"/>
@@ -6340,7 +6333,7 @@
     </w:p>
     <w:p>
       <w:pPr>
-        <w:pStyle w:val="ListParagraph"/>
+        <w:pStyle w:val="Lijstalinea"/>
         <w:numPr>
           <w:ilvl w:val="0"/>
           <w:numId w:val="10"/>
@@ -6358,7 +6351,7 @@
     </w:p>
     <w:p>
       <w:pPr>
-        <w:pStyle w:val="ListParagraph"/>
+        <w:pStyle w:val="Lijstalinea"/>
         <w:numPr>
           <w:ilvl w:val="0"/>
           <w:numId w:val="10"/>
@@ -6376,7 +6369,7 @@
     </w:p>
     <w:p>
       <w:pPr>
-        <w:pStyle w:val="ListParagraph"/>
+        <w:pStyle w:val="Lijstalinea"/>
         <w:numPr>
           <w:ilvl w:val="0"/>
           <w:numId w:val="10"/>
@@ -6394,7 +6387,7 @@
     </w:p>
     <w:p>
       <w:pPr>
-        <w:pStyle w:val="ListParagraph"/>
+        <w:pStyle w:val="Lijstalinea"/>
         <w:numPr>
           <w:ilvl w:val="0"/>
           <w:numId w:val="10"/>
@@ -6412,7 +6405,7 @@
     </w:p>
     <w:p>
       <w:pPr>
-        <w:pStyle w:val="ListParagraph"/>
+        <w:pStyle w:val="Lijstalinea"/>
         <w:numPr>
           <w:ilvl w:val="0"/>
           <w:numId w:val="10"/>
@@ -6437,7 +6430,7 @@
     </w:p>
     <w:p>
       <w:pPr>
-        <w:pStyle w:val="Heading2"/>
+        <w:pStyle w:val="Kop2"/>
         <w:rPr>
           <w:lang w:val="nl-NL"/>
         </w:rPr>
@@ -6509,7 +6502,7 @@
     </w:p>
     <w:p>
       <w:pPr>
-        <w:pStyle w:val="ListParagraph"/>
+        <w:pStyle w:val="Lijstalinea"/>
         <w:numPr>
           <w:ilvl w:val="0"/>
           <w:numId w:val="8"/>
@@ -6557,7 +6550,7 @@
     </w:p>
     <w:p>
       <w:pPr>
-        <w:pStyle w:val="ListParagraph"/>
+        <w:pStyle w:val="Lijstalinea"/>
         <w:numPr>
           <w:ilvl w:val="0"/>
           <w:numId w:val="8"/>
@@ -6605,7 +6598,7 @@
     </w:p>
     <w:p>
       <w:pPr>
-        <w:pStyle w:val="ListParagraph"/>
+        <w:pStyle w:val="Lijstalinea"/>
         <w:numPr>
           <w:ilvl w:val="0"/>
           <w:numId w:val="8"/>
@@ -6623,7 +6616,7 @@
     </w:p>
     <w:p>
       <w:pPr>
-        <w:pStyle w:val="ListParagraph"/>
+        <w:pStyle w:val="Lijstalinea"/>
         <w:numPr>
           <w:ilvl w:val="0"/>
           <w:numId w:val="8"/>
@@ -6641,7 +6634,7 @@
     </w:p>
     <w:p>
       <w:pPr>
-        <w:pStyle w:val="ListParagraph"/>
+        <w:pStyle w:val="Lijstalinea"/>
         <w:numPr>
           <w:ilvl w:val="0"/>
           <w:numId w:val="8"/>
@@ -6659,7 +6652,7 @@
     </w:p>
     <w:p>
       <w:pPr>
-        <w:pStyle w:val="ListParagraph"/>
+        <w:pStyle w:val="Lijstalinea"/>
         <w:numPr>
           <w:ilvl w:val="0"/>
           <w:numId w:val="8"/>
@@ -6684,7 +6677,7 @@
     </w:p>
     <w:p>
       <w:pPr>
-        <w:pStyle w:val="Heading2"/>
+        <w:pStyle w:val="Kop2"/>
         <w:rPr>
           <w:lang w:val="nl-NL"/>
         </w:rPr>
@@ -6761,7 +6754,7 @@
     </w:p>
     <w:p>
       <w:pPr>
-        <w:pStyle w:val="ListParagraph"/>
+        <w:pStyle w:val="Lijstalinea"/>
         <w:numPr>
           <w:ilvl w:val="0"/>
           <w:numId w:val="11"/>
@@ -6779,7 +6772,7 @@
     </w:p>
     <w:p>
       <w:pPr>
-        <w:pStyle w:val="ListParagraph"/>
+        <w:pStyle w:val="Lijstalinea"/>
         <w:numPr>
           <w:ilvl w:val="0"/>
           <w:numId w:val="11"/>
@@ -6797,7 +6790,7 @@
     </w:p>
     <w:p>
       <w:pPr>
-        <w:pStyle w:val="ListParagraph"/>
+        <w:pStyle w:val="Lijstalinea"/>
         <w:numPr>
           <w:ilvl w:val="0"/>
           <w:numId w:val="11"/>
@@ -6815,7 +6808,7 @@
     </w:p>
     <w:p>
       <w:pPr>
-        <w:pStyle w:val="ListParagraph"/>
+        <w:pStyle w:val="Lijstalinea"/>
         <w:numPr>
           <w:ilvl w:val="0"/>
           <w:numId w:val="11"/>
@@ -6833,7 +6826,7 @@
     </w:p>
     <w:p>
       <w:pPr>
-        <w:pStyle w:val="ListParagraph"/>
+        <w:pStyle w:val="Lijstalinea"/>
         <w:numPr>
           <w:ilvl w:val="0"/>
           <w:numId w:val="11"/>
@@ -6851,7 +6844,7 @@
     </w:p>
     <w:p>
       <w:pPr>
-        <w:pStyle w:val="ListParagraph"/>
+        <w:pStyle w:val="Lijstalinea"/>
         <w:numPr>
           <w:ilvl w:val="0"/>
           <w:numId w:val="11"/>
@@ -6896,7 +6889,7 @@
     </w:p>
     <w:p>
       <w:pPr>
-        <w:pStyle w:val="Heading2"/>
+        <w:pStyle w:val="Kop2"/>
         <w:rPr>
           <w:lang w:val="nl-NL"/>
         </w:rPr>
@@ -6943,7 +6936,7 @@
     </w:p>
     <w:p>
       <w:pPr>
-        <w:pStyle w:val="ListParagraph"/>
+        <w:pStyle w:val="Lijstalinea"/>
         <w:numPr>
           <w:ilvl w:val="0"/>
           <w:numId w:val="7"/>
@@ -6961,7 +6954,7 @@
     </w:p>
     <w:p>
       <w:pPr>
-        <w:pStyle w:val="ListParagraph"/>
+        <w:pStyle w:val="Lijstalinea"/>
         <w:numPr>
           <w:ilvl w:val="0"/>
           <w:numId w:val="7"/>
@@ -6979,7 +6972,7 @@
     </w:p>
     <w:p>
       <w:pPr>
-        <w:pStyle w:val="ListParagraph"/>
+        <w:pStyle w:val="Lijstalinea"/>
         <w:numPr>
           <w:ilvl w:val="0"/>
           <w:numId w:val="7"/>
@@ -6997,7 +6990,7 @@
     </w:p>
     <w:p>
       <w:pPr>
-        <w:pStyle w:val="ListParagraph"/>
+        <w:pStyle w:val="Lijstalinea"/>
         <w:numPr>
           <w:ilvl w:val="0"/>
           <w:numId w:val="7"/>
@@ -7015,7 +7008,7 @@
     </w:p>
     <w:p>
       <w:pPr>
-        <w:pStyle w:val="ListParagraph"/>
+        <w:pStyle w:val="Lijstalinea"/>
         <w:numPr>
           <w:ilvl w:val="0"/>
           <w:numId w:val="7"/>
@@ -7040,7 +7033,7 @@
     </w:p>
     <w:p>
       <w:pPr>
-        <w:pStyle w:val="Heading1"/>
+        <w:pStyle w:val="Kop1"/>
         <w:contextualSpacing w:val="0"/>
         <w:rPr>
           <w:lang w:val="nl-NL"/>
@@ -7057,7 +7050,7 @@
     </w:p>
     <w:p>
       <w:pPr>
-        <w:pStyle w:val="Heading2"/>
+        <w:pStyle w:val="Kop2"/>
         <w:rPr>
           <w:lang w:val="nl-NL"/>
         </w:rPr>
@@ -7131,7 +7124,7 @@
     </w:p>
     <w:p>
       <w:pPr>
-        <w:pStyle w:val="Heading2"/>
+        <w:pStyle w:val="Kop2"/>
         <w:rPr>
           <w:lang w:val="nl-NL"/>
         </w:rPr>
@@ -7226,7 +7219,7 @@
     </w:p>
     <w:p>
       <w:pPr>
-        <w:pStyle w:val="Heading2"/>
+        <w:pStyle w:val="Kop2"/>
         <w:rPr>
           <w:lang w:val="nl-NL"/>
         </w:rPr>
@@ -7328,7 +7321,7 @@
     </w:p>
     <w:p>
       <w:pPr>
-        <w:pStyle w:val="Heading2"/>
+        <w:pStyle w:val="Kop2"/>
         <w:rPr>
           <w:lang w:val="nl-NL"/>
         </w:rPr>
@@ -7419,7 +7412,7 @@
     </w:p>
     <w:p>
       <w:pPr>
-        <w:pStyle w:val="Heading1"/>
+        <w:pStyle w:val="Kop1"/>
         <w:contextualSpacing w:val="0"/>
         <w:rPr>
           <w:lang w:val="nl-NL"/>
@@ -7437,7 +7430,7 @@
     </w:p>
     <w:p>
       <w:pPr>
-        <w:pStyle w:val="Heading2"/>
+        <w:pStyle w:val="Kop2"/>
         <w:rPr>
           <w:lang w:val="nl-NL"/>
         </w:rPr>
@@ -7453,7 +7446,7 @@
     </w:p>
     <w:p>
       <w:pPr>
-        <w:pStyle w:val="Heading3"/>
+        <w:pStyle w:val="Kop3"/>
         <w:rPr>
           <w:lang w:val="nl-NL"/>
         </w:rPr>
@@ -7505,7 +7498,7 @@
       </w:r>
       <w:r>
         <w:rPr>
-          <w:rStyle w:val="FootnoteReference"/>
+          <w:rStyle w:val="Voetnootmarkering"/>
           <w:lang w:val="nl-NL"/>
         </w:rPr>
         <w:footnoteReference w:id="1"/>
@@ -7519,7 +7512,7 @@
     </w:p>
     <w:p>
       <w:pPr>
-        <w:pStyle w:val="Heading3"/>
+        <w:pStyle w:val="Kop3"/>
         <w:rPr>
           <w:lang w:val="nl-NL"/>
         </w:rPr>
@@ -7560,7 +7553,7 @@
     </w:p>
     <w:p>
       <w:pPr>
-        <w:pStyle w:val="Heading3"/>
+        <w:pStyle w:val="Kop3"/>
         <w:rPr>
           <w:lang w:val="nl-NL"/>
         </w:rPr>
@@ -7613,7 +7606,7 @@
     </w:p>
     <w:p>
       <w:pPr>
-        <w:pStyle w:val="Heading3"/>
+        <w:pStyle w:val="Kop3"/>
         <w:rPr>
           <w:lang w:val="nl-NL"/>
         </w:rPr>
@@ -7661,7 +7654,7 @@
     </w:p>
     <w:p>
       <w:pPr>
-        <w:pStyle w:val="Heading2"/>
+        <w:pStyle w:val="Kop2"/>
         <w:rPr>
           <w:lang w:val="nl-NL"/>
         </w:rPr>
@@ -7678,7 +7671,7 @@
     </w:p>
     <w:p>
       <w:pPr>
-        <w:pStyle w:val="Heading3"/>
+        <w:pStyle w:val="Kop3"/>
         <w:rPr>
           <w:lang w:val="nl-NL"/>
         </w:rPr>
@@ -7725,7 +7718,7 @@
     </w:p>
     <w:p>
       <w:pPr>
-        <w:pStyle w:val="Heading3"/>
+        <w:pStyle w:val="Kop3"/>
         <w:rPr>
           <w:lang w:val="nl-NL"/>
         </w:rPr>
@@ -7754,7 +7747,7 @@
     </w:p>
     <w:p>
       <w:pPr>
-        <w:pStyle w:val="Heading3"/>
+        <w:pStyle w:val="Kop3"/>
         <w:rPr>
           <w:lang w:val="nl-NL"/>
         </w:rPr>
@@ -7783,7 +7776,7 @@
     </w:p>
     <w:p>
       <w:pPr>
-        <w:pStyle w:val="Heading3"/>
+        <w:pStyle w:val="Kop3"/>
         <w:rPr>
           <w:lang w:val="nl-NL"/>
         </w:rPr>
@@ -7833,7 +7826,7 @@
     </w:p>
     <w:p>
       <w:pPr>
-        <w:pStyle w:val="Heading2"/>
+        <w:pStyle w:val="Kop2"/>
         <w:rPr>
           <w:lang w:val="nl-NL"/>
         </w:rPr>
@@ -7849,7 +7842,7 @@
     </w:p>
     <w:p>
       <w:pPr>
-        <w:pStyle w:val="Heading3"/>
+        <w:pStyle w:val="Kop3"/>
         <w:rPr>
           <w:lang w:val="nl-NL"/>
         </w:rPr>
@@ -7896,7 +7889,7 @@
     </w:p>
     <w:p>
       <w:pPr>
-        <w:pStyle w:val="Heading3"/>
+        <w:pStyle w:val="Kop3"/>
         <w:rPr>
           <w:lang w:val="nl-NL"/>
         </w:rPr>
@@ -7925,7 +7918,7 @@
     </w:p>
     <w:p>
       <w:pPr>
-        <w:pStyle w:val="Heading3"/>
+        <w:pStyle w:val="Kop3"/>
         <w:rPr>
           <w:lang w:val="nl-NL"/>
         </w:rPr>
@@ -7961,7 +7954,7 @@
     </w:p>
     <w:p>
       <w:pPr>
-        <w:pStyle w:val="Heading3"/>
+        <w:pStyle w:val="Kop3"/>
         <w:rPr>
           <w:lang w:val="nl-NL"/>
         </w:rPr>
@@ -12320,15 +12313,7 @@
                 <w:sz w:val="16"/>
                 <w:szCs w:val="16"/>
               </w:rPr>
-              <w:t xml:space="preserve">Non-Functional </w:t>
-            </w:r>
-            <w:r>
-              <w:rPr>
-                <w:sz w:val="16"/>
-                <w:szCs w:val="16"/>
-              </w:rPr>
-              <w:lastRenderedPageBreak/>
-              <w:t>requirements</w:t>
+              <w:t>Non-Functional requirements</w:t>
             </w:r>
           </w:p>
         </w:tc>
@@ -12535,6 +12520,7 @@
                 <w:sz w:val="16"/>
                 <w:szCs w:val="16"/>
               </w:rPr>
+              <w:lastRenderedPageBreak/>
               <w:t>NFR01</w:t>
             </w:r>
           </w:p>
@@ -13698,49 +13684,6 @@
       </w:tc>
     </w:tr>
   </w:tbl>
-  <w:sdt>
-    <w:sdtPr>
-      <w:id w:val="-953251575"/>
-      <w:docPartObj>
-        <w:docPartGallery w:val="Page Numbers (Bottom of Page)"/>
-        <w:docPartUnique/>
-      </w:docPartObj>
-    </w:sdtPr>
-    <w:sdtEndPr>
-      <w:rPr>
-        <w:noProof/>
-      </w:rPr>
-    </w:sdtEndPr>
-    <w:sdtContent>
-      <w:p>
-        <w:pPr>
-          <w:pStyle w:val="Footer"/>
-          <w:jc w:val="right"/>
-        </w:pPr>
-        <w:r>
-          <w:fldChar w:fldCharType="begin"/>
-        </w:r>
-        <w:r>
-          <w:instrText xml:space="preserve"> PAGE   \* MERGEFORMAT </w:instrText>
-        </w:r>
-        <w:r>
-          <w:fldChar w:fldCharType="separate"/>
-        </w:r>
-        <w:r>
-          <w:rPr>
-            <w:noProof/>
-          </w:rPr>
-          <w:t>18</w:t>
-        </w:r>
-        <w:r>
-          <w:rPr>
-            <w:noProof/>
-          </w:rPr>
-          <w:fldChar w:fldCharType="end"/>
-        </w:r>
-      </w:p>
-    </w:sdtContent>
-  </w:sdt>
   <w:p>
     <w:pPr>
       <w:rPr>
@@ -14135,14 +14078,14 @@
   <w:footnote w:id="1">
     <w:p>
       <w:pPr>
-        <w:pStyle w:val="FootnoteText"/>
+        <w:pStyle w:val="Voetnoottekst"/>
         <w:rPr>
           <w:lang w:val="en-US"/>
         </w:rPr>
       </w:pPr>
       <w:r>
         <w:rPr>
-          <w:rStyle w:val="FootnoteReference"/>
+          <w:rStyle w:val="Voetnootmarkering"/>
         </w:rPr>
         <w:footnoteRef/>
       </w:r>
@@ -14344,7 +14287,7 @@
               <w:sz w:val="16"/>
               <w:szCs w:val="16"/>
             </w:rPr>
-            <w:t>18</w:t>
+            <w:t>3</w:t>
           </w:r>
           <w:r>
             <w:rPr>
@@ -15856,7 +15799,7 @@
     <w:lsdException w:name="List Continue 4" w:semiHidden="1" w:unhideWhenUsed="1"/>
     <w:lsdException w:name="List Continue 5" w:semiHidden="1" w:unhideWhenUsed="1"/>
     <w:lsdException w:name="Message Header" w:semiHidden="1" w:unhideWhenUsed="1"/>
-    <w:lsdException w:name="Subtitle" w:uiPriority="11" w:qFormat="1"/>
+    <w:lsdException w:name="Subtitle" w:uiPriority="0" w:qFormat="1"/>
     <w:lsdException w:name="Salutation" w:semiHidden="1" w:unhideWhenUsed="1"/>
     <w:lsdException w:name="Date" w:semiHidden="1" w:unhideWhenUsed="1"/>
     <w:lsdException w:name="Body Text First Indent" w:semiHidden="1" w:unhideWhenUsed="1"/>
@@ -16154,13 +16097,13 @@
     <w:lsdException w:name="List Table 6 Colorful Accent 6" w:uiPriority="51"/>
     <w:lsdException w:name="List Table 7 Colorful Accent 6" w:uiPriority="52"/>
   </w:latentStyles>
-  <w:style w:type="paragraph" w:default="1" w:styleId="Normal">
+  <w:style w:type="paragraph" w:default="1" w:styleId="Standaard">
     <w:name w:val="Normal"/>
   </w:style>
-  <w:style w:type="paragraph" w:styleId="Heading1">
+  <w:style w:type="paragraph" w:styleId="Kop1">
     <w:name w:val="heading 1"/>
-    <w:basedOn w:val="Normal"/>
-    <w:next w:val="Normal"/>
+    <w:basedOn w:val="Standaard"/>
+    <w:next w:val="Standaard"/>
     <w:pPr>
       <w:keepNext/>
       <w:keepLines/>
@@ -16173,10 +16116,10 @@
       <w:szCs w:val="40"/>
     </w:rPr>
   </w:style>
-  <w:style w:type="paragraph" w:styleId="Heading2">
+  <w:style w:type="paragraph" w:styleId="Kop2">
     <w:name w:val="heading 2"/>
-    <w:basedOn w:val="Normal"/>
-    <w:next w:val="Normal"/>
+    <w:basedOn w:val="Standaard"/>
+    <w:next w:val="Standaard"/>
     <w:pPr>
       <w:keepNext/>
       <w:keepLines/>
@@ -16188,10 +16131,10 @@
       <w:szCs w:val="32"/>
     </w:rPr>
   </w:style>
-  <w:style w:type="paragraph" w:styleId="Heading3">
+  <w:style w:type="paragraph" w:styleId="Kop3">
     <w:name w:val="heading 3"/>
-    <w:basedOn w:val="Normal"/>
-    <w:next w:val="Normal"/>
+    <w:basedOn w:val="Standaard"/>
+    <w:next w:val="Standaard"/>
     <w:pPr>
       <w:keepNext/>
       <w:keepLines/>
@@ -16204,10 +16147,10 @@
       <w:szCs w:val="28"/>
     </w:rPr>
   </w:style>
-  <w:style w:type="paragraph" w:styleId="Heading4">
+  <w:style w:type="paragraph" w:styleId="Kop4">
     <w:name w:val="heading 4"/>
-    <w:basedOn w:val="Normal"/>
-    <w:next w:val="Normal"/>
+    <w:basedOn w:val="Standaard"/>
+    <w:next w:val="Standaard"/>
     <w:pPr>
       <w:keepNext/>
       <w:keepLines/>
@@ -16220,10 +16163,10 @@
       <w:szCs w:val="24"/>
     </w:rPr>
   </w:style>
-  <w:style w:type="paragraph" w:styleId="Heading5">
+  <w:style w:type="paragraph" w:styleId="Kop5">
     <w:name w:val="heading 5"/>
-    <w:basedOn w:val="Normal"/>
-    <w:next w:val="Normal"/>
+    <w:basedOn w:val="Standaard"/>
+    <w:next w:val="Standaard"/>
     <w:pPr>
       <w:keepNext/>
       <w:keepLines/>
@@ -16234,10 +16177,10 @@
       <w:color w:val="666666"/>
     </w:rPr>
   </w:style>
-  <w:style w:type="paragraph" w:styleId="Heading6">
+  <w:style w:type="paragraph" w:styleId="Kop6">
     <w:name w:val="heading 6"/>
-    <w:basedOn w:val="Normal"/>
-    <w:next w:val="Normal"/>
+    <w:basedOn w:val="Standaard"/>
+    <w:next w:val="Standaard"/>
     <w:pPr>
       <w:keepNext/>
       <w:keepLines/>
@@ -16249,11 +16192,11 @@
       <w:color w:val="666666"/>
     </w:rPr>
   </w:style>
-  <w:style w:type="paragraph" w:styleId="Heading7">
+  <w:style w:type="paragraph" w:styleId="Kop7">
     <w:name w:val="heading 7"/>
-    <w:basedOn w:val="Normal"/>
-    <w:next w:val="Normal"/>
-    <w:link w:val="Heading7Char"/>
+    <w:basedOn w:val="Standaard"/>
+    <w:next w:val="Standaard"/>
+    <w:link w:val="Kop7Char"/>
     <w:uiPriority w:val="9"/>
     <w:unhideWhenUsed/>
     <w:qFormat/>
@@ -16271,11 +16214,11 @@
       <w:color w:val="1F4D78" w:themeColor="accent1" w:themeShade="7F"/>
     </w:rPr>
   </w:style>
-  <w:style w:type="paragraph" w:styleId="Heading8">
+  <w:style w:type="paragraph" w:styleId="Kop8">
     <w:name w:val="heading 8"/>
-    <w:basedOn w:val="Normal"/>
-    <w:next w:val="Normal"/>
-    <w:link w:val="Heading8Char"/>
+    <w:basedOn w:val="Standaard"/>
+    <w:next w:val="Standaard"/>
+    <w:link w:val="Kop8Char"/>
     <w:uiPriority w:val="9"/>
     <w:unhideWhenUsed/>
     <w:qFormat/>
@@ -16293,13 +16236,13 @@
       <w:szCs w:val="21"/>
     </w:rPr>
   </w:style>
-  <w:style w:type="character" w:default="1" w:styleId="DefaultParagraphFont">
+  <w:style w:type="character" w:default="1" w:styleId="Standaardalinea-lettertype">
     <w:name w:val="Default Paragraph Font"/>
     <w:uiPriority w:val="1"/>
     <w:semiHidden/>
     <w:unhideWhenUsed/>
   </w:style>
-  <w:style w:type="table" w:default="1" w:styleId="TableNormal">
+  <w:style w:type="table" w:default="1" w:styleId="Standaardtabel">
     <w:name w:val="Normal Table"/>
     <w:uiPriority w:val="99"/>
     <w:semiHidden/>
@@ -16314,7 +16257,7 @@
       </w:tblCellMar>
     </w:tblPr>
   </w:style>
-  <w:style w:type="numbering" w:default="1" w:styleId="NoList">
+  <w:style w:type="numbering" w:default="1" w:styleId="Geenlijst">
     <w:name w:val="No List"/>
     <w:uiPriority w:val="99"/>
     <w:semiHidden/>
@@ -16331,10 +16274,10 @@
       </w:tblCellMar>
     </w:tblPr>
   </w:style>
-  <w:style w:type="paragraph" w:styleId="Title">
+  <w:style w:type="paragraph" w:styleId="Titel">
     <w:name w:val="Title"/>
-    <w:basedOn w:val="Normal"/>
-    <w:next w:val="Normal"/>
+    <w:basedOn w:val="Standaard"/>
+    <w:next w:val="Standaard"/>
     <w:pPr>
       <w:keepNext/>
       <w:keepLines/>
@@ -16345,10 +16288,12 @@
       <w:szCs w:val="52"/>
     </w:rPr>
   </w:style>
-  <w:style w:type="paragraph" w:styleId="Subtitle">
+  <w:style w:type="paragraph" w:styleId="Ondertitel">
     <w:name w:val="Subtitle"/>
-    <w:basedOn w:val="Normal"/>
-    <w:next w:val="Normal"/>
+    <w:basedOn w:val="Standaard"/>
+    <w:next w:val="Standaard"/>
+    <w:link w:val="OndertitelChar"/>
+    <w:qFormat/>
     <w:pPr>
       <w:keepNext/>
       <w:keepLines/>
@@ -16425,10 +16370,10 @@
       </w:tblCellMar>
     </w:tblPr>
   </w:style>
-  <w:style w:type="paragraph" w:styleId="Header">
+  <w:style w:type="paragraph" w:styleId="Koptekst">
     <w:name w:val="header"/>
-    <w:basedOn w:val="Normal"/>
-    <w:link w:val="HeaderChar"/>
+    <w:basedOn w:val="Standaard"/>
+    <w:link w:val="KoptekstChar"/>
     <w:uiPriority w:val="99"/>
     <w:unhideWhenUsed/>
     <w:rsid w:val="007F7DC0"/>
@@ -16440,17 +16385,17 @@
       <w:spacing w:line="240" w:lineRule="auto"/>
     </w:pPr>
   </w:style>
-  <w:style w:type="character" w:customStyle="1" w:styleId="HeaderChar">
-    <w:name w:val="Header Char"/>
-    <w:basedOn w:val="DefaultParagraphFont"/>
-    <w:link w:val="Header"/>
+  <w:style w:type="character" w:customStyle="1" w:styleId="KoptekstChar">
+    <w:name w:val="Koptekst Char"/>
+    <w:basedOn w:val="Standaardalinea-lettertype"/>
+    <w:link w:val="Koptekst"/>
     <w:uiPriority w:val="99"/>
     <w:rsid w:val="007F7DC0"/>
   </w:style>
-  <w:style w:type="paragraph" w:styleId="Footer">
+  <w:style w:type="paragraph" w:styleId="Voettekst">
     <w:name w:val="footer"/>
-    <w:basedOn w:val="Normal"/>
-    <w:link w:val="FooterChar"/>
+    <w:basedOn w:val="Standaard"/>
+    <w:link w:val="VoettekstChar"/>
     <w:uiPriority w:val="99"/>
     <w:unhideWhenUsed/>
     <w:rsid w:val="007F7DC0"/>
@@ -16462,16 +16407,16 @@
       <w:spacing w:line="240" w:lineRule="auto"/>
     </w:pPr>
   </w:style>
-  <w:style w:type="character" w:customStyle="1" w:styleId="FooterChar">
-    <w:name w:val="Footer Char"/>
-    <w:basedOn w:val="DefaultParagraphFont"/>
-    <w:link w:val="Footer"/>
+  <w:style w:type="character" w:customStyle="1" w:styleId="VoettekstChar">
+    <w:name w:val="Voettekst Char"/>
+    <w:basedOn w:val="Standaardalinea-lettertype"/>
+    <w:link w:val="Voettekst"/>
     <w:uiPriority w:val="99"/>
     <w:rsid w:val="007F7DC0"/>
   </w:style>
-  <w:style w:type="paragraph" w:styleId="ListParagraph">
+  <w:style w:type="paragraph" w:styleId="Lijstalinea">
     <w:name w:val="List Paragraph"/>
-    <w:basedOn w:val="Normal"/>
+    <w:basedOn w:val="Standaard"/>
     <w:uiPriority w:val="34"/>
     <w:qFormat/>
     <w:rsid w:val="00C83364"/>
@@ -16480,10 +16425,10 @@
       <w:contextualSpacing/>
     </w:pPr>
   </w:style>
-  <w:style w:type="paragraph" w:styleId="FootnoteText">
+  <w:style w:type="paragraph" w:styleId="Voetnoottekst">
     <w:name w:val="footnote text"/>
-    <w:basedOn w:val="Normal"/>
-    <w:link w:val="FootnoteTextChar"/>
+    <w:basedOn w:val="Standaard"/>
+    <w:link w:val="VoetnoottekstChar"/>
     <w:uiPriority w:val="99"/>
     <w:semiHidden/>
     <w:unhideWhenUsed/>
@@ -16496,10 +16441,10 @@
       <w:szCs w:val="20"/>
     </w:rPr>
   </w:style>
-  <w:style w:type="character" w:customStyle="1" w:styleId="FootnoteTextChar">
-    <w:name w:val="Footnote Text Char"/>
-    <w:basedOn w:val="DefaultParagraphFont"/>
-    <w:link w:val="FootnoteText"/>
+  <w:style w:type="character" w:customStyle="1" w:styleId="VoetnoottekstChar">
+    <w:name w:val="Voetnoottekst Char"/>
+    <w:basedOn w:val="Standaardalinea-lettertype"/>
+    <w:link w:val="Voetnoottekst"/>
     <w:uiPriority w:val="99"/>
     <w:semiHidden/>
     <w:rsid w:val="001A339F"/>
@@ -16508,9 +16453,9 @@
       <w:szCs w:val="20"/>
     </w:rPr>
   </w:style>
-  <w:style w:type="character" w:styleId="FootnoteReference">
+  <w:style w:type="character" w:styleId="Voetnootmarkering">
     <w:name w:val="footnote reference"/>
-    <w:basedOn w:val="DefaultParagraphFont"/>
+    <w:basedOn w:val="Standaardalinea-lettertype"/>
     <w:uiPriority w:val="99"/>
     <w:semiHidden/>
     <w:unhideWhenUsed/>
@@ -16521,7 +16466,7 @@
   </w:style>
   <w:style w:type="character" w:styleId="Hyperlink">
     <w:name w:val="Hyperlink"/>
-    <w:basedOn w:val="DefaultParagraphFont"/>
+    <w:basedOn w:val="Standaardalinea-lettertype"/>
     <w:uiPriority w:val="99"/>
     <w:unhideWhenUsed/>
     <w:rsid w:val="001A339F"/>
@@ -16532,7 +16477,7 @@
   </w:style>
   <w:style w:type="character" w:customStyle="1" w:styleId="UnresolvedMention">
     <w:name w:val="Unresolved Mention"/>
-    <w:basedOn w:val="DefaultParagraphFont"/>
+    <w:basedOn w:val="Standaardalinea-lettertype"/>
     <w:uiPriority w:val="99"/>
     <w:semiHidden/>
     <w:unhideWhenUsed/>
@@ -16542,10 +16487,10 @@
       <w:shd w:val="clear" w:color="auto" w:fill="E6E6E6"/>
     </w:rPr>
   </w:style>
-  <w:style w:type="paragraph" w:styleId="TOC1">
+  <w:style w:type="paragraph" w:styleId="Inhopg1">
     <w:name w:val="toc 1"/>
-    <w:basedOn w:val="Normal"/>
-    <w:next w:val="Normal"/>
+    <w:basedOn w:val="Standaard"/>
+    <w:next w:val="Standaard"/>
     <w:autoRedefine/>
     <w:uiPriority w:val="39"/>
     <w:unhideWhenUsed/>
@@ -16554,10 +16499,10 @@
       <w:spacing w:after="100"/>
     </w:pPr>
   </w:style>
-  <w:style w:type="paragraph" w:styleId="TOC2">
+  <w:style w:type="paragraph" w:styleId="Inhopg2">
     <w:name w:val="toc 2"/>
-    <w:basedOn w:val="Normal"/>
-    <w:next w:val="Normal"/>
+    <w:basedOn w:val="Standaard"/>
+    <w:next w:val="Standaard"/>
     <w:autoRedefine/>
     <w:uiPriority w:val="39"/>
     <w:unhideWhenUsed/>
@@ -16567,10 +16512,10 @@
       <w:ind w:left="220"/>
     </w:pPr>
   </w:style>
-  <w:style w:type="paragraph" w:styleId="TOC3">
+  <w:style w:type="paragraph" w:styleId="Inhopg3">
     <w:name w:val="toc 3"/>
-    <w:basedOn w:val="Normal"/>
-    <w:next w:val="Normal"/>
+    <w:basedOn w:val="Standaard"/>
+    <w:next w:val="Standaard"/>
     <w:autoRedefine/>
     <w:uiPriority w:val="39"/>
     <w:unhideWhenUsed/>
@@ -16580,9 +16525,9 @@
       <w:ind w:left="440"/>
     </w:pPr>
   </w:style>
-  <w:style w:type="character" w:styleId="SubtleEmphasis">
+  <w:style w:type="character" w:styleId="Subtielebenadrukking">
     <w:name w:val="Subtle Emphasis"/>
-    <w:basedOn w:val="DefaultParagraphFont"/>
+    <w:basedOn w:val="Standaardalinea-lettertype"/>
     <w:uiPriority w:val="19"/>
     <w:qFormat/>
     <w:rsid w:val="00603BF9"/>
@@ -16592,7 +16537,7 @@
       <w:color w:val="404040" w:themeColor="text1" w:themeTint="BF"/>
     </w:rPr>
   </w:style>
-  <w:style w:type="paragraph" w:styleId="NoSpacing">
+  <w:style w:type="paragraph" w:styleId="Geenafstand">
     <w:name w:val="No Spacing"/>
     <w:uiPriority w:val="1"/>
     <w:qFormat/>
@@ -16601,10 +16546,10 @@
       <w:spacing w:line="240" w:lineRule="auto"/>
     </w:pPr>
   </w:style>
-  <w:style w:type="character" w:customStyle="1" w:styleId="Heading7Char">
-    <w:name w:val="Heading 7 Char"/>
-    <w:basedOn w:val="DefaultParagraphFont"/>
-    <w:link w:val="Heading7"/>
+  <w:style w:type="character" w:customStyle="1" w:styleId="Kop7Char">
+    <w:name w:val="Kop 7 Char"/>
+    <w:basedOn w:val="Standaardalinea-lettertype"/>
+    <w:link w:val="Kop7"/>
     <w:uiPriority w:val="9"/>
     <w:rsid w:val="00603BF9"/>
     <w:rPr>
@@ -16614,10 +16559,10 @@
       <w:color w:val="1F4D78" w:themeColor="accent1" w:themeShade="7F"/>
     </w:rPr>
   </w:style>
-  <w:style w:type="character" w:customStyle="1" w:styleId="Heading8Char">
-    <w:name w:val="Heading 8 Char"/>
-    <w:basedOn w:val="DefaultParagraphFont"/>
-    <w:link w:val="Heading8"/>
+  <w:style w:type="character" w:customStyle="1" w:styleId="Kop8Char">
+    <w:name w:val="Kop 8 Char"/>
+    <w:basedOn w:val="Standaardalinea-lettertype"/>
+    <w:link w:val="Kop8"/>
     <w:uiPriority w:val="9"/>
     <w:rsid w:val="00603BF9"/>
     <w:rPr>
@@ -16625,6 +16570,17 @@
       <w:color w:val="272727" w:themeColor="text1" w:themeTint="D8"/>
       <w:sz w:val="21"/>
       <w:szCs w:val="21"/>
+    </w:rPr>
+  </w:style>
+  <w:style w:type="character" w:customStyle="1" w:styleId="OndertitelChar">
+    <w:name w:val="Ondertitel Char"/>
+    <w:basedOn w:val="Standaardalinea-lettertype"/>
+    <w:link w:val="Ondertitel"/>
+    <w:rsid w:val="00A720E1"/>
+    <w:rPr>
+      <w:color w:val="666666"/>
+      <w:sz w:val="30"/>
+      <w:szCs w:val="30"/>
     </w:rPr>
   </w:style>
 </w:styles>
@@ -16896,7 +16852,7 @@
 </file>
 
 <file path=customXml/itemProps1.xml><?xml version="1.0" encoding="utf-8"?>
-<ds:datastoreItem xmlns:ds="http://schemas.openxmlformats.org/officeDocument/2006/customXml" ds:itemID="{41194E3D-0F4A-4EA4-92D7-241BEB65478E}">
+<ds:datastoreItem xmlns:ds="http://schemas.openxmlformats.org/officeDocument/2006/customXml" ds:itemID="{D20F80F5-4C88-4359-8D1E-28CA10FF4A2A}">
   <ds:schemaRefs>
     <ds:schemaRef ds:uri="http://schemas.openxmlformats.org/officeDocument/2006/bibliography"/>
   </ds:schemaRefs>

</xml_diff>

<commit_message>
Additional info for the use cases
</commit_message>
<xml_diff>
--- a/Doing/Project56 - Systems Requirements Specification.docx
+++ b/Doing/Project56 - Systems Requirements Specification.docx
@@ -77,7 +77,7 @@
               <w:rFonts w:asciiTheme="minorHAnsi" w:eastAsiaTheme="minorEastAsia" w:hAnsiTheme="minorHAnsi" w:cstheme="minorBidi"/>
               <w:noProof/>
               <w:color w:val="auto"/>
-              <w:lang w:val="en-GB" w:eastAsia="en-GB"/>
+              <w:lang w:val="nl-NL"/>
             </w:rPr>
           </w:pPr>
           <w:r>
@@ -89,14 +89,133 @@
           <w:r>
             <w:fldChar w:fldCharType="separate"/>
           </w:r>
-          <w:hyperlink w:anchor="_Toc497235437" w:history="1">
+          <w:bookmarkStart w:id="4" w:name="_GoBack"/>
+          <w:bookmarkEnd w:id="4"/>
+          <w:r>
+            <w:rPr>
+              <w:rStyle w:val="Hyperlink"/>
+              <w:noProof/>
+            </w:rPr>
+            <w:fldChar w:fldCharType="begin"/>
+          </w:r>
+          <w:r>
+            <w:rPr>
+              <w:rStyle w:val="Hyperlink"/>
+              <w:noProof/>
+            </w:rPr>
+            <w:instrText xml:space="preserve"> </w:instrText>
+          </w:r>
+          <w:r>
+            <w:rPr>
+              <w:noProof/>
+            </w:rPr>
+            <w:instrText>HYPERLINK \l "_Toc497322171"</w:instrText>
+          </w:r>
+          <w:r>
+            <w:rPr>
+              <w:rStyle w:val="Hyperlink"/>
+              <w:noProof/>
+            </w:rPr>
+            <w:instrText xml:space="preserve"> </w:instrText>
+          </w:r>
+          <w:r>
+            <w:rPr>
+              <w:rStyle w:val="Hyperlink"/>
+              <w:noProof/>
+            </w:rPr>
+          </w:r>
+          <w:r>
+            <w:rPr>
+              <w:rStyle w:val="Hyperlink"/>
+              <w:noProof/>
+            </w:rPr>
+            <w:fldChar w:fldCharType="separate"/>
+          </w:r>
+          <w:r>
+            <w:rPr>
+              <w:rStyle w:val="Hyperlink"/>
+              <w:noProof/>
+              <w:lang w:val="nl-NL"/>
+            </w:rPr>
+            <w:t>Introduction</w:t>
+          </w:r>
+          <w:r>
+            <w:rPr>
+              <w:noProof/>
+              <w:webHidden/>
+            </w:rPr>
+            <w:tab/>
+          </w:r>
+          <w:r>
+            <w:rPr>
+              <w:noProof/>
+              <w:webHidden/>
+            </w:rPr>
+            <w:fldChar w:fldCharType="begin"/>
+          </w:r>
+          <w:r>
+            <w:rPr>
+              <w:noProof/>
+              <w:webHidden/>
+            </w:rPr>
+            <w:instrText xml:space="preserve"> PAGEREF _Toc497322171 \h </w:instrText>
+          </w:r>
+          <w:r>
+            <w:rPr>
+              <w:noProof/>
+              <w:webHidden/>
+            </w:rPr>
+          </w:r>
+          <w:r>
+            <w:rPr>
+              <w:noProof/>
+              <w:webHidden/>
+            </w:rPr>
+            <w:fldChar w:fldCharType="separate"/>
+          </w:r>
+          <w:r>
+            <w:rPr>
+              <w:noProof/>
+              <w:webHidden/>
+            </w:rPr>
+            <w:t>4</w:t>
+          </w:r>
+          <w:r>
+            <w:rPr>
+              <w:noProof/>
+              <w:webHidden/>
+            </w:rPr>
+            <w:fldChar w:fldCharType="end"/>
+          </w:r>
+          <w:r>
+            <w:rPr>
+              <w:rStyle w:val="Hyperlink"/>
+              <w:noProof/>
+            </w:rPr>
+            <w:fldChar w:fldCharType="end"/>
+          </w:r>
+        </w:p>
+        <w:p>
+          <w:pPr>
+            <w:pStyle w:val="Inhopg2"/>
+            <w:tabs>
+              <w:tab w:val="right" w:pos="9350"/>
+            </w:tabs>
+            <w:rPr>
+              <w:rFonts w:asciiTheme="minorHAnsi" w:eastAsiaTheme="minorEastAsia" w:hAnsiTheme="minorHAnsi" w:cstheme="minorBidi"/>
+              <w:noProof/>
+              <w:color w:val="auto"/>
+              <w:lang w:val="nl-NL"/>
+            </w:rPr>
+          </w:pPr>
+          <w:hyperlink w:anchor="_Toc497322172" w:history="1">
             <w:r>
               <w:rPr>
                 <w:rStyle w:val="Hyperlink"/>
                 <w:noProof/>
                 <w:lang w:val="nl-NL"/>
               </w:rPr>
-              <w:t>Introduction</w:t>
+              <w:t>Purpose of this document</w:t>
             </w:r>
             <w:r>
               <w:rPr>
@@ -117,7 +236,7 @@
                 <w:noProof/>
                 <w:webHidden/>
               </w:rPr>
-              <w:instrText xml:space="preserve"> PAGEREF _Toc497235437 \h </w:instrText>
+              <w:instrText xml:space="preserve"> PAGEREF _Toc497322172 \h </w:instrText>
             </w:r>
             <w:r>
               <w:rPr>
@@ -158,17 +277,17 @@
               <w:rFonts w:asciiTheme="minorHAnsi" w:eastAsiaTheme="minorEastAsia" w:hAnsiTheme="minorHAnsi" w:cstheme="minorBidi"/>
               <w:noProof/>
               <w:color w:val="auto"/>
-              <w:lang w:val="en-GB" w:eastAsia="en-GB"/>
+              <w:lang w:val="nl-NL"/>
             </w:rPr>
           </w:pPr>
-          <w:hyperlink w:anchor="_Toc497235438" w:history="1">
+          <w:hyperlink w:anchor="_Toc497322173" w:history="1">
             <w:r>
               <w:rPr>
                 <w:rStyle w:val="Hyperlink"/>
                 <w:noProof/>
                 <w:lang w:val="nl-NL"/>
               </w:rPr>
-              <w:t>Purpose of this document</w:t>
+              <w:t>Scope</w:t>
             </w:r>
             <w:r>
               <w:rPr>
@@ -189,7 +308,7 @@
                 <w:noProof/>
                 <w:webHidden/>
               </w:rPr>
-              <w:instrText xml:space="preserve"> PAGEREF _Toc497235438 \h </w:instrText>
+              <w:instrText xml:space="preserve"> PAGEREF _Toc497322173 \h </w:instrText>
             </w:r>
             <w:r>
               <w:rPr>
@@ -230,16 +349,17 @@
               <w:rFonts w:asciiTheme="minorHAnsi" w:eastAsiaTheme="minorEastAsia" w:hAnsiTheme="minorHAnsi" w:cstheme="minorBidi"/>
               <w:noProof/>
               <w:color w:val="auto"/>
-              <w:lang w:val="en-GB" w:eastAsia="en-GB"/>
+              <w:lang w:val="nl-NL"/>
             </w:rPr>
           </w:pPr>
-          <w:hyperlink w:anchor="_Toc497235439" w:history="1">
+          <w:hyperlink w:anchor="_Toc497322174" w:history="1">
             <w:r>
               <w:rPr>
                 <w:rStyle w:val="Hyperlink"/>
                 <w:noProof/>
-              </w:rPr>
-              <w:t>Scope</w:t>
+                <w:lang w:val="nl-NL"/>
+              </w:rPr>
+              <w:t>References</w:t>
             </w:r>
             <w:r>
               <w:rPr>
@@ -260,7 +380,7 @@
                 <w:noProof/>
                 <w:webHidden/>
               </w:rPr>
-              <w:instrText xml:space="preserve"> PAGEREF _Toc497235439 \h </w:instrText>
+              <w:instrText xml:space="preserve"> PAGEREF _Toc497322174 \h </w:instrText>
             </w:r>
             <w:r>
               <w:rPr>
@@ -301,16 +421,16 @@
               <w:rFonts w:asciiTheme="minorHAnsi" w:eastAsiaTheme="minorEastAsia" w:hAnsiTheme="minorHAnsi" w:cstheme="minorBidi"/>
               <w:noProof/>
               <w:color w:val="auto"/>
-              <w:lang w:val="en-GB" w:eastAsia="en-GB"/>
+              <w:lang w:val="nl-NL"/>
             </w:rPr>
           </w:pPr>
-          <w:hyperlink w:anchor="_Toc497235440" w:history="1">
+          <w:hyperlink w:anchor="_Toc497322175" w:history="1">
             <w:r>
               <w:rPr>
                 <w:rStyle w:val="Hyperlink"/>
                 <w:noProof/>
               </w:rPr>
-              <w:t>References</w:t>
+              <w:t>Version control</w:t>
             </w:r>
             <w:r>
               <w:rPr>
@@ -331,7 +451,7 @@
                 <w:noProof/>
                 <w:webHidden/>
               </w:rPr>
-              <w:instrText xml:space="preserve"> PAGEREF _Toc497235440 \h </w:instrText>
+              <w:instrText xml:space="preserve"> PAGEREF _Toc497322175 \h </w:instrText>
             </w:r>
             <w:r>
               <w:rPr>
@@ -351,7 +471,7 @@
                 <w:noProof/>
                 <w:webHidden/>
               </w:rPr>
-              <w:t>4</w:t>
+              <w:t>5</w:t>
             </w:r>
             <w:r>
               <w:rPr>
@@ -372,16 +492,16 @@
               <w:rFonts w:asciiTheme="minorHAnsi" w:eastAsiaTheme="minorEastAsia" w:hAnsiTheme="minorHAnsi" w:cstheme="minorBidi"/>
               <w:noProof/>
               <w:color w:val="auto"/>
-              <w:lang w:val="en-GB" w:eastAsia="en-GB"/>
+              <w:lang w:val="nl-NL"/>
             </w:rPr>
           </w:pPr>
-          <w:hyperlink w:anchor="_Toc497235441" w:history="1">
+          <w:hyperlink w:anchor="_Toc497322176" w:history="1">
             <w:r>
               <w:rPr>
                 <w:rStyle w:val="Hyperlink"/>
                 <w:noProof/>
               </w:rPr>
-              <w:t>Version control</w:t>
+              <w:t>Target audience</w:t>
             </w:r>
             <w:r>
               <w:rPr>
@@ -402,7 +522,7 @@
                 <w:noProof/>
                 <w:webHidden/>
               </w:rPr>
-              <w:instrText xml:space="preserve"> PAGEREF _Toc497235441 \h </w:instrText>
+              <w:instrText xml:space="preserve"> PAGEREF _Toc497322176 \h </w:instrText>
             </w:r>
             <w:r>
               <w:rPr>
@@ -423,6 +543,78 @@
                 <w:webHidden/>
               </w:rPr>
               <w:t>5</w:t>
+            </w:r>
+            <w:r>
+              <w:rPr>
+                <w:noProof/>
+                <w:webHidden/>
+              </w:rPr>
+              <w:fldChar w:fldCharType="end"/>
+            </w:r>
+          </w:hyperlink>
+        </w:p>
+        <w:p>
+          <w:pPr>
+            <w:pStyle w:val="Inhopg1"/>
+            <w:tabs>
+              <w:tab w:val="right" w:pos="9350"/>
+            </w:tabs>
+            <w:rPr>
+              <w:rFonts w:asciiTheme="minorHAnsi" w:eastAsiaTheme="minorEastAsia" w:hAnsiTheme="minorHAnsi" w:cstheme="minorBidi"/>
+              <w:noProof/>
+              <w:color w:val="auto"/>
+              <w:lang w:val="nl-NL"/>
+            </w:rPr>
+          </w:pPr>
+          <w:hyperlink w:anchor="_Toc497322177" w:history="1">
+            <w:r>
+              <w:rPr>
+                <w:rStyle w:val="Hyperlink"/>
+                <w:noProof/>
+                <w:lang w:val="nl-NL"/>
+              </w:rPr>
+              <w:t>Overall description</w:t>
+            </w:r>
+            <w:r>
+              <w:rPr>
+                <w:noProof/>
+                <w:webHidden/>
+              </w:rPr>
+              <w:tab/>
+            </w:r>
+            <w:r>
+              <w:rPr>
+                <w:noProof/>
+                <w:webHidden/>
+              </w:rPr>
+              <w:fldChar w:fldCharType="begin"/>
+            </w:r>
+            <w:r>
+              <w:rPr>
+                <w:noProof/>
+                <w:webHidden/>
+              </w:rPr>
+              <w:instrText xml:space="preserve"> PAGEREF _Toc497322177 \h </w:instrText>
+            </w:r>
+            <w:r>
+              <w:rPr>
+                <w:noProof/>
+                <w:webHidden/>
+              </w:rPr>
+            </w:r>
+            <w:r>
+              <w:rPr>
+                <w:noProof/>
+                <w:webHidden/>
+              </w:rPr>
+              <w:fldChar w:fldCharType="separate"/>
+            </w:r>
+            <w:r>
+              <w:rPr>
+                <w:noProof/>
+                <w:webHidden/>
+              </w:rPr>
+              <w:t>6</w:t>
             </w:r>
             <w:r>
               <w:rPr>
@@ -443,16 +635,17 @@
               <w:rFonts w:asciiTheme="minorHAnsi" w:eastAsiaTheme="minorEastAsia" w:hAnsiTheme="minorHAnsi" w:cstheme="minorBidi"/>
               <w:noProof/>
               <w:color w:val="auto"/>
-              <w:lang w:val="en-GB" w:eastAsia="en-GB"/>
+              <w:lang w:val="nl-NL"/>
             </w:rPr>
           </w:pPr>
-          <w:hyperlink w:anchor="_Toc497235442" w:history="1">
+          <w:hyperlink w:anchor="_Toc497322178" w:history="1">
             <w:r>
               <w:rPr>
                 <w:rStyle w:val="Hyperlink"/>
                 <w:noProof/>
-              </w:rPr>
-              <w:t>Target audience</w:t>
+                <w:lang w:val="nl-NL"/>
+              </w:rPr>
+              <w:t>System Context</w:t>
             </w:r>
             <w:r>
               <w:rPr>
@@ -473,7 +666,7 @@
                 <w:noProof/>
                 <w:webHidden/>
               </w:rPr>
-              <w:instrText xml:space="preserve"> PAGEREF _Toc497235442 \h </w:instrText>
+              <w:instrText xml:space="preserve"> PAGEREF _Toc497322178 \h </w:instrText>
             </w:r>
             <w:r>
               <w:rPr>
@@ -493,7 +686,366 @@
                 <w:noProof/>
                 <w:webHidden/>
               </w:rPr>
-              <w:t>5</w:t>
+              <w:t>6</w:t>
+            </w:r>
+            <w:r>
+              <w:rPr>
+                <w:noProof/>
+                <w:webHidden/>
+              </w:rPr>
+              <w:fldChar w:fldCharType="end"/>
+            </w:r>
+          </w:hyperlink>
+        </w:p>
+        <w:p>
+          <w:pPr>
+            <w:pStyle w:val="Inhopg2"/>
+            <w:tabs>
+              <w:tab w:val="right" w:pos="9350"/>
+            </w:tabs>
+            <w:rPr>
+              <w:rFonts w:asciiTheme="minorHAnsi" w:eastAsiaTheme="minorEastAsia" w:hAnsiTheme="minorHAnsi" w:cstheme="minorBidi"/>
+              <w:noProof/>
+              <w:color w:val="auto"/>
+              <w:lang w:val="nl-NL"/>
+            </w:rPr>
+          </w:pPr>
+          <w:hyperlink w:anchor="_Toc497322179" w:history="1">
+            <w:r>
+              <w:rPr>
+                <w:rStyle w:val="Hyperlink"/>
+                <w:noProof/>
+                <w:lang w:val="nl-NL"/>
+              </w:rPr>
+              <w:t>System properties</w:t>
+            </w:r>
+            <w:r>
+              <w:rPr>
+                <w:noProof/>
+                <w:webHidden/>
+              </w:rPr>
+              <w:tab/>
+            </w:r>
+            <w:r>
+              <w:rPr>
+                <w:noProof/>
+                <w:webHidden/>
+              </w:rPr>
+              <w:fldChar w:fldCharType="begin"/>
+            </w:r>
+            <w:r>
+              <w:rPr>
+                <w:noProof/>
+                <w:webHidden/>
+              </w:rPr>
+              <w:instrText xml:space="preserve"> PAGEREF _Toc497322179 \h </w:instrText>
+            </w:r>
+            <w:r>
+              <w:rPr>
+                <w:noProof/>
+                <w:webHidden/>
+              </w:rPr>
+            </w:r>
+            <w:r>
+              <w:rPr>
+                <w:noProof/>
+                <w:webHidden/>
+              </w:rPr>
+              <w:fldChar w:fldCharType="separate"/>
+            </w:r>
+            <w:r>
+              <w:rPr>
+                <w:noProof/>
+                <w:webHidden/>
+              </w:rPr>
+              <w:t>6</w:t>
+            </w:r>
+            <w:r>
+              <w:rPr>
+                <w:noProof/>
+                <w:webHidden/>
+              </w:rPr>
+              <w:fldChar w:fldCharType="end"/>
+            </w:r>
+          </w:hyperlink>
+        </w:p>
+        <w:p>
+          <w:pPr>
+            <w:pStyle w:val="Inhopg2"/>
+            <w:tabs>
+              <w:tab w:val="right" w:pos="9350"/>
+            </w:tabs>
+            <w:rPr>
+              <w:rFonts w:asciiTheme="minorHAnsi" w:eastAsiaTheme="minorEastAsia" w:hAnsiTheme="minorHAnsi" w:cstheme="minorBidi"/>
+              <w:noProof/>
+              <w:color w:val="auto"/>
+              <w:lang w:val="nl-NL"/>
+            </w:rPr>
+          </w:pPr>
+          <w:hyperlink w:anchor="_Toc497322180" w:history="1">
+            <w:r>
+              <w:rPr>
+                <w:rStyle w:val="Hyperlink"/>
+                <w:noProof/>
+                <w:lang w:val="nl-NL"/>
+              </w:rPr>
+              <w:t>System environment</w:t>
+            </w:r>
+            <w:r>
+              <w:rPr>
+                <w:noProof/>
+                <w:webHidden/>
+              </w:rPr>
+              <w:tab/>
+            </w:r>
+            <w:r>
+              <w:rPr>
+                <w:noProof/>
+                <w:webHidden/>
+              </w:rPr>
+              <w:fldChar w:fldCharType="begin"/>
+            </w:r>
+            <w:r>
+              <w:rPr>
+                <w:noProof/>
+                <w:webHidden/>
+              </w:rPr>
+              <w:instrText xml:space="preserve"> PAGEREF _Toc497322180 \h </w:instrText>
+            </w:r>
+            <w:r>
+              <w:rPr>
+                <w:noProof/>
+                <w:webHidden/>
+              </w:rPr>
+            </w:r>
+            <w:r>
+              <w:rPr>
+                <w:noProof/>
+                <w:webHidden/>
+              </w:rPr>
+              <w:fldChar w:fldCharType="separate"/>
+            </w:r>
+            <w:r>
+              <w:rPr>
+                <w:noProof/>
+                <w:webHidden/>
+              </w:rPr>
+              <w:t>7</w:t>
+            </w:r>
+            <w:r>
+              <w:rPr>
+                <w:noProof/>
+                <w:webHidden/>
+              </w:rPr>
+              <w:fldChar w:fldCharType="end"/>
+            </w:r>
+          </w:hyperlink>
+        </w:p>
+        <w:p>
+          <w:pPr>
+            <w:pStyle w:val="Inhopg2"/>
+            <w:tabs>
+              <w:tab w:val="right" w:pos="9350"/>
+            </w:tabs>
+            <w:rPr>
+              <w:rFonts w:asciiTheme="minorHAnsi" w:eastAsiaTheme="minorEastAsia" w:hAnsiTheme="minorHAnsi" w:cstheme="minorBidi"/>
+              <w:noProof/>
+              <w:color w:val="auto"/>
+              <w:lang w:val="nl-NL"/>
+            </w:rPr>
+          </w:pPr>
+          <w:hyperlink w:anchor="_Toc497322181" w:history="1">
+            <w:r>
+              <w:rPr>
+                <w:rStyle w:val="Hyperlink"/>
+                <w:noProof/>
+              </w:rPr>
+              <w:t>Restrictions on design and development</w:t>
+            </w:r>
+            <w:r>
+              <w:rPr>
+                <w:noProof/>
+                <w:webHidden/>
+              </w:rPr>
+              <w:tab/>
+            </w:r>
+            <w:r>
+              <w:rPr>
+                <w:noProof/>
+                <w:webHidden/>
+              </w:rPr>
+              <w:fldChar w:fldCharType="begin"/>
+            </w:r>
+            <w:r>
+              <w:rPr>
+                <w:noProof/>
+                <w:webHidden/>
+              </w:rPr>
+              <w:instrText xml:space="preserve"> PAGEREF _Toc497322181 \h </w:instrText>
+            </w:r>
+            <w:r>
+              <w:rPr>
+                <w:noProof/>
+                <w:webHidden/>
+              </w:rPr>
+            </w:r>
+            <w:r>
+              <w:rPr>
+                <w:noProof/>
+                <w:webHidden/>
+              </w:rPr>
+              <w:fldChar w:fldCharType="separate"/>
+            </w:r>
+            <w:r>
+              <w:rPr>
+                <w:noProof/>
+                <w:webHidden/>
+              </w:rPr>
+              <w:t>7</w:t>
+            </w:r>
+            <w:r>
+              <w:rPr>
+                <w:noProof/>
+                <w:webHidden/>
+              </w:rPr>
+              <w:fldChar w:fldCharType="end"/>
+            </w:r>
+          </w:hyperlink>
+        </w:p>
+        <w:p>
+          <w:pPr>
+            <w:pStyle w:val="Inhopg2"/>
+            <w:tabs>
+              <w:tab w:val="right" w:pos="9350"/>
+            </w:tabs>
+            <w:rPr>
+              <w:rFonts w:asciiTheme="minorHAnsi" w:eastAsiaTheme="minorEastAsia" w:hAnsiTheme="minorHAnsi" w:cstheme="minorBidi"/>
+              <w:noProof/>
+              <w:color w:val="auto"/>
+              <w:lang w:val="nl-NL"/>
+            </w:rPr>
+          </w:pPr>
+          <w:hyperlink w:anchor="_Toc497322182" w:history="1">
+            <w:r>
+              <w:rPr>
+                <w:rStyle w:val="Hyperlink"/>
+                <w:noProof/>
+                <w:lang w:val="nl-NL"/>
+              </w:rPr>
+              <w:t>User Documentation</w:t>
+            </w:r>
+            <w:r>
+              <w:rPr>
+                <w:noProof/>
+                <w:webHidden/>
+              </w:rPr>
+              <w:tab/>
+            </w:r>
+            <w:r>
+              <w:rPr>
+                <w:noProof/>
+                <w:webHidden/>
+              </w:rPr>
+              <w:fldChar w:fldCharType="begin"/>
+            </w:r>
+            <w:r>
+              <w:rPr>
+                <w:noProof/>
+                <w:webHidden/>
+              </w:rPr>
+              <w:instrText xml:space="preserve"> PAGEREF _Toc497322182 \h </w:instrText>
+            </w:r>
+            <w:r>
+              <w:rPr>
+                <w:noProof/>
+                <w:webHidden/>
+              </w:rPr>
+            </w:r>
+            <w:r>
+              <w:rPr>
+                <w:noProof/>
+                <w:webHidden/>
+              </w:rPr>
+              <w:fldChar w:fldCharType="separate"/>
+            </w:r>
+            <w:r>
+              <w:rPr>
+                <w:noProof/>
+                <w:webHidden/>
+              </w:rPr>
+              <w:t>8</w:t>
+            </w:r>
+            <w:r>
+              <w:rPr>
+                <w:noProof/>
+                <w:webHidden/>
+              </w:rPr>
+              <w:fldChar w:fldCharType="end"/>
+            </w:r>
+          </w:hyperlink>
+        </w:p>
+        <w:p>
+          <w:pPr>
+            <w:pStyle w:val="Inhopg2"/>
+            <w:tabs>
+              <w:tab w:val="right" w:pos="9350"/>
+            </w:tabs>
+            <w:rPr>
+              <w:rFonts w:asciiTheme="minorHAnsi" w:eastAsiaTheme="minorEastAsia" w:hAnsiTheme="minorHAnsi" w:cstheme="minorBidi"/>
+              <w:noProof/>
+              <w:color w:val="auto"/>
+              <w:lang w:val="nl-NL"/>
+            </w:rPr>
+          </w:pPr>
+          <w:hyperlink w:anchor="_Toc497322183" w:history="1">
+            <w:r>
+              <w:rPr>
+                <w:rStyle w:val="Hyperlink"/>
+                <w:noProof/>
+                <w:lang w:val="nl-NL"/>
+              </w:rPr>
+              <w:t>Assumptions and Dependencies</w:t>
+            </w:r>
+            <w:r>
+              <w:rPr>
+                <w:noProof/>
+                <w:webHidden/>
+              </w:rPr>
+              <w:tab/>
+            </w:r>
+            <w:r>
+              <w:rPr>
+                <w:noProof/>
+                <w:webHidden/>
+              </w:rPr>
+              <w:fldChar w:fldCharType="begin"/>
+            </w:r>
+            <w:r>
+              <w:rPr>
+                <w:noProof/>
+                <w:webHidden/>
+              </w:rPr>
+              <w:instrText xml:space="preserve"> PAGEREF _Toc497322183 \h </w:instrText>
+            </w:r>
+            <w:r>
+              <w:rPr>
+                <w:noProof/>
+                <w:webHidden/>
+              </w:rPr>
+            </w:r>
+            <w:r>
+              <w:rPr>
+                <w:noProof/>
+                <w:webHidden/>
+              </w:rPr>
+              <w:fldChar w:fldCharType="separate"/>
+            </w:r>
+            <w:r>
+              <w:rPr>
+                <w:noProof/>
+                <w:webHidden/>
+              </w:rPr>
+              <w:t>8</w:t>
             </w:r>
             <w:r>
               <w:rPr>
@@ -514,16 +1066,17 @@
               <w:rFonts w:asciiTheme="minorHAnsi" w:eastAsiaTheme="minorEastAsia" w:hAnsiTheme="minorHAnsi" w:cstheme="minorBidi"/>
               <w:noProof/>
               <w:color w:val="auto"/>
-              <w:lang w:val="en-GB" w:eastAsia="en-GB"/>
+              <w:lang w:val="nl-NL"/>
             </w:rPr>
           </w:pPr>
-          <w:hyperlink w:anchor="_Toc497235443" w:history="1">
+          <w:hyperlink w:anchor="_Toc497322184" w:history="1">
             <w:r>
               <w:rPr>
                 <w:rStyle w:val="Hyperlink"/>
                 <w:noProof/>
-              </w:rPr>
-              <w:t>Overall description</w:t>
+                <w:lang w:val="nl-NL"/>
+              </w:rPr>
+              <w:t>Functional requirements</w:t>
             </w:r>
             <w:r>
               <w:rPr>
@@ -544,7 +1097,7 @@
                 <w:noProof/>
                 <w:webHidden/>
               </w:rPr>
-              <w:instrText xml:space="preserve"> PAGEREF _Toc497235443 \h </w:instrText>
+              <w:instrText xml:space="preserve"> PAGEREF _Toc497322184 \h </w:instrText>
             </w:r>
             <w:r>
               <w:rPr>
@@ -564,7 +1117,7 @@
                 <w:noProof/>
                 <w:webHidden/>
               </w:rPr>
-              <w:t>5</w:t>
+              <w:t>9</w:t>
             </w:r>
             <w:r>
               <w:rPr>
@@ -585,16 +1138,17 @@
               <w:rFonts w:asciiTheme="minorHAnsi" w:eastAsiaTheme="minorEastAsia" w:hAnsiTheme="minorHAnsi" w:cstheme="minorBidi"/>
               <w:noProof/>
               <w:color w:val="auto"/>
-              <w:lang w:val="en-GB" w:eastAsia="en-GB"/>
+              <w:lang w:val="nl-NL"/>
             </w:rPr>
           </w:pPr>
-          <w:hyperlink w:anchor="_Toc497235444" w:history="1">
+          <w:hyperlink w:anchor="_Toc497322185" w:history="1">
             <w:r>
               <w:rPr>
                 <w:rStyle w:val="Hyperlink"/>
                 <w:noProof/>
-              </w:rPr>
-              <w:t>System Context</w:t>
+                <w:lang w:val="nl-NL"/>
+              </w:rPr>
+              <w:t>FR01 - Producten selecteren en toevoegen aan winkelmand[High]</w:t>
             </w:r>
             <w:r>
               <w:rPr>
@@ -615,7 +1169,7 @@
                 <w:noProof/>
                 <w:webHidden/>
               </w:rPr>
-              <w:instrText xml:space="preserve"> PAGEREF _Toc497235444 \h </w:instrText>
+              <w:instrText xml:space="preserve"> PAGEREF _Toc497322185 \h </w:instrText>
             </w:r>
             <w:r>
               <w:rPr>
@@ -635,7 +1189,7 @@
                 <w:noProof/>
                 <w:webHidden/>
               </w:rPr>
-              <w:t>5</w:t>
+              <w:t>9</w:t>
             </w:r>
             <w:r>
               <w:rPr>
@@ -656,17 +1210,17 @@
               <w:rFonts w:asciiTheme="minorHAnsi" w:eastAsiaTheme="minorEastAsia" w:hAnsiTheme="minorHAnsi" w:cstheme="minorBidi"/>
               <w:noProof/>
               <w:color w:val="auto"/>
-              <w:lang w:val="en-GB" w:eastAsia="en-GB"/>
+              <w:lang w:val="nl-NL"/>
             </w:rPr>
           </w:pPr>
-          <w:hyperlink w:anchor="_Toc497235445" w:history="1">
+          <w:hyperlink w:anchor="_Toc497322186" w:history="1">
             <w:r>
               <w:rPr>
                 <w:rStyle w:val="Hyperlink"/>
                 <w:noProof/>
                 <w:lang w:val="nl-NL"/>
               </w:rPr>
-              <w:t>System properties</w:t>
+              <w:t>FR02 - Producten bestellen [High]</w:t>
             </w:r>
             <w:r>
               <w:rPr>
@@ -687,7 +1241,7 @@
                 <w:noProof/>
                 <w:webHidden/>
               </w:rPr>
-              <w:instrText xml:space="preserve"> PAGEREF _Toc497235445 \h </w:instrText>
+              <w:instrText xml:space="preserve"> PAGEREF _Toc497322186 \h </w:instrText>
             </w:r>
             <w:r>
               <w:rPr>
@@ -707,7 +1261,7 @@
                 <w:noProof/>
                 <w:webHidden/>
               </w:rPr>
-              <w:t>6</w:t>
+              <w:t>9</w:t>
             </w:r>
             <w:r>
               <w:rPr>
@@ -728,16 +1282,17 @@
               <w:rFonts w:asciiTheme="minorHAnsi" w:eastAsiaTheme="minorEastAsia" w:hAnsiTheme="minorHAnsi" w:cstheme="minorBidi"/>
               <w:noProof/>
               <w:color w:val="auto"/>
-              <w:lang w:val="en-GB" w:eastAsia="en-GB"/>
+              <w:lang w:val="nl-NL"/>
             </w:rPr>
           </w:pPr>
-          <w:hyperlink w:anchor="_Toc497235446" w:history="1">
+          <w:hyperlink w:anchor="_Toc497322187" w:history="1">
             <w:r>
               <w:rPr>
                 <w:rStyle w:val="Hyperlink"/>
                 <w:noProof/>
-              </w:rPr>
-              <w:t>System environment</w:t>
+                <w:lang w:val="nl-NL"/>
+              </w:rPr>
+              <w:t>FR03 - Een account aanmaken [High]</w:t>
             </w:r>
             <w:r>
               <w:rPr>
@@ -758,7 +1313,7 @@
                 <w:noProof/>
                 <w:webHidden/>
               </w:rPr>
-              <w:instrText xml:space="preserve"> PAGEREF _Toc497235446 \h </w:instrText>
+              <w:instrText xml:space="preserve"> PAGEREF _Toc497322187 \h </w:instrText>
             </w:r>
             <w:r>
               <w:rPr>
@@ -778,7 +1333,7 @@
                 <w:noProof/>
                 <w:webHidden/>
               </w:rPr>
-              <w:t>6</w:t>
+              <w:t>9</w:t>
             </w:r>
             <w:r>
               <w:rPr>
@@ -799,16 +1354,17 @@
               <w:rFonts w:asciiTheme="minorHAnsi" w:eastAsiaTheme="minorEastAsia" w:hAnsiTheme="minorHAnsi" w:cstheme="minorBidi"/>
               <w:noProof/>
               <w:color w:val="auto"/>
-              <w:lang w:val="en-GB" w:eastAsia="en-GB"/>
+              <w:lang w:val="nl-NL"/>
             </w:rPr>
           </w:pPr>
-          <w:hyperlink w:anchor="_Toc497235447" w:history="1">
+          <w:hyperlink w:anchor="_Toc497322188" w:history="1">
             <w:r>
               <w:rPr>
                 <w:rStyle w:val="Hyperlink"/>
                 <w:noProof/>
-              </w:rPr>
-              <w:t>Restrictions on design and development</w:t>
+                <w:lang w:val="nl-NL"/>
+              </w:rPr>
+              <w:t>FR04 - Inloggen op de webshop [High]</w:t>
             </w:r>
             <w:r>
               <w:rPr>
@@ -829,7 +1385,7 @@
                 <w:noProof/>
                 <w:webHidden/>
               </w:rPr>
-              <w:instrText xml:space="preserve"> PAGEREF _Toc497235447 \h </w:instrText>
+              <w:instrText xml:space="preserve"> PAGEREF _Toc497322188 \h </w:instrText>
             </w:r>
             <w:r>
               <w:rPr>
@@ -849,7 +1405,7 @@
                 <w:noProof/>
                 <w:webHidden/>
               </w:rPr>
-              <w:t>7</w:t>
+              <w:t>10</w:t>
             </w:r>
             <w:r>
               <w:rPr>
@@ -870,17 +1426,17 @@
               <w:rFonts w:asciiTheme="minorHAnsi" w:eastAsiaTheme="minorEastAsia" w:hAnsiTheme="minorHAnsi" w:cstheme="minorBidi"/>
               <w:noProof/>
               <w:color w:val="auto"/>
-              <w:lang w:val="en-GB" w:eastAsia="en-GB"/>
+              <w:lang w:val="nl-NL"/>
             </w:rPr>
           </w:pPr>
-          <w:hyperlink w:anchor="_Toc497235448" w:history="1">
+          <w:hyperlink w:anchor="_Toc497322189" w:history="1">
             <w:r>
               <w:rPr>
                 <w:rStyle w:val="Hyperlink"/>
                 <w:noProof/>
                 <w:lang w:val="nl-NL"/>
               </w:rPr>
-              <w:t>User Documentation</w:t>
+              <w:t>FR05– Gebruikergegevens aanpassen [Medium]</w:t>
             </w:r>
             <w:r>
               <w:rPr>
@@ -901,7 +1457,7 @@
                 <w:noProof/>
                 <w:webHidden/>
               </w:rPr>
-              <w:instrText xml:space="preserve"> PAGEREF _Toc497235448 \h </w:instrText>
+              <w:instrText xml:space="preserve"> PAGEREF _Toc497322189 \h </w:instrText>
             </w:r>
             <w:r>
               <w:rPr>
@@ -921,7 +1477,7 @@
                 <w:noProof/>
                 <w:webHidden/>
               </w:rPr>
-              <w:t>7</w:t>
+              <w:t>10</w:t>
             </w:r>
             <w:r>
               <w:rPr>
@@ -942,17 +1498,17 @@
               <w:rFonts w:asciiTheme="minorHAnsi" w:eastAsiaTheme="minorEastAsia" w:hAnsiTheme="minorHAnsi" w:cstheme="minorBidi"/>
               <w:noProof/>
               <w:color w:val="auto"/>
-              <w:lang w:val="en-GB" w:eastAsia="en-GB"/>
+              <w:lang w:val="nl-NL"/>
             </w:rPr>
           </w:pPr>
-          <w:hyperlink w:anchor="_Toc497235449" w:history="1">
+          <w:hyperlink w:anchor="_Toc497322190" w:history="1">
             <w:r>
               <w:rPr>
                 <w:rStyle w:val="Hyperlink"/>
                 <w:noProof/>
                 <w:lang w:val="nl-NL"/>
               </w:rPr>
-              <w:t>Assumptions and Dependencies</w:t>
+              <w:t>FR06 - Administrator - Producten beheren [Medium]</w:t>
             </w:r>
             <w:r>
               <w:rPr>
@@ -973,7 +1529,7 @@
                 <w:noProof/>
                 <w:webHidden/>
               </w:rPr>
-              <w:instrText xml:space="preserve"> PAGEREF _Toc497235449 \h </w:instrText>
+              <w:instrText xml:space="preserve"> PAGEREF _Toc497322190 \h </w:instrText>
             </w:r>
             <w:r>
               <w:rPr>
@@ -993,7 +1549,151 @@
                 <w:noProof/>
                 <w:webHidden/>
               </w:rPr>
-              <w:t>8</w:t>
+              <w:t>11</w:t>
+            </w:r>
+            <w:r>
+              <w:rPr>
+                <w:noProof/>
+                <w:webHidden/>
+              </w:rPr>
+              <w:fldChar w:fldCharType="end"/>
+            </w:r>
+          </w:hyperlink>
+        </w:p>
+        <w:p>
+          <w:pPr>
+            <w:pStyle w:val="Inhopg2"/>
+            <w:tabs>
+              <w:tab w:val="right" w:pos="9350"/>
+            </w:tabs>
+            <w:rPr>
+              <w:rFonts w:asciiTheme="minorHAnsi" w:eastAsiaTheme="minorEastAsia" w:hAnsiTheme="minorHAnsi" w:cstheme="minorBidi"/>
+              <w:noProof/>
+              <w:color w:val="auto"/>
+              <w:lang w:val="nl-NL"/>
+            </w:rPr>
+          </w:pPr>
+          <w:hyperlink w:anchor="_Toc497322191" w:history="1">
+            <w:r>
+              <w:rPr>
+                <w:rStyle w:val="Hyperlink"/>
+                <w:noProof/>
+                <w:lang w:val="nl-NL"/>
+              </w:rPr>
+              <w:t>FR07 - Administrator - Gebruikers beheren [Medium]</w:t>
+            </w:r>
+            <w:r>
+              <w:rPr>
+                <w:noProof/>
+                <w:webHidden/>
+              </w:rPr>
+              <w:tab/>
+            </w:r>
+            <w:r>
+              <w:rPr>
+                <w:noProof/>
+                <w:webHidden/>
+              </w:rPr>
+              <w:fldChar w:fldCharType="begin"/>
+            </w:r>
+            <w:r>
+              <w:rPr>
+                <w:noProof/>
+                <w:webHidden/>
+              </w:rPr>
+              <w:instrText xml:space="preserve"> PAGEREF _Toc497322191 \h </w:instrText>
+            </w:r>
+            <w:r>
+              <w:rPr>
+                <w:noProof/>
+                <w:webHidden/>
+              </w:rPr>
+            </w:r>
+            <w:r>
+              <w:rPr>
+                <w:noProof/>
+                <w:webHidden/>
+              </w:rPr>
+              <w:fldChar w:fldCharType="separate"/>
+            </w:r>
+            <w:r>
+              <w:rPr>
+                <w:noProof/>
+                <w:webHidden/>
+              </w:rPr>
+              <w:t>11</w:t>
+            </w:r>
+            <w:r>
+              <w:rPr>
+                <w:noProof/>
+                <w:webHidden/>
+              </w:rPr>
+              <w:fldChar w:fldCharType="end"/>
+            </w:r>
+          </w:hyperlink>
+        </w:p>
+        <w:p>
+          <w:pPr>
+            <w:pStyle w:val="Inhopg2"/>
+            <w:tabs>
+              <w:tab w:val="right" w:pos="9350"/>
+            </w:tabs>
+            <w:rPr>
+              <w:rFonts w:asciiTheme="minorHAnsi" w:eastAsiaTheme="minorEastAsia" w:hAnsiTheme="minorHAnsi" w:cstheme="minorBidi"/>
+              <w:noProof/>
+              <w:color w:val="auto"/>
+              <w:lang w:val="nl-NL"/>
+            </w:rPr>
+          </w:pPr>
+          <w:hyperlink w:anchor="_Toc497322192" w:history="1">
+            <w:r>
+              <w:rPr>
+                <w:rStyle w:val="Hyperlink"/>
+                <w:noProof/>
+                <w:lang w:val="nl-NL"/>
+              </w:rPr>
+              <w:t>FR08 - Bestellingen inzien [Medium]</w:t>
+            </w:r>
+            <w:r>
+              <w:rPr>
+                <w:noProof/>
+                <w:webHidden/>
+              </w:rPr>
+              <w:tab/>
+            </w:r>
+            <w:r>
+              <w:rPr>
+                <w:noProof/>
+                <w:webHidden/>
+              </w:rPr>
+              <w:fldChar w:fldCharType="begin"/>
+            </w:r>
+            <w:r>
+              <w:rPr>
+                <w:noProof/>
+                <w:webHidden/>
+              </w:rPr>
+              <w:instrText xml:space="preserve"> PAGEREF _Toc497322192 \h </w:instrText>
+            </w:r>
+            <w:r>
+              <w:rPr>
+                <w:noProof/>
+                <w:webHidden/>
+              </w:rPr>
+            </w:r>
+            <w:r>
+              <w:rPr>
+                <w:noProof/>
+                <w:webHidden/>
+              </w:rPr>
+              <w:fldChar w:fldCharType="separate"/>
+            </w:r>
+            <w:r>
+              <w:rPr>
+                <w:noProof/>
+                <w:webHidden/>
+              </w:rPr>
+              <w:t>12</w:t>
             </w:r>
             <w:r>
               <w:rPr>
@@ -1014,16 +1714,17 @@
               <w:rFonts w:asciiTheme="minorHAnsi" w:eastAsiaTheme="minorEastAsia" w:hAnsiTheme="minorHAnsi" w:cstheme="minorBidi"/>
               <w:noProof/>
               <w:color w:val="auto"/>
-              <w:lang w:val="en-GB" w:eastAsia="en-GB"/>
+              <w:lang w:val="nl-NL"/>
             </w:rPr>
           </w:pPr>
-          <w:hyperlink w:anchor="_Toc497235450" w:history="1">
+          <w:hyperlink w:anchor="_Toc497322193" w:history="1">
             <w:r>
               <w:rPr>
                 <w:rStyle w:val="Hyperlink"/>
                 <w:noProof/>
-              </w:rPr>
-              <w:t>Functional requirements</w:t>
+                <w:lang w:val="nl-NL"/>
+              </w:rPr>
+              <w:t>Interface Requirements</w:t>
             </w:r>
             <w:r>
               <w:rPr>
@@ -1044,7 +1745,7 @@
                 <w:noProof/>
                 <w:webHidden/>
               </w:rPr>
-              <w:instrText xml:space="preserve"> PAGEREF _Toc497235450 \h </w:instrText>
+              <w:instrText xml:space="preserve"> PAGEREF _Toc497322193 \h </w:instrText>
             </w:r>
             <w:r>
               <w:rPr>
@@ -1064,7 +1765,7 @@
                 <w:noProof/>
                 <w:webHidden/>
               </w:rPr>
-              <w:t>9</w:t>
+              <w:t>12</w:t>
             </w:r>
             <w:r>
               <w:rPr>
@@ -1085,17 +1786,17 @@
               <w:rFonts w:asciiTheme="minorHAnsi" w:eastAsiaTheme="minorEastAsia" w:hAnsiTheme="minorHAnsi" w:cstheme="minorBidi"/>
               <w:noProof/>
               <w:color w:val="auto"/>
-              <w:lang w:val="en-GB" w:eastAsia="en-GB"/>
+              <w:lang w:val="nl-NL"/>
             </w:rPr>
           </w:pPr>
-          <w:hyperlink w:anchor="_Toc497235451" w:history="1">
+          <w:hyperlink w:anchor="_Toc497322194" w:history="1">
             <w:r>
               <w:rPr>
                 <w:rStyle w:val="Hyperlink"/>
                 <w:noProof/>
                 <w:lang w:val="nl-NL"/>
               </w:rPr>
-              <w:t>FR01 - Producten selecteren en toevoegen aan winkelmand[High]</w:t>
+              <w:t>User Interfaces</w:t>
             </w:r>
             <w:r>
               <w:rPr>
@@ -1116,7 +1817,7 @@
                 <w:noProof/>
                 <w:webHidden/>
               </w:rPr>
-              <w:instrText xml:space="preserve"> PAGEREF _Toc497235451 \h </w:instrText>
+              <w:instrText xml:space="preserve"> PAGEREF _Toc497322194 \h </w:instrText>
             </w:r>
             <w:r>
               <w:rPr>
@@ -1136,7 +1837,7 @@
                 <w:noProof/>
                 <w:webHidden/>
               </w:rPr>
-              <w:t>9</w:t>
+              <w:t>12</w:t>
             </w:r>
             <w:r>
               <w:rPr>
@@ -1157,17 +1858,17 @@
               <w:rFonts w:asciiTheme="minorHAnsi" w:eastAsiaTheme="minorEastAsia" w:hAnsiTheme="minorHAnsi" w:cstheme="minorBidi"/>
               <w:noProof/>
               <w:color w:val="auto"/>
-              <w:lang w:val="en-GB" w:eastAsia="en-GB"/>
+              <w:lang w:val="nl-NL"/>
             </w:rPr>
           </w:pPr>
-          <w:hyperlink w:anchor="_Toc497235452" w:history="1">
+          <w:hyperlink w:anchor="_Toc497322195" w:history="1">
             <w:r>
               <w:rPr>
                 <w:rStyle w:val="Hyperlink"/>
                 <w:noProof/>
                 <w:lang w:val="nl-NL"/>
               </w:rPr>
-              <w:t>FR02 - Producten bestellen [High]</w:t>
+              <w:t>Hardware interfaces</w:t>
             </w:r>
             <w:r>
               <w:rPr>
@@ -1188,7 +1889,7 @@
                 <w:noProof/>
                 <w:webHidden/>
               </w:rPr>
-              <w:instrText xml:space="preserve"> PAGEREF _Toc497235452 \h </w:instrText>
+              <w:instrText xml:space="preserve"> PAGEREF _Toc497322195 \h </w:instrText>
             </w:r>
             <w:r>
               <w:rPr>
@@ -1208,7 +1909,7 @@
                 <w:noProof/>
                 <w:webHidden/>
               </w:rPr>
-              <w:t>9</w:t>
+              <w:t>12</w:t>
             </w:r>
             <w:r>
               <w:rPr>
@@ -1229,17 +1930,17 @@
               <w:rFonts w:asciiTheme="minorHAnsi" w:eastAsiaTheme="minorEastAsia" w:hAnsiTheme="minorHAnsi" w:cstheme="minorBidi"/>
               <w:noProof/>
               <w:color w:val="auto"/>
-              <w:lang w:val="en-GB" w:eastAsia="en-GB"/>
+              <w:lang w:val="nl-NL"/>
             </w:rPr>
           </w:pPr>
-          <w:hyperlink w:anchor="_Toc497235453" w:history="1">
+          <w:hyperlink w:anchor="_Toc497322196" w:history="1">
             <w:r>
               <w:rPr>
                 <w:rStyle w:val="Hyperlink"/>
                 <w:noProof/>
                 <w:lang w:val="nl-NL"/>
               </w:rPr>
-              <w:t>FR03 - Een account aanmaken [High]</w:t>
+              <w:t>Software interfaces</w:t>
             </w:r>
             <w:r>
               <w:rPr>
@@ -1260,7 +1961,7 @@
                 <w:noProof/>
                 <w:webHidden/>
               </w:rPr>
-              <w:instrText xml:space="preserve"> PAGEREF _Toc497235453 \h </w:instrText>
+              <w:instrText xml:space="preserve"> PAGEREF _Toc497322196 \h </w:instrText>
             </w:r>
             <w:r>
               <w:rPr>
@@ -1280,7 +1981,7 @@
                 <w:noProof/>
                 <w:webHidden/>
               </w:rPr>
-              <w:t>9</w:t>
+              <w:t>12</w:t>
             </w:r>
             <w:r>
               <w:rPr>
@@ -1301,17 +2002,17 @@
               <w:rFonts w:asciiTheme="minorHAnsi" w:eastAsiaTheme="minorEastAsia" w:hAnsiTheme="minorHAnsi" w:cstheme="minorBidi"/>
               <w:noProof/>
               <w:color w:val="auto"/>
-              <w:lang w:val="en-GB" w:eastAsia="en-GB"/>
+              <w:lang w:val="nl-NL"/>
             </w:rPr>
           </w:pPr>
-          <w:hyperlink w:anchor="_Toc497235454" w:history="1">
+          <w:hyperlink w:anchor="_Toc497322197" w:history="1">
             <w:r>
               <w:rPr>
                 <w:rStyle w:val="Hyperlink"/>
                 <w:noProof/>
                 <w:lang w:val="nl-NL"/>
               </w:rPr>
-              <w:t>FR04 - Inloggen op de webshop [High]</w:t>
+              <w:t>Communication interfaces</w:t>
             </w:r>
             <w:r>
               <w:rPr>
@@ -1332,7 +2033,7 @@
                 <w:noProof/>
                 <w:webHidden/>
               </w:rPr>
-              <w:instrText xml:space="preserve"> PAGEREF _Toc497235454 \h </w:instrText>
+              <w:instrText xml:space="preserve"> PAGEREF _Toc497322197 \h </w:instrText>
             </w:r>
             <w:r>
               <w:rPr>
@@ -1352,7 +2053,79 @@
                 <w:noProof/>
                 <w:webHidden/>
               </w:rPr>
-              <w:t>10</w:t>
+              <w:t>13</w:t>
+            </w:r>
+            <w:r>
+              <w:rPr>
+                <w:noProof/>
+                <w:webHidden/>
+              </w:rPr>
+              <w:fldChar w:fldCharType="end"/>
+            </w:r>
+          </w:hyperlink>
+        </w:p>
+        <w:p>
+          <w:pPr>
+            <w:pStyle w:val="Inhopg1"/>
+            <w:tabs>
+              <w:tab w:val="right" w:pos="9350"/>
+            </w:tabs>
+            <w:rPr>
+              <w:rFonts w:asciiTheme="minorHAnsi" w:eastAsiaTheme="minorEastAsia" w:hAnsiTheme="minorHAnsi" w:cstheme="minorBidi"/>
+              <w:noProof/>
+              <w:color w:val="auto"/>
+              <w:lang w:val="nl-NL"/>
+            </w:rPr>
+          </w:pPr>
+          <w:hyperlink w:anchor="_Toc497322198" w:history="1">
+            <w:r>
+              <w:rPr>
+                <w:rStyle w:val="Hyperlink"/>
+                <w:noProof/>
+                <w:lang w:val="nl-NL"/>
+              </w:rPr>
+              <w:t>Non-functional requirements</w:t>
+            </w:r>
+            <w:r>
+              <w:rPr>
+                <w:noProof/>
+                <w:webHidden/>
+              </w:rPr>
+              <w:tab/>
+            </w:r>
+            <w:r>
+              <w:rPr>
+                <w:noProof/>
+                <w:webHidden/>
+              </w:rPr>
+              <w:fldChar w:fldCharType="begin"/>
+            </w:r>
+            <w:r>
+              <w:rPr>
+                <w:noProof/>
+                <w:webHidden/>
+              </w:rPr>
+              <w:instrText xml:space="preserve"> PAGEREF _Toc497322198 \h </w:instrText>
+            </w:r>
+            <w:r>
+              <w:rPr>
+                <w:noProof/>
+                <w:webHidden/>
+              </w:rPr>
+            </w:r>
+            <w:r>
+              <w:rPr>
+                <w:noProof/>
+                <w:webHidden/>
+              </w:rPr>
+              <w:fldChar w:fldCharType="separate"/>
+            </w:r>
+            <w:r>
+              <w:rPr>
+                <w:noProof/>
+                <w:webHidden/>
+              </w:rPr>
+              <w:t>14</w:t>
             </w:r>
             <w:r>
               <w:rPr>
@@ -1373,17 +2146,17 @@
               <w:rFonts w:asciiTheme="minorHAnsi" w:eastAsiaTheme="minorEastAsia" w:hAnsiTheme="minorHAnsi" w:cstheme="minorBidi"/>
               <w:noProof/>
               <w:color w:val="auto"/>
-              <w:lang w:val="en-GB" w:eastAsia="en-GB"/>
+              <w:lang w:val="nl-NL"/>
             </w:rPr>
           </w:pPr>
-          <w:hyperlink w:anchor="_Toc497235455" w:history="1">
+          <w:hyperlink w:anchor="_Toc497322199" w:history="1">
             <w:r>
               <w:rPr>
                 <w:rStyle w:val="Hyperlink"/>
                 <w:noProof/>
                 <w:lang w:val="nl-NL"/>
               </w:rPr>
-              <w:t>FR05– Gebruikergegevens aanpassen [Medium]</w:t>
+              <w:t>NFR01 – Snelheid van het systeem</w:t>
             </w:r>
             <w:r>
               <w:rPr>
@@ -1404,7 +2177,7 @@
                 <w:noProof/>
                 <w:webHidden/>
               </w:rPr>
-              <w:instrText xml:space="preserve"> PAGEREF _Toc497235455 \h </w:instrText>
+              <w:instrText xml:space="preserve"> PAGEREF _Toc497322199 \h </w:instrText>
             </w:r>
             <w:r>
               <w:rPr>
@@ -1424,7 +2197,295 @@
                 <w:noProof/>
                 <w:webHidden/>
               </w:rPr>
-              <w:t>10</w:t>
+              <w:t>14</w:t>
+            </w:r>
+            <w:r>
+              <w:rPr>
+                <w:noProof/>
+                <w:webHidden/>
+              </w:rPr>
+              <w:fldChar w:fldCharType="end"/>
+            </w:r>
+          </w:hyperlink>
+        </w:p>
+        <w:p>
+          <w:pPr>
+            <w:pStyle w:val="Inhopg3"/>
+            <w:tabs>
+              <w:tab w:val="right" w:pos="9350"/>
+            </w:tabs>
+            <w:rPr>
+              <w:rFonts w:asciiTheme="minorHAnsi" w:eastAsiaTheme="minorEastAsia" w:hAnsiTheme="minorHAnsi" w:cstheme="minorBidi"/>
+              <w:noProof/>
+              <w:color w:val="auto"/>
+              <w:lang w:val="nl-NL"/>
+            </w:rPr>
+          </w:pPr>
+          <w:hyperlink w:anchor="_Toc497322200" w:history="1">
+            <w:r>
+              <w:rPr>
+                <w:rStyle w:val="Hyperlink"/>
+                <w:noProof/>
+                <w:lang w:val="nl-NL"/>
+              </w:rPr>
+              <w:t>Description</w:t>
+            </w:r>
+            <w:r>
+              <w:rPr>
+                <w:noProof/>
+                <w:webHidden/>
+              </w:rPr>
+              <w:tab/>
+            </w:r>
+            <w:r>
+              <w:rPr>
+                <w:noProof/>
+                <w:webHidden/>
+              </w:rPr>
+              <w:fldChar w:fldCharType="begin"/>
+            </w:r>
+            <w:r>
+              <w:rPr>
+                <w:noProof/>
+                <w:webHidden/>
+              </w:rPr>
+              <w:instrText xml:space="preserve"> PAGEREF _Toc497322200 \h </w:instrText>
+            </w:r>
+            <w:r>
+              <w:rPr>
+                <w:noProof/>
+                <w:webHidden/>
+              </w:rPr>
+            </w:r>
+            <w:r>
+              <w:rPr>
+                <w:noProof/>
+                <w:webHidden/>
+              </w:rPr>
+              <w:fldChar w:fldCharType="separate"/>
+            </w:r>
+            <w:r>
+              <w:rPr>
+                <w:noProof/>
+                <w:webHidden/>
+              </w:rPr>
+              <w:t>14</w:t>
+            </w:r>
+            <w:r>
+              <w:rPr>
+                <w:noProof/>
+                <w:webHidden/>
+              </w:rPr>
+              <w:fldChar w:fldCharType="end"/>
+            </w:r>
+          </w:hyperlink>
+        </w:p>
+        <w:p>
+          <w:pPr>
+            <w:pStyle w:val="Inhopg3"/>
+            <w:tabs>
+              <w:tab w:val="right" w:pos="9350"/>
+            </w:tabs>
+            <w:rPr>
+              <w:rFonts w:asciiTheme="minorHAnsi" w:eastAsiaTheme="minorEastAsia" w:hAnsiTheme="minorHAnsi" w:cstheme="minorBidi"/>
+              <w:noProof/>
+              <w:color w:val="auto"/>
+              <w:lang w:val="nl-NL"/>
+            </w:rPr>
+          </w:pPr>
+          <w:hyperlink w:anchor="_Toc497322201" w:history="1">
+            <w:r>
+              <w:rPr>
+                <w:rStyle w:val="Hyperlink"/>
+                <w:noProof/>
+                <w:lang w:val="nl-NL"/>
+              </w:rPr>
+              <w:t>Indicator</w:t>
+            </w:r>
+            <w:r>
+              <w:rPr>
+                <w:noProof/>
+                <w:webHidden/>
+              </w:rPr>
+              <w:tab/>
+            </w:r>
+            <w:r>
+              <w:rPr>
+                <w:noProof/>
+                <w:webHidden/>
+              </w:rPr>
+              <w:fldChar w:fldCharType="begin"/>
+            </w:r>
+            <w:r>
+              <w:rPr>
+                <w:noProof/>
+                <w:webHidden/>
+              </w:rPr>
+              <w:instrText xml:space="preserve"> PAGEREF _Toc497322201 \h </w:instrText>
+            </w:r>
+            <w:r>
+              <w:rPr>
+                <w:noProof/>
+                <w:webHidden/>
+              </w:rPr>
+            </w:r>
+            <w:r>
+              <w:rPr>
+                <w:noProof/>
+                <w:webHidden/>
+              </w:rPr>
+              <w:fldChar w:fldCharType="separate"/>
+            </w:r>
+            <w:r>
+              <w:rPr>
+                <w:noProof/>
+                <w:webHidden/>
+              </w:rPr>
+              <w:t>14</w:t>
+            </w:r>
+            <w:r>
+              <w:rPr>
+                <w:noProof/>
+                <w:webHidden/>
+              </w:rPr>
+              <w:fldChar w:fldCharType="end"/>
+            </w:r>
+          </w:hyperlink>
+        </w:p>
+        <w:p>
+          <w:pPr>
+            <w:pStyle w:val="Inhopg3"/>
+            <w:tabs>
+              <w:tab w:val="right" w:pos="9350"/>
+            </w:tabs>
+            <w:rPr>
+              <w:rFonts w:asciiTheme="minorHAnsi" w:eastAsiaTheme="minorEastAsia" w:hAnsiTheme="minorHAnsi" w:cstheme="minorBidi"/>
+              <w:noProof/>
+              <w:color w:val="auto"/>
+              <w:lang w:val="nl-NL"/>
+            </w:rPr>
+          </w:pPr>
+          <w:hyperlink w:anchor="_Toc497322202" w:history="1">
+            <w:r>
+              <w:rPr>
+                <w:rStyle w:val="Hyperlink"/>
+                <w:noProof/>
+                <w:lang w:val="nl-NL"/>
+              </w:rPr>
+              <w:t>Measurement requirements</w:t>
+            </w:r>
+            <w:r>
+              <w:rPr>
+                <w:noProof/>
+                <w:webHidden/>
+              </w:rPr>
+              <w:tab/>
+            </w:r>
+            <w:r>
+              <w:rPr>
+                <w:noProof/>
+                <w:webHidden/>
+              </w:rPr>
+              <w:fldChar w:fldCharType="begin"/>
+            </w:r>
+            <w:r>
+              <w:rPr>
+                <w:noProof/>
+                <w:webHidden/>
+              </w:rPr>
+              <w:instrText xml:space="preserve"> PAGEREF _Toc497322202 \h </w:instrText>
+            </w:r>
+            <w:r>
+              <w:rPr>
+                <w:noProof/>
+                <w:webHidden/>
+              </w:rPr>
+            </w:r>
+            <w:r>
+              <w:rPr>
+                <w:noProof/>
+                <w:webHidden/>
+              </w:rPr>
+              <w:fldChar w:fldCharType="separate"/>
+            </w:r>
+            <w:r>
+              <w:rPr>
+                <w:noProof/>
+                <w:webHidden/>
+              </w:rPr>
+              <w:t>14</w:t>
+            </w:r>
+            <w:r>
+              <w:rPr>
+                <w:noProof/>
+                <w:webHidden/>
+              </w:rPr>
+              <w:fldChar w:fldCharType="end"/>
+            </w:r>
+          </w:hyperlink>
+        </w:p>
+        <w:p>
+          <w:pPr>
+            <w:pStyle w:val="Inhopg3"/>
+            <w:tabs>
+              <w:tab w:val="right" w:pos="9350"/>
+            </w:tabs>
+            <w:rPr>
+              <w:rFonts w:asciiTheme="minorHAnsi" w:eastAsiaTheme="minorEastAsia" w:hAnsiTheme="minorHAnsi" w:cstheme="minorBidi"/>
+              <w:noProof/>
+              <w:color w:val="auto"/>
+              <w:lang w:val="nl-NL"/>
+            </w:rPr>
+          </w:pPr>
+          <w:hyperlink w:anchor="_Toc497322203" w:history="1">
+            <w:r>
+              <w:rPr>
+                <w:rStyle w:val="Hyperlink"/>
+                <w:noProof/>
+                <w:lang w:val="nl-NL"/>
+              </w:rPr>
+              <w:t>Norm</w:t>
+            </w:r>
+            <w:r>
+              <w:rPr>
+                <w:noProof/>
+                <w:webHidden/>
+              </w:rPr>
+              <w:tab/>
+            </w:r>
+            <w:r>
+              <w:rPr>
+                <w:noProof/>
+                <w:webHidden/>
+              </w:rPr>
+              <w:fldChar w:fldCharType="begin"/>
+            </w:r>
+            <w:r>
+              <w:rPr>
+                <w:noProof/>
+                <w:webHidden/>
+              </w:rPr>
+              <w:instrText xml:space="preserve"> PAGEREF _Toc497322203 \h </w:instrText>
+            </w:r>
+            <w:r>
+              <w:rPr>
+                <w:noProof/>
+                <w:webHidden/>
+              </w:rPr>
+            </w:r>
+            <w:r>
+              <w:rPr>
+                <w:noProof/>
+                <w:webHidden/>
+              </w:rPr>
+              <w:fldChar w:fldCharType="separate"/>
+            </w:r>
+            <w:r>
+              <w:rPr>
+                <w:noProof/>
+                <w:webHidden/>
+              </w:rPr>
+              <w:t>14</w:t>
             </w:r>
             <w:r>
               <w:rPr>
@@ -1445,17 +2506,17 @@
               <w:rFonts w:asciiTheme="minorHAnsi" w:eastAsiaTheme="minorEastAsia" w:hAnsiTheme="minorHAnsi" w:cstheme="minorBidi"/>
               <w:noProof/>
               <w:color w:val="auto"/>
-              <w:lang w:val="en-GB" w:eastAsia="en-GB"/>
+              <w:lang w:val="nl-NL"/>
             </w:rPr>
           </w:pPr>
-          <w:hyperlink w:anchor="_Toc497235456" w:history="1">
+          <w:hyperlink w:anchor="_Toc497322204" w:history="1">
             <w:r>
               <w:rPr>
                 <w:rStyle w:val="Hyperlink"/>
                 <w:noProof/>
                 <w:lang w:val="nl-NL"/>
               </w:rPr>
-              <w:t>FR06 - Administrator - Producten beheren [Medium]</w:t>
+              <w:t>NFR02 – Gedetailleerde productomschrijvingen</w:t>
             </w:r>
             <w:r>
               <w:rPr>
@@ -1476,7 +2537,7 @@
                 <w:noProof/>
                 <w:webHidden/>
               </w:rPr>
-              <w:instrText xml:space="preserve"> PAGEREF _Toc497235456 \h </w:instrText>
+              <w:instrText xml:space="preserve"> PAGEREF _Toc497322204 \h </w:instrText>
             </w:r>
             <w:r>
               <w:rPr>
@@ -1496,7 +2557,295 @@
                 <w:noProof/>
                 <w:webHidden/>
               </w:rPr>
-              <w:t>11</w:t>
+              <w:t>15</w:t>
+            </w:r>
+            <w:r>
+              <w:rPr>
+                <w:noProof/>
+                <w:webHidden/>
+              </w:rPr>
+              <w:fldChar w:fldCharType="end"/>
+            </w:r>
+          </w:hyperlink>
+        </w:p>
+        <w:p>
+          <w:pPr>
+            <w:pStyle w:val="Inhopg3"/>
+            <w:tabs>
+              <w:tab w:val="right" w:pos="9350"/>
+            </w:tabs>
+            <w:rPr>
+              <w:rFonts w:asciiTheme="minorHAnsi" w:eastAsiaTheme="minorEastAsia" w:hAnsiTheme="minorHAnsi" w:cstheme="minorBidi"/>
+              <w:noProof/>
+              <w:color w:val="auto"/>
+              <w:lang w:val="nl-NL"/>
+            </w:rPr>
+          </w:pPr>
+          <w:hyperlink w:anchor="_Toc497322205" w:history="1">
+            <w:r>
+              <w:rPr>
+                <w:rStyle w:val="Hyperlink"/>
+                <w:noProof/>
+                <w:lang w:val="nl-NL"/>
+              </w:rPr>
+              <w:t>Description</w:t>
+            </w:r>
+            <w:r>
+              <w:rPr>
+                <w:noProof/>
+                <w:webHidden/>
+              </w:rPr>
+              <w:tab/>
+            </w:r>
+            <w:r>
+              <w:rPr>
+                <w:noProof/>
+                <w:webHidden/>
+              </w:rPr>
+              <w:fldChar w:fldCharType="begin"/>
+            </w:r>
+            <w:r>
+              <w:rPr>
+                <w:noProof/>
+                <w:webHidden/>
+              </w:rPr>
+              <w:instrText xml:space="preserve"> PAGEREF _Toc497322205 \h </w:instrText>
+            </w:r>
+            <w:r>
+              <w:rPr>
+                <w:noProof/>
+                <w:webHidden/>
+              </w:rPr>
+            </w:r>
+            <w:r>
+              <w:rPr>
+                <w:noProof/>
+                <w:webHidden/>
+              </w:rPr>
+              <w:fldChar w:fldCharType="separate"/>
+            </w:r>
+            <w:r>
+              <w:rPr>
+                <w:noProof/>
+                <w:webHidden/>
+              </w:rPr>
+              <w:t>15</w:t>
+            </w:r>
+            <w:r>
+              <w:rPr>
+                <w:noProof/>
+                <w:webHidden/>
+              </w:rPr>
+              <w:fldChar w:fldCharType="end"/>
+            </w:r>
+          </w:hyperlink>
+        </w:p>
+        <w:p>
+          <w:pPr>
+            <w:pStyle w:val="Inhopg3"/>
+            <w:tabs>
+              <w:tab w:val="right" w:pos="9350"/>
+            </w:tabs>
+            <w:rPr>
+              <w:rFonts w:asciiTheme="minorHAnsi" w:eastAsiaTheme="minorEastAsia" w:hAnsiTheme="minorHAnsi" w:cstheme="minorBidi"/>
+              <w:noProof/>
+              <w:color w:val="auto"/>
+              <w:lang w:val="nl-NL"/>
+            </w:rPr>
+          </w:pPr>
+          <w:hyperlink w:anchor="_Toc497322206" w:history="1">
+            <w:r>
+              <w:rPr>
+                <w:rStyle w:val="Hyperlink"/>
+                <w:noProof/>
+                <w:lang w:val="nl-NL"/>
+              </w:rPr>
+              <w:t>Indicator</w:t>
+            </w:r>
+            <w:r>
+              <w:rPr>
+                <w:noProof/>
+                <w:webHidden/>
+              </w:rPr>
+              <w:tab/>
+            </w:r>
+            <w:r>
+              <w:rPr>
+                <w:noProof/>
+                <w:webHidden/>
+              </w:rPr>
+              <w:fldChar w:fldCharType="begin"/>
+            </w:r>
+            <w:r>
+              <w:rPr>
+                <w:noProof/>
+                <w:webHidden/>
+              </w:rPr>
+              <w:instrText xml:space="preserve"> PAGEREF _Toc497322206 \h </w:instrText>
+            </w:r>
+            <w:r>
+              <w:rPr>
+                <w:noProof/>
+                <w:webHidden/>
+              </w:rPr>
+            </w:r>
+            <w:r>
+              <w:rPr>
+                <w:noProof/>
+                <w:webHidden/>
+              </w:rPr>
+              <w:fldChar w:fldCharType="separate"/>
+            </w:r>
+            <w:r>
+              <w:rPr>
+                <w:noProof/>
+                <w:webHidden/>
+              </w:rPr>
+              <w:t>15</w:t>
+            </w:r>
+            <w:r>
+              <w:rPr>
+                <w:noProof/>
+                <w:webHidden/>
+              </w:rPr>
+              <w:fldChar w:fldCharType="end"/>
+            </w:r>
+          </w:hyperlink>
+        </w:p>
+        <w:p>
+          <w:pPr>
+            <w:pStyle w:val="Inhopg3"/>
+            <w:tabs>
+              <w:tab w:val="right" w:pos="9350"/>
+            </w:tabs>
+            <w:rPr>
+              <w:rFonts w:asciiTheme="minorHAnsi" w:eastAsiaTheme="minorEastAsia" w:hAnsiTheme="minorHAnsi" w:cstheme="minorBidi"/>
+              <w:noProof/>
+              <w:color w:val="auto"/>
+              <w:lang w:val="nl-NL"/>
+            </w:rPr>
+          </w:pPr>
+          <w:hyperlink w:anchor="_Toc497322207" w:history="1">
+            <w:r>
+              <w:rPr>
+                <w:rStyle w:val="Hyperlink"/>
+                <w:noProof/>
+                <w:lang w:val="nl-NL"/>
+              </w:rPr>
+              <w:t>Measurement requirements</w:t>
+            </w:r>
+            <w:r>
+              <w:rPr>
+                <w:noProof/>
+                <w:webHidden/>
+              </w:rPr>
+              <w:tab/>
+            </w:r>
+            <w:r>
+              <w:rPr>
+                <w:noProof/>
+                <w:webHidden/>
+              </w:rPr>
+              <w:fldChar w:fldCharType="begin"/>
+            </w:r>
+            <w:r>
+              <w:rPr>
+                <w:noProof/>
+                <w:webHidden/>
+              </w:rPr>
+              <w:instrText xml:space="preserve"> PAGEREF _Toc497322207 \h </w:instrText>
+            </w:r>
+            <w:r>
+              <w:rPr>
+                <w:noProof/>
+                <w:webHidden/>
+              </w:rPr>
+            </w:r>
+            <w:r>
+              <w:rPr>
+                <w:noProof/>
+                <w:webHidden/>
+              </w:rPr>
+              <w:fldChar w:fldCharType="separate"/>
+            </w:r>
+            <w:r>
+              <w:rPr>
+                <w:noProof/>
+                <w:webHidden/>
+              </w:rPr>
+              <w:t>15</w:t>
+            </w:r>
+            <w:r>
+              <w:rPr>
+                <w:noProof/>
+                <w:webHidden/>
+              </w:rPr>
+              <w:fldChar w:fldCharType="end"/>
+            </w:r>
+          </w:hyperlink>
+        </w:p>
+        <w:p>
+          <w:pPr>
+            <w:pStyle w:val="Inhopg3"/>
+            <w:tabs>
+              <w:tab w:val="right" w:pos="9350"/>
+            </w:tabs>
+            <w:rPr>
+              <w:rFonts w:asciiTheme="minorHAnsi" w:eastAsiaTheme="minorEastAsia" w:hAnsiTheme="minorHAnsi" w:cstheme="minorBidi"/>
+              <w:noProof/>
+              <w:color w:val="auto"/>
+              <w:lang w:val="nl-NL"/>
+            </w:rPr>
+          </w:pPr>
+          <w:hyperlink w:anchor="_Toc497322208" w:history="1">
+            <w:r>
+              <w:rPr>
+                <w:rStyle w:val="Hyperlink"/>
+                <w:noProof/>
+                <w:lang w:val="nl-NL"/>
+              </w:rPr>
+              <w:t>Norm</w:t>
+            </w:r>
+            <w:r>
+              <w:rPr>
+                <w:noProof/>
+                <w:webHidden/>
+              </w:rPr>
+              <w:tab/>
+            </w:r>
+            <w:r>
+              <w:rPr>
+                <w:noProof/>
+                <w:webHidden/>
+              </w:rPr>
+              <w:fldChar w:fldCharType="begin"/>
+            </w:r>
+            <w:r>
+              <w:rPr>
+                <w:noProof/>
+                <w:webHidden/>
+              </w:rPr>
+              <w:instrText xml:space="preserve"> PAGEREF _Toc497322208 \h </w:instrText>
+            </w:r>
+            <w:r>
+              <w:rPr>
+                <w:noProof/>
+                <w:webHidden/>
+              </w:rPr>
+            </w:r>
+            <w:r>
+              <w:rPr>
+                <w:noProof/>
+                <w:webHidden/>
+              </w:rPr>
+              <w:fldChar w:fldCharType="separate"/>
+            </w:r>
+            <w:r>
+              <w:rPr>
+                <w:noProof/>
+                <w:webHidden/>
+              </w:rPr>
+              <w:t>15</w:t>
             </w:r>
             <w:r>
               <w:rPr>
@@ -1517,17 +2866,17 @@
               <w:rFonts w:asciiTheme="minorHAnsi" w:eastAsiaTheme="minorEastAsia" w:hAnsiTheme="minorHAnsi" w:cstheme="minorBidi"/>
               <w:noProof/>
               <w:color w:val="auto"/>
-              <w:lang w:val="en-GB" w:eastAsia="en-GB"/>
+              <w:lang w:val="nl-NL"/>
             </w:rPr>
           </w:pPr>
-          <w:hyperlink w:anchor="_Toc497235457" w:history="1">
+          <w:hyperlink w:anchor="_Toc497322209" w:history="1">
             <w:r>
               <w:rPr>
                 <w:rStyle w:val="Hyperlink"/>
                 <w:noProof/>
                 <w:lang w:val="nl-NL"/>
               </w:rPr>
-              <w:t>FR07 - Administrator - Gebruikers beheren [Medium]</w:t>
+              <w:t>NFR03 – Capaciteit van het systeem</w:t>
             </w:r>
             <w:r>
               <w:rPr>
@@ -1548,7 +2897,7 @@
                 <w:noProof/>
                 <w:webHidden/>
               </w:rPr>
-              <w:instrText xml:space="preserve"> PAGEREF _Toc497235457 \h </w:instrText>
+              <w:instrText xml:space="preserve"> PAGEREF _Toc497322209 \h </w:instrText>
             </w:r>
             <w:r>
               <w:rPr>
@@ -1568,580 +2917,7 @@
                 <w:noProof/>
                 <w:webHidden/>
               </w:rPr>
-              <w:t>11</w:t>
-            </w:r>
-            <w:r>
-              <w:rPr>
-                <w:noProof/>
-                <w:webHidden/>
-              </w:rPr>
-              <w:fldChar w:fldCharType="end"/>
-            </w:r>
-          </w:hyperlink>
-        </w:p>
-        <w:p>
-          <w:pPr>
-            <w:pStyle w:val="Inhopg2"/>
-            <w:tabs>
-              <w:tab w:val="right" w:pos="9350"/>
-            </w:tabs>
-            <w:rPr>
-              <w:rFonts w:asciiTheme="minorHAnsi" w:eastAsiaTheme="minorEastAsia" w:hAnsiTheme="minorHAnsi" w:cstheme="minorBidi"/>
-              <w:noProof/>
-              <w:color w:val="auto"/>
-              <w:lang w:val="en-GB" w:eastAsia="en-GB"/>
-            </w:rPr>
-          </w:pPr>
-          <w:hyperlink w:anchor="_Toc497235458" w:history="1">
-            <w:r>
-              <w:rPr>
-                <w:rStyle w:val="Hyperlink"/>
-                <w:noProof/>
-                <w:lang w:val="nl-NL"/>
-              </w:rPr>
-              <w:t>FR08 - Bestellingen inzien [Medium]</w:t>
-            </w:r>
-            <w:r>
-              <w:rPr>
-                <w:noProof/>
-                <w:webHidden/>
-              </w:rPr>
-              <w:tab/>
-            </w:r>
-            <w:r>
-              <w:rPr>
-                <w:noProof/>
-                <w:webHidden/>
-              </w:rPr>
-              <w:fldChar w:fldCharType="begin"/>
-            </w:r>
-            <w:r>
-              <w:rPr>
-                <w:noProof/>
-                <w:webHidden/>
-              </w:rPr>
-              <w:instrText xml:space="preserve"> PAGEREF _Toc497235458 \h </w:instrText>
-            </w:r>
-            <w:r>
-              <w:rPr>
-                <w:noProof/>
-                <w:webHidden/>
-              </w:rPr>
-            </w:r>
-            <w:r>
-              <w:rPr>
-                <w:noProof/>
-                <w:webHidden/>
-              </w:rPr>
-              <w:fldChar w:fldCharType="separate"/>
-            </w:r>
-            <w:r>
-              <w:rPr>
-                <w:noProof/>
-                <w:webHidden/>
-              </w:rPr>
-              <w:t>12</w:t>
-            </w:r>
-            <w:r>
-              <w:rPr>
-                <w:noProof/>
-                <w:webHidden/>
-              </w:rPr>
-              <w:fldChar w:fldCharType="end"/>
-            </w:r>
-          </w:hyperlink>
-        </w:p>
-        <w:p>
-          <w:pPr>
-            <w:pStyle w:val="Inhopg1"/>
-            <w:tabs>
-              <w:tab w:val="right" w:pos="9350"/>
-            </w:tabs>
-            <w:rPr>
-              <w:rFonts w:asciiTheme="minorHAnsi" w:eastAsiaTheme="minorEastAsia" w:hAnsiTheme="minorHAnsi" w:cstheme="minorBidi"/>
-              <w:noProof/>
-              <w:color w:val="auto"/>
-              <w:lang w:val="en-GB" w:eastAsia="en-GB"/>
-            </w:rPr>
-          </w:pPr>
-          <w:hyperlink w:anchor="_Toc497235459" w:history="1">
-            <w:r>
-              <w:rPr>
-                <w:rStyle w:val="Hyperlink"/>
-                <w:noProof/>
-                <w:lang w:val="en-US"/>
-              </w:rPr>
-              <w:t>Interface Requirements</w:t>
-            </w:r>
-            <w:r>
-              <w:rPr>
-                <w:noProof/>
-                <w:webHidden/>
-              </w:rPr>
-              <w:tab/>
-            </w:r>
-            <w:r>
-              <w:rPr>
-                <w:noProof/>
-                <w:webHidden/>
-              </w:rPr>
-              <w:fldChar w:fldCharType="begin"/>
-            </w:r>
-            <w:r>
-              <w:rPr>
-                <w:noProof/>
-                <w:webHidden/>
-              </w:rPr>
-              <w:instrText xml:space="preserve"> PAGEREF _Toc497235459 \h </w:instrText>
-            </w:r>
-            <w:r>
-              <w:rPr>
-                <w:noProof/>
-                <w:webHidden/>
-              </w:rPr>
-            </w:r>
-            <w:r>
-              <w:rPr>
-                <w:noProof/>
-                <w:webHidden/>
-              </w:rPr>
-              <w:fldChar w:fldCharType="separate"/>
-            </w:r>
-            <w:r>
-              <w:rPr>
-                <w:noProof/>
-                <w:webHidden/>
-              </w:rPr>
-              <w:t>12</w:t>
-            </w:r>
-            <w:r>
-              <w:rPr>
-                <w:noProof/>
-                <w:webHidden/>
-              </w:rPr>
-              <w:fldChar w:fldCharType="end"/>
-            </w:r>
-          </w:hyperlink>
-        </w:p>
-        <w:p>
-          <w:pPr>
-            <w:pStyle w:val="Inhopg2"/>
-            <w:tabs>
-              <w:tab w:val="right" w:pos="9350"/>
-            </w:tabs>
-            <w:rPr>
-              <w:rFonts w:asciiTheme="minorHAnsi" w:eastAsiaTheme="minorEastAsia" w:hAnsiTheme="minorHAnsi" w:cstheme="minorBidi"/>
-              <w:noProof/>
-              <w:color w:val="auto"/>
-              <w:lang w:val="en-GB" w:eastAsia="en-GB"/>
-            </w:rPr>
-          </w:pPr>
-          <w:hyperlink w:anchor="_Toc497235460" w:history="1">
-            <w:r>
-              <w:rPr>
-                <w:rStyle w:val="Hyperlink"/>
-                <w:noProof/>
-                <w:lang w:val="en-US"/>
-              </w:rPr>
-              <w:t>User Interfaces</w:t>
-            </w:r>
-            <w:r>
-              <w:rPr>
-                <w:noProof/>
-                <w:webHidden/>
-              </w:rPr>
-              <w:tab/>
-            </w:r>
-            <w:r>
-              <w:rPr>
-                <w:noProof/>
-                <w:webHidden/>
-              </w:rPr>
-              <w:fldChar w:fldCharType="begin"/>
-            </w:r>
-            <w:r>
-              <w:rPr>
-                <w:noProof/>
-                <w:webHidden/>
-              </w:rPr>
-              <w:instrText xml:space="preserve"> PAGEREF _Toc497235460 \h </w:instrText>
-            </w:r>
-            <w:r>
-              <w:rPr>
-                <w:noProof/>
-                <w:webHidden/>
-              </w:rPr>
-            </w:r>
-            <w:r>
-              <w:rPr>
-                <w:noProof/>
-                <w:webHidden/>
-              </w:rPr>
-              <w:fldChar w:fldCharType="separate"/>
-            </w:r>
-            <w:r>
-              <w:rPr>
-                <w:noProof/>
-                <w:webHidden/>
-              </w:rPr>
-              <w:t>12</w:t>
-            </w:r>
-            <w:r>
-              <w:rPr>
-                <w:noProof/>
-                <w:webHidden/>
-              </w:rPr>
-              <w:fldChar w:fldCharType="end"/>
-            </w:r>
-          </w:hyperlink>
-        </w:p>
-        <w:p>
-          <w:pPr>
-            <w:pStyle w:val="Inhopg2"/>
-            <w:tabs>
-              <w:tab w:val="right" w:pos="9350"/>
-            </w:tabs>
-            <w:rPr>
-              <w:rFonts w:asciiTheme="minorHAnsi" w:eastAsiaTheme="minorEastAsia" w:hAnsiTheme="minorHAnsi" w:cstheme="minorBidi"/>
-              <w:noProof/>
-              <w:color w:val="auto"/>
-              <w:lang w:val="en-GB" w:eastAsia="en-GB"/>
-            </w:rPr>
-          </w:pPr>
-          <w:hyperlink w:anchor="_Toc497235461" w:history="1">
-            <w:r>
-              <w:rPr>
-                <w:rStyle w:val="Hyperlink"/>
-                <w:noProof/>
-              </w:rPr>
-              <w:t>Hardware interfaces</w:t>
-            </w:r>
-            <w:r>
-              <w:rPr>
-                <w:noProof/>
-                <w:webHidden/>
-              </w:rPr>
-              <w:tab/>
-            </w:r>
-            <w:r>
-              <w:rPr>
-                <w:noProof/>
-                <w:webHidden/>
-              </w:rPr>
-              <w:fldChar w:fldCharType="begin"/>
-            </w:r>
-            <w:r>
-              <w:rPr>
-                <w:noProof/>
-                <w:webHidden/>
-              </w:rPr>
-              <w:instrText xml:space="preserve"> PAGEREF _Toc497235461 \h </w:instrText>
-            </w:r>
-            <w:r>
-              <w:rPr>
-                <w:noProof/>
-                <w:webHidden/>
-              </w:rPr>
-            </w:r>
-            <w:r>
-              <w:rPr>
-                <w:noProof/>
-                <w:webHidden/>
-              </w:rPr>
-              <w:fldChar w:fldCharType="separate"/>
-            </w:r>
-            <w:r>
-              <w:rPr>
-                <w:noProof/>
-                <w:webHidden/>
-              </w:rPr>
-              <w:t>12</w:t>
-            </w:r>
-            <w:r>
-              <w:rPr>
-                <w:noProof/>
-                <w:webHidden/>
-              </w:rPr>
-              <w:fldChar w:fldCharType="end"/>
-            </w:r>
-          </w:hyperlink>
-        </w:p>
-        <w:p>
-          <w:pPr>
-            <w:pStyle w:val="Inhopg2"/>
-            <w:tabs>
-              <w:tab w:val="right" w:pos="9350"/>
-            </w:tabs>
-            <w:rPr>
-              <w:rFonts w:asciiTheme="minorHAnsi" w:eastAsiaTheme="minorEastAsia" w:hAnsiTheme="minorHAnsi" w:cstheme="minorBidi"/>
-              <w:noProof/>
-              <w:color w:val="auto"/>
-              <w:lang w:val="en-GB" w:eastAsia="en-GB"/>
-            </w:rPr>
-          </w:pPr>
-          <w:hyperlink w:anchor="_Toc497235462" w:history="1">
-            <w:r>
-              <w:rPr>
-                <w:rStyle w:val="Hyperlink"/>
-                <w:noProof/>
-              </w:rPr>
-              <w:t>Software interfaces</w:t>
-            </w:r>
-            <w:r>
-              <w:rPr>
-                <w:noProof/>
-                <w:webHidden/>
-              </w:rPr>
-              <w:tab/>
-            </w:r>
-            <w:bookmarkStart w:id="4" w:name="_GoBack"/>
-            <w:bookmarkEnd w:id="4"/>
-            <w:r>
-              <w:rPr>
-                <w:noProof/>
-                <w:webHidden/>
-              </w:rPr>
-              <w:fldChar w:fldCharType="begin"/>
-            </w:r>
-            <w:r>
-              <w:rPr>
-                <w:noProof/>
-                <w:webHidden/>
-              </w:rPr>
-              <w:instrText xml:space="preserve"> PAGEREF _Toc497235462 \h </w:instrText>
-            </w:r>
-            <w:r>
-              <w:rPr>
-                <w:noProof/>
-                <w:webHidden/>
-              </w:rPr>
-            </w:r>
-            <w:r>
-              <w:rPr>
-                <w:noProof/>
-                <w:webHidden/>
-              </w:rPr>
-              <w:fldChar w:fldCharType="separate"/>
-            </w:r>
-            <w:r>
-              <w:rPr>
-                <w:noProof/>
-                <w:webHidden/>
-              </w:rPr>
-              <w:t>12</w:t>
-            </w:r>
-            <w:r>
-              <w:rPr>
-                <w:noProof/>
-                <w:webHidden/>
-              </w:rPr>
-              <w:fldChar w:fldCharType="end"/>
-            </w:r>
-          </w:hyperlink>
-        </w:p>
-        <w:p>
-          <w:pPr>
-            <w:pStyle w:val="Inhopg2"/>
-            <w:tabs>
-              <w:tab w:val="right" w:pos="9350"/>
-            </w:tabs>
-            <w:rPr>
-              <w:rFonts w:asciiTheme="minorHAnsi" w:eastAsiaTheme="minorEastAsia" w:hAnsiTheme="minorHAnsi" w:cstheme="minorBidi"/>
-              <w:noProof/>
-              <w:color w:val="auto"/>
-              <w:lang w:val="en-GB" w:eastAsia="en-GB"/>
-            </w:rPr>
-          </w:pPr>
-          <w:hyperlink w:anchor="_Toc497235463" w:history="1">
-            <w:r>
-              <w:rPr>
-                <w:rStyle w:val="Hyperlink"/>
-                <w:noProof/>
-              </w:rPr>
-              <w:t>Communication interfaces</w:t>
-            </w:r>
-            <w:r>
-              <w:rPr>
-                <w:noProof/>
-                <w:webHidden/>
-              </w:rPr>
-              <w:tab/>
-            </w:r>
-            <w:r>
-              <w:rPr>
-                <w:noProof/>
-                <w:webHidden/>
-              </w:rPr>
-              <w:fldChar w:fldCharType="begin"/>
-            </w:r>
-            <w:r>
-              <w:rPr>
-                <w:noProof/>
-                <w:webHidden/>
-              </w:rPr>
-              <w:instrText xml:space="preserve"> PAGEREF _Toc497235463 \h </w:instrText>
-            </w:r>
-            <w:r>
-              <w:rPr>
-                <w:noProof/>
-                <w:webHidden/>
-              </w:rPr>
-            </w:r>
-            <w:r>
-              <w:rPr>
-                <w:noProof/>
-                <w:webHidden/>
-              </w:rPr>
-              <w:fldChar w:fldCharType="separate"/>
-            </w:r>
-            <w:r>
-              <w:rPr>
-                <w:noProof/>
-                <w:webHidden/>
-              </w:rPr>
-              <w:t>13</w:t>
-            </w:r>
-            <w:r>
-              <w:rPr>
-                <w:noProof/>
-                <w:webHidden/>
-              </w:rPr>
-              <w:fldChar w:fldCharType="end"/>
-            </w:r>
-          </w:hyperlink>
-        </w:p>
-        <w:p>
-          <w:pPr>
-            <w:pStyle w:val="Inhopg1"/>
-            <w:tabs>
-              <w:tab w:val="right" w:pos="9350"/>
-            </w:tabs>
-            <w:rPr>
-              <w:rFonts w:asciiTheme="minorHAnsi" w:eastAsiaTheme="minorEastAsia" w:hAnsiTheme="minorHAnsi" w:cstheme="minorBidi"/>
-              <w:noProof/>
-              <w:color w:val="auto"/>
-              <w:lang w:val="en-GB" w:eastAsia="en-GB"/>
-            </w:rPr>
-          </w:pPr>
-          <w:hyperlink w:anchor="_Toc497235464" w:history="1">
-            <w:r>
-              <w:rPr>
-                <w:rStyle w:val="Hyperlink"/>
-                <w:noProof/>
-              </w:rPr>
-              <w:t>Non-functional requirements</w:t>
-            </w:r>
-            <w:r>
-              <w:rPr>
-                <w:noProof/>
-                <w:webHidden/>
-              </w:rPr>
-              <w:tab/>
-            </w:r>
-            <w:r>
-              <w:rPr>
-                <w:noProof/>
-                <w:webHidden/>
-              </w:rPr>
-              <w:fldChar w:fldCharType="begin"/>
-            </w:r>
-            <w:r>
-              <w:rPr>
-                <w:noProof/>
-                <w:webHidden/>
-              </w:rPr>
-              <w:instrText xml:space="preserve"> PAGEREF _Toc497235464 \h </w:instrText>
-            </w:r>
-            <w:r>
-              <w:rPr>
-                <w:noProof/>
-                <w:webHidden/>
-              </w:rPr>
-            </w:r>
-            <w:r>
-              <w:rPr>
-                <w:noProof/>
-                <w:webHidden/>
-              </w:rPr>
-              <w:fldChar w:fldCharType="separate"/>
-            </w:r>
-            <w:r>
-              <w:rPr>
-                <w:noProof/>
-                <w:webHidden/>
-              </w:rPr>
-              <w:t>14</w:t>
-            </w:r>
-            <w:r>
-              <w:rPr>
-                <w:noProof/>
-                <w:webHidden/>
-              </w:rPr>
-              <w:fldChar w:fldCharType="end"/>
-            </w:r>
-          </w:hyperlink>
-        </w:p>
-        <w:p>
-          <w:pPr>
-            <w:pStyle w:val="Inhopg2"/>
-            <w:tabs>
-              <w:tab w:val="right" w:pos="9350"/>
-            </w:tabs>
-            <w:rPr>
-              <w:rFonts w:asciiTheme="minorHAnsi" w:eastAsiaTheme="minorEastAsia" w:hAnsiTheme="minorHAnsi" w:cstheme="minorBidi"/>
-              <w:noProof/>
-              <w:color w:val="auto"/>
-              <w:lang w:val="en-GB" w:eastAsia="en-GB"/>
-            </w:rPr>
-          </w:pPr>
-          <w:hyperlink w:anchor="_Toc497235465" w:history="1">
-            <w:r>
-              <w:rPr>
-                <w:rStyle w:val="Hyperlink"/>
-                <w:noProof/>
-              </w:rPr>
-              <w:t>NFR01 – Snelheid van het systeem</w:t>
-            </w:r>
-            <w:r>
-              <w:rPr>
-                <w:noProof/>
-                <w:webHidden/>
-              </w:rPr>
-              <w:tab/>
-            </w:r>
-            <w:r>
-              <w:rPr>
-                <w:noProof/>
-                <w:webHidden/>
-              </w:rPr>
-              <w:fldChar w:fldCharType="begin"/>
-            </w:r>
-            <w:r>
-              <w:rPr>
-                <w:noProof/>
-                <w:webHidden/>
-              </w:rPr>
-              <w:instrText xml:space="preserve"> PAGEREF _Toc497235465 \h </w:instrText>
-            </w:r>
-            <w:r>
-              <w:rPr>
-                <w:noProof/>
-                <w:webHidden/>
-              </w:rPr>
-            </w:r>
-            <w:r>
-              <w:rPr>
-                <w:noProof/>
-                <w:webHidden/>
-              </w:rPr>
-              <w:fldChar w:fldCharType="separate"/>
-            </w:r>
-            <w:r>
-              <w:rPr>
-                <w:noProof/>
-                <w:webHidden/>
-              </w:rPr>
-              <w:t>14</w:t>
+              <w:t>15</w:t>
             </w:r>
             <w:r>
               <w:rPr>
@@ -2162,14 +2938,15 @@
               <w:rFonts w:asciiTheme="minorHAnsi" w:eastAsiaTheme="minorEastAsia" w:hAnsiTheme="minorHAnsi" w:cstheme="minorBidi"/>
               <w:noProof/>
               <w:color w:val="auto"/>
-              <w:lang w:val="en-GB" w:eastAsia="en-GB"/>
+              <w:lang w:val="nl-NL"/>
             </w:rPr>
           </w:pPr>
-          <w:hyperlink w:anchor="_Toc497235466" w:history="1">
+          <w:hyperlink w:anchor="_Toc497322210" w:history="1">
             <w:r>
               <w:rPr>
                 <w:rStyle w:val="Hyperlink"/>
                 <w:noProof/>
+                <w:lang w:val="nl-NL"/>
               </w:rPr>
               <w:t>Description</w:t>
             </w:r>
@@ -2192,7 +2969,7 @@
                 <w:noProof/>
                 <w:webHidden/>
               </w:rPr>
-              <w:instrText xml:space="preserve"> PAGEREF _Toc497235466 \h </w:instrText>
+              <w:instrText xml:space="preserve"> PAGEREF _Toc497322210 \h </w:instrText>
             </w:r>
             <w:r>
               <w:rPr>
@@ -2212,7 +2989,7 @@
                 <w:noProof/>
                 <w:webHidden/>
               </w:rPr>
-              <w:t>14</w:t>
+              <w:t>15</w:t>
             </w:r>
             <w:r>
               <w:rPr>
@@ -2233,14 +3010,15 @@
               <w:rFonts w:asciiTheme="minorHAnsi" w:eastAsiaTheme="minorEastAsia" w:hAnsiTheme="minorHAnsi" w:cstheme="minorBidi"/>
               <w:noProof/>
               <w:color w:val="auto"/>
-              <w:lang w:val="en-GB" w:eastAsia="en-GB"/>
+              <w:lang w:val="nl-NL"/>
             </w:rPr>
           </w:pPr>
-          <w:hyperlink w:anchor="_Toc497235467" w:history="1">
+          <w:hyperlink w:anchor="_Toc497322211" w:history="1">
             <w:r>
               <w:rPr>
                 <w:rStyle w:val="Hyperlink"/>
                 <w:noProof/>
+                <w:lang w:val="nl-NL"/>
               </w:rPr>
               <w:t>Indicator</w:t>
             </w:r>
@@ -2263,7 +3041,7 @@
                 <w:noProof/>
                 <w:webHidden/>
               </w:rPr>
-              <w:instrText xml:space="preserve"> PAGEREF _Toc497235467 \h </w:instrText>
+              <w:instrText xml:space="preserve"> PAGEREF _Toc497322211 \h </w:instrText>
             </w:r>
             <w:r>
               <w:rPr>
@@ -2283,7 +3061,7 @@
                 <w:noProof/>
                 <w:webHidden/>
               </w:rPr>
-              <w:t>14</w:t>
+              <w:t>15</w:t>
             </w:r>
             <w:r>
               <w:rPr>
@@ -2304,14 +3082,15 @@
               <w:rFonts w:asciiTheme="minorHAnsi" w:eastAsiaTheme="minorEastAsia" w:hAnsiTheme="minorHAnsi" w:cstheme="minorBidi"/>
               <w:noProof/>
               <w:color w:val="auto"/>
-              <w:lang w:val="en-GB" w:eastAsia="en-GB"/>
+              <w:lang w:val="nl-NL"/>
             </w:rPr>
           </w:pPr>
-          <w:hyperlink w:anchor="_Toc497235468" w:history="1">
+          <w:hyperlink w:anchor="_Toc497322212" w:history="1">
             <w:r>
               <w:rPr>
                 <w:rStyle w:val="Hyperlink"/>
                 <w:noProof/>
+                <w:lang w:val="nl-NL"/>
               </w:rPr>
               <w:t>Measurement requirements</w:t>
             </w:r>
@@ -2334,7 +3113,7 @@
                 <w:noProof/>
                 <w:webHidden/>
               </w:rPr>
-              <w:instrText xml:space="preserve"> PAGEREF _Toc497235468 \h </w:instrText>
+              <w:instrText xml:space="preserve"> PAGEREF _Toc497322212 \h </w:instrText>
             </w:r>
             <w:r>
               <w:rPr>
@@ -2354,7 +3133,7 @@
                 <w:noProof/>
                 <w:webHidden/>
               </w:rPr>
-              <w:t>14</w:t>
+              <w:t>16</w:t>
             </w:r>
             <w:r>
               <w:rPr>
@@ -2375,14 +3154,15 @@
               <w:rFonts w:asciiTheme="minorHAnsi" w:eastAsiaTheme="minorEastAsia" w:hAnsiTheme="minorHAnsi" w:cstheme="minorBidi"/>
               <w:noProof/>
               <w:color w:val="auto"/>
-              <w:lang w:val="en-GB" w:eastAsia="en-GB"/>
+              <w:lang w:val="nl-NL"/>
             </w:rPr>
           </w:pPr>
-          <w:hyperlink w:anchor="_Toc497235469" w:history="1">
+          <w:hyperlink w:anchor="_Toc497322213" w:history="1">
             <w:r>
               <w:rPr>
                 <w:rStyle w:val="Hyperlink"/>
                 <w:noProof/>
+                <w:lang w:val="nl-NL"/>
               </w:rPr>
               <w:t>Norm</w:t>
             </w:r>
@@ -2405,723 +3185,7 @@
                 <w:noProof/>
                 <w:webHidden/>
               </w:rPr>
-              <w:instrText xml:space="preserve"> PAGEREF _Toc497235469 \h </w:instrText>
-            </w:r>
-            <w:r>
-              <w:rPr>
-                <w:noProof/>
-                <w:webHidden/>
-              </w:rPr>
-            </w:r>
-            <w:r>
-              <w:rPr>
-                <w:noProof/>
-                <w:webHidden/>
-              </w:rPr>
-              <w:fldChar w:fldCharType="separate"/>
-            </w:r>
-            <w:r>
-              <w:rPr>
-                <w:noProof/>
-                <w:webHidden/>
-              </w:rPr>
-              <w:t>14</w:t>
-            </w:r>
-            <w:r>
-              <w:rPr>
-                <w:noProof/>
-                <w:webHidden/>
-              </w:rPr>
-              <w:fldChar w:fldCharType="end"/>
-            </w:r>
-          </w:hyperlink>
-        </w:p>
-        <w:p>
-          <w:pPr>
-            <w:pStyle w:val="Inhopg2"/>
-            <w:tabs>
-              <w:tab w:val="right" w:pos="9350"/>
-            </w:tabs>
-            <w:rPr>
-              <w:rFonts w:asciiTheme="minorHAnsi" w:eastAsiaTheme="minorEastAsia" w:hAnsiTheme="minorHAnsi" w:cstheme="minorBidi"/>
-              <w:noProof/>
-              <w:color w:val="auto"/>
-              <w:lang w:val="en-GB" w:eastAsia="en-GB"/>
-            </w:rPr>
-          </w:pPr>
-          <w:hyperlink w:anchor="_Toc497235470" w:history="1">
-            <w:r>
-              <w:rPr>
-                <w:rStyle w:val="Hyperlink"/>
-                <w:noProof/>
-              </w:rPr>
-              <w:t>NFR02 – Gedetailleerde productomschrijvingen</w:t>
-            </w:r>
-            <w:r>
-              <w:rPr>
-                <w:noProof/>
-                <w:webHidden/>
-              </w:rPr>
-              <w:tab/>
-            </w:r>
-            <w:r>
-              <w:rPr>
-                <w:noProof/>
-                <w:webHidden/>
-              </w:rPr>
-              <w:fldChar w:fldCharType="begin"/>
-            </w:r>
-            <w:r>
-              <w:rPr>
-                <w:noProof/>
-                <w:webHidden/>
-              </w:rPr>
-              <w:instrText xml:space="preserve"> PAGEREF _Toc497235470 \h </w:instrText>
-            </w:r>
-            <w:r>
-              <w:rPr>
-                <w:noProof/>
-                <w:webHidden/>
-              </w:rPr>
-            </w:r>
-            <w:r>
-              <w:rPr>
-                <w:noProof/>
-                <w:webHidden/>
-              </w:rPr>
-              <w:fldChar w:fldCharType="separate"/>
-            </w:r>
-            <w:r>
-              <w:rPr>
-                <w:noProof/>
-                <w:webHidden/>
-              </w:rPr>
-              <w:t>15</w:t>
-            </w:r>
-            <w:r>
-              <w:rPr>
-                <w:noProof/>
-                <w:webHidden/>
-              </w:rPr>
-              <w:fldChar w:fldCharType="end"/>
-            </w:r>
-          </w:hyperlink>
-        </w:p>
-        <w:p>
-          <w:pPr>
-            <w:pStyle w:val="Inhopg3"/>
-            <w:tabs>
-              <w:tab w:val="right" w:pos="9350"/>
-            </w:tabs>
-            <w:rPr>
-              <w:rFonts w:asciiTheme="minorHAnsi" w:eastAsiaTheme="minorEastAsia" w:hAnsiTheme="minorHAnsi" w:cstheme="minorBidi"/>
-              <w:noProof/>
-              <w:color w:val="auto"/>
-              <w:lang w:val="en-GB" w:eastAsia="en-GB"/>
-            </w:rPr>
-          </w:pPr>
-          <w:hyperlink w:anchor="_Toc497235471" w:history="1">
-            <w:r>
-              <w:rPr>
-                <w:rStyle w:val="Hyperlink"/>
-                <w:noProof/>
-              </w:rPr>
-              <w:t>Description</w:t>
-            </w:r>
-            <w:r>
-              <w:rPr>
-                <w:noProof/>
-                <w:webHidden/>
-              </w:rPr>
-              <w:tab/>
-            </w:r>
-            <w:r>
-              <w:rPr>
-                <w:noProof/>
-                <w:webHidden/>
-              </w:rPr>
-              <w:fldChar w:fldCharType="begin"/>
-            </w:r>
-            <w:r>
-              <w:rPr>
-                <w:noProof/>
-                <w:webHidden/>
-              </w:rPr>
-              <w:instrText xml:space="preserve"> PAGEREF _Toc497235471 \h </w:instrText>
-            </w:r>
-            <w:r>
-              <w:rPr>
-                <w:noProof/>
-                <w:webHidden/>
-              </w:rPr>
-            </w:r>
-            <w:r>
-              <w:rPr>
-                <w:noProof/>
-                <w:webHidden/>
-              </w:rPr>
-              <w:fldChar w:fldCharType="separate"/>
-            </w:r>
-            <w:r>
-              <w:rPr>
-                <w:noProof/>
-                <w:webHidden/>
-              </w:rPr>
-              <w:t>15</w:t>
-            </w:r>
-            <w:r>
-              <w:rPr>
-                <w:noProof/>
-                <w:webHidden/>
-              </w:rPr>
-              <w:fldChar w:fldCharType="end"/>
-            </w:r>
-          </w:hyperlink>
-        </w:p>
-        <w:p>
-          <w:pPr>
-            <w:pStyle w:val="Inhopg3"/>
-            <w:tabs>
-              <w:tab w:val="right" w:pos="9350"/>
-            </w:tabs>
-            <w:rPr>
-              <w:rFonts w:asciiTheme="minorHAnsi" w:eastAsiaTheme="minorEastAsia" w:hAnsiTheme="minorHAnsi" w:cstheme="minorBidi"/>
-              <w:noProof/>
-              <w:color w:val="auto"/>
-              <w:lang w:val="en-GB" w:eastAsia="en-GB"/>
-            </w:rPr>
-          </w:pPr>
-          <w:hyperlink w:anchor="_Toc497235472" w:history="1">
-            <w:r>
-              <w:rPr>
-                <w:rStyle w:val="Hyperlink"/>
-                <w:noProof/>
-              </w:rPr>
-              <w:t>Indicator</w:t>
-            </w:r>
-            <w:r>
-              <w:rPr>
-                <w:noProof/>
-                <w:webHidden/>
-              </w:rPr>
-              <w:tab/>
-            </w:r>
-            <w:r>
-              <w:rPr>
-                <w:noProof/>
-                <w:webHidden/>
-              </w:rPr>
-              <w:fldChar w:fldCharType="begin"/>
-            </w:r>
-            <w:r>
-              <w:rPr>
-                <w:noProof/>
-                <w:webHidden/>
-              </w:rPr>
-              <w:instrText xml:space="preserve"> PAGEREF _Toc497235472 \h </w:instrText>
-            </w:r>
-            <w:r>
-              <w:rPr>
-                <w:noProof/>
-                <w:webHidden/>
-              </w:rPr>
-            </w:r>
-            <w:r>
-              <w:rPr>
-                <w:noProof/>
-                <w:webHidden/>
-              </w:rPr>
-              <w:fldChar w:fldCharType="separate"/>
-            </w:r>
-            <w:r>
-              <w:rPr>
-                <w:noProof/>
-                <w:webHidden/>
-              </w:rPr>
-              <w:t>15</w:t>
-            </w:r>
-            <w:r>
-              <w:rPr>
-                <w:noProof/>
-                <w:webHidden/>
-              </w:rPr>
-              <w:fldChar w:fldCharType="end"/>
-            </w:r>
-          </w:hyperlink>
-        </w:p>
-        <w:p>
-          <w:pPr>
-            <w:pStyle w:val="Inhopg3"/>
-            <w:tabs>
-              <w:tab w:val="right" w:pos="9350"/>
-            </w:tabs>
-            <w:rPr>
-              <w:rFonts w:asciiTheme="minorHAnsi" w:eastAsiaTheme="minorEastAsia" w:hAnsiTheme="minorHAnsi" w:cstheme="minorBidi"/>
-              <w:noProof/>
-              <w:color w:val="auto"/>
-              <w:lang w:val="en-GB" w:eastAsia="en-GB"/>
-            </w:rPr>
-          </w:pPr>
-          <w:hyperlink w:anchor="_Toc497235473" w:history="1">
-            <w:r>
-              <w:rPr>
-                <w:rStyle w:val="Hyperlink"/>
-                <w:noProof/>
-              </w:rPr>
-              <w:t>Measurement requirements</w:t>
-            </w:r>
-            <w:r>
-              <w:rPr>
-                <w:noProof/>
-                <w:webHidden/>
-              </w:rPr>
-              <w:tab/>
-            </w:r>
-            <w:r>
-              <w:rPr>
-                <w:noProof/>
-                <w:webHidden/>
-              </w:rPr>
-              <w:fldChar w:fldCharType="begin"/>
-            </w:r>
-            <w:r>
-              <w:rPr>
-                <w:noProof/>
-                <w:webHidden/>
-              </w:rPr>
-              <w:instrText xml:space="preserve"> PAGEREF _Toc497235473 \h </w:instrText>
-            </w:r>
-            <w:r>
-              <w:rPr>
-                <w:noProof/>
-                <w:webHidden/>
-              </w:rPr>
-            </w:r>
-            <w:r>
-              <w:rPr>
-                <w:noProof/>
-                <w:webHidden/>
-              </w:rPr>
-              <w:fldChar w:fldCharType="separate"/>
-            </w:r>
-            <w:r>
-              <w:rPr>
-                <w:noProof/>
-                <w:webHidden/>
-              </w:rPr>
-              <w:t>15</w:t>
-            </w:r>
-            <w:r>
-              <w:rPr>
-                <w:noProof/>
-                <w:webHidden/>
-              </w:rPr>
-              <w:fldChar w:fldCharType="end"/>
-            </w:r>
-          </w:hyperlink>
-        </w:p>
-        <w:p>
-          <w:pPr>
-            <w:pStyle w:val="Inhopg3"/>
-            <w:tabs>
-              <w:tab w:val="right" w:pos="9350"/>
-            </w:tabs>
-            <w:rPr>
-              <w:rFonts w:asciiTheme="minorHAnsi" w:eastAsiaTheme="minorEastAsia" w:hAnsiTheme="minorHAnsi" w:cstheme="minorBidi"/>
-              <w:noProof/>
-              <w:color w:val="auto"/>
-              <w:lang w:val="en-GB" w:eastAsia="en-GB"/>
-            </w:rPr>
-          </w:pPr>
-          <w:hyperlink w:anchor="_Toc497235474" w:history="1">
-            <w:r>
-              <w:rPr>
-                <w:rStyle w:val="Hyperlink"/>
-                <w:noProof/>
-                <w:lang w:val="nl-NL"/>
-              </w:rPr>
-              <w:t>Norm</w:t>
-            </w:r>
-            <w:r>
-              <w:rPr>
-                <w:noProof/>
-                <w:webHidden/>
-              </w:rPr>
-              <w:tab/>
-            </w:r>
-            <w:r>
-              <w:rPr>
-                <w:noProof/>
-                <w:webHidden/>
-              </w:rPr>
-              <w:fldChar w:fldCharType="begin"/>
-            </w:r>
-            <w:r>
-              <w:rPr>
-                <w:noProof/>
-                <w:webHidden/>
-              </w:rPr>
-              <w:instrText xml:space="preserve"> PAGEREF _Toc497235474 \h </w:instrText>
-            </w:r>
-            <w:r>
-              <w:rPr>
-                <w:noProof/>
-                <w:webHidden/>
-              </w:rPr>
-            </w:r>
-            <w:r>
-              <w:rPr>
-                <w:noProof/>
-                <w:webHidden/>
-              </w:rPr>
-              <w:fldChar w:fldCharType="separate"/>
-            </w:r>
-            <w:r>
-              <w:rPr>
-                <w:noProof/>
-                <w:webHidden/>
-              </w:rPr>
-              <w:t>15</w:t>
-            </w:r>
-            <w:r>
-              <w:rPr>
-                <w:noProof/>
-                <w:webHidden/>
-              </w:rPr>
-              <w:fldChar w:fldCharType="end"/>
-            </w:r>
-          </w:hyperlink>
-        </w:p>
-        <w:p>
-          <w:pPr>
-            <w:pStyle w:val="Inhopg2"/>
-            <w:tabs>
-              <w:tab w:val="right" w:pos="9350"/>
-            </w:tabs>
-            <w:rPr>
-              <w:rFonts w:asciiTheme="minorHAnsi" w:eastAsiaTheme="minorEastAsia" w:hAnsiTheme="minorHAnsi" w:cstheme="minorBidi"/>
-              <w:noProof/>
-              <w:color w:val="auto"/>
-              <w:lang w:val="en-GB" w:eastAsia="en-GB"/>
-            </w:rPr>
-          </w:pPr>
-          <w:hyperlink w:anchor="_Toc497235475" w:history="1">
-            <w:r>
-              <w:rPr>
-                <w:rStyle w:val="Hyperlink"/>
-                <w:noProof/>
-                <w:lang w:val="nl-NL"/>
-              </w:rPr>
-              <w:t>NFR03 – Capaciteit van het systeem</w:t>
-            </w:r>
-            <w:r>
-              <w:rPr>
-                <w:noProof/>
-                <w:webHidden/>
-              </w:rPr>
-              <w:tab/>
-            </w:r>
-            <w:r>
-              <w:rPr>
-                <w:noProof/>
-                <w:webHidden/>
-              </w:rPr>
-              <w:fldChar w:fldCharType="begin"/>
-            </w:r>
-            <w:r>
-              <w:rPr>
-                <w:noProof/>
-                <w:webHidden/>
-              </w:rPr>
-              <w:instrText xml:space="preserve"> PAGEREF _Toc497235475 \h </w:instrText>
-            </w:r>
-            <w:r>
-              <w:rPr>
-                <w:noProof/>
-                <w:webHidden/>
-              </w:rPr>
-            </w:r>
-            <w:r>
-              <w:rPr>
-                <w:noProof/>
-                <w:webHidden/>
-              </w:rPr>
-              <w:fldChar w:fldCharType="separate"/>
-            </w:r>
-            <w:r>
-              <w:rPr>
-                <w:noProof/>
-                <w:webHidden/>
-              </w:rPr>
-              <w:t>15</w:t>
-            </w:r>
-            <w:r>
-              <w:rPr>
-                <w:noProof/>
-                <w:webHidden/>
-              </w:rPr>
-              <w:fldChar w:fldCharType="end"/>
-            </w:r>
-          </w:hyperlink>
-        </w:p>
-        <w:p>
-          <w:pPr>
-            <w:pStyle w:val="Inhopg3"/>
-            <w:tabs>
-              <w:tab w:val="right" w:pos="9350"/>
-            </w:tabs>
-            <w:rPr>
-              <w:rFonts w:asciiTheme="minorHAnsi" w:eastAsiaTheme="minorEastAsia" w:hAnsiTheme="minorHAnsi" w:cstheme="minorBidi"/>
-              <w:noProof/>
-              <w:color w:val="auto"/>
-              <w:lang w:val="en-GB" w:eastAsia="en-GB"/>
-            </w:rPr>
-          </w:pPr>
-          <w:hyperlink w:anchor="_Toc497235476" w:history="1">
-            <w:r>
-              <w:rPr>
-                <w:rStyle w:val="Hyperlink"/>
-                <w:noProof/>
-                <w:lang w:val="nl-NL"/>
-              </w:rPr>
-              <w:t>Description</w:t>
-            </w:r>
-            <w:r>
-              <w:rPr>
-                <w:noProof/>
-                <w:webHidden/>
-              </w:rPr>
-              <w:tab/>
-            </w:r>
-            <w:r>
-              <w:rPr>
-                <w:noProof/>
-                <w:webHidden/>
-              </w:rPr>
-              <w:fldChar w:fldCharType="begin"/>
-            </w:r>
-            <w:r>
-              <w:rPr>
-                <w:noProof/>
-                <w:webHidden/>
-              </w:rPr>
-              <w:instrText xml:space="preserve"> PAGEREF _Toc497235476 \h </w:instrText>
-            </w:r>
-            <w:r>
-              <w:rPr>
-                <w:noProof/>
-                <w:webHidden/>
-              </w:rPr>
-            </w:r>
-            <w:r>
-              <w:rPr>
-                <w:noProof/>
-                <w:webHidden/>
-              </w:rPr>
-              <w:fldChar w:fldCharType="separate"/>
-            </w:r>
-            <w:r>
-              <w:rPr>
-                <w:noProof/>
-                <w:webHidden/>
-              </w:rPr>
-              <w:t>15</w:t>
-            </w:r>
-            <w:r>
-              <w:rPr>
-                <w:noProof/>
-                <w:webHidden/>
-              </w:rPr>
-              <w:fldChar w:fldCharType="end"/>
-            </w:r>
-          </w:hyperlink>
-        </w:p>
-        <w:p>
-          <w:pPr>
-            <w:pStyle w:val="Inhopg3"/>
-            <w:tabs>
-              <w:tab w:val="right" w:pos="9350"/>
-            </w:tabs>
-            <w:rPr>
-              <w:rFonts w:asciiTheme="minorHAnsi" w:eastAsiaTheme="minorEastAsia" w:hAnsiTheme="minorHAnsi" w:cstheme="minorBidi"/>
-              <w:noProof/>
-              <w:color w:val="auto"/>
-              <w:lang w:val="en-GB" w:eastAsia="en-GB"/>
-            </w:rPr>
-          </w:pPr>
-          <w:hyperlink w:anchor="_Toc497235477" w:history="1">
-            <w:r>
-              <w:rPr>
-                <w:rStyle w:val="Hyperlink"/>
-                <w:noProof/>
-                <w:lang w:val="nl-NL"/>
-              </w:rPr>
-              <w:t>Indicator</w:t>
-            </w:r>
-            <w:r>
-              <w:rPr>
-                <w:noProof/>
-                <w:webHidden/>
-              </w:rPr>
-              <w:tab/>
-            </w:r>
-            <w:r>
-              <w:rPr>
-                <w:noProof/>
-                <w:webHidden/>
-              </w:rPr>
-              <w:fldChar w:fldCharType="begin"/>
-            </w:r>
-            <w:r>
-              <w:rPr>
-                <w:noProof/>
-                <w:webHidden/>
-              </w:rPr>
-              <w:instrText xml:space="preserve"> PAGEREF _Toc497235477 \h </w:instrText>
-            </w:r>
-            <w:r>
-              <w:rPr>
-                <w:noProof/>
-                <w:webHidden/>
-              </w:rPr>
-            </w:r>
-            <w:r>
-              <w:rPr>
-                <w:noProof/>
-                <w:webHidden/>
-              </w:rPr>
-              <w:fldChar w:fldCharType="separate"/>
-            </w:r>
-            <w:r>
-              <w:rPr>
-                <w:noProof/>
-                <w:webHidden/>
-              </w:rPr>
-              <w:t>15</w:t>
-            </w:r>
-            <w:r>
-              <w:rPr>
-                <w:noProof/>
-                <w:webHidden/>
-              </w:rPr>
-              <w:fldChar w:fldCharType="end"/>
-            </w:r>
-          </w:hyperlink>
-        </w:p>
-        <w:p>
-          <w:pPr>
-            <w:pStyle w:val="Inhopg3"/>
-            <w:tabs>
-              <w:tab w:val="right" w:pos="9350"/>
-            </w:tabs>
-            <w:rPr>
-              <w:rFonts w:asciiTheme="minorHAnsi" w:eastAsiaTheme="minorEastAsia" w:hAnsiTheme="minorHAnsi" w:cstheme="minorBidi"/>
-              <w:noProof/>
-              <w:color w:val="auto"/>
-              <w:lang w:val="en-GB" w:eastAsia="en-GB"/>
-            </w:rPr>
-          </w:pPr>
-          <w:hyperlink w:anchor="_Toc497235478" w:history="1">
-            <w:r>
-              <w:rPr>
-                <w:rStyle w:val="Hyperlink"/>
-                <w:noProof/>
-                <w:lang w:val="nl-NL"/>
-              </w:rPr>
-              <w:t>Measurement requirements</w:t>
-            </w:r>
-            <w:r>
-              <w:rPr>
-                <w:noProof/>
-                <w:webHidden/>
-              </w:rPr>
-              <w:tab/>
-            </w:r>
-            <w:r>
-              <w:rPr>
-                <w:noProof/>
-                <w:webHidden/>
-              </w:rPr>
-              <w:fldChar w:fldCharType="begin"/>
-            </w:r>
-            <w:r>
-              <w:rPr>
-                <w:noProof/>
-                <w:webHidden/>
-              </w:rPr>
-              <w:instrText xml:space="preserve"> PAGEREF _Toc497235478 \h </w:instrText>
-            </w:r>
-            <w:r>
-              <w:rPr>
-                <w:noProof/>
-                <w:webHidden/>
-              </w:rPr>
-            </w:r>
-            <w:r>
-              <w:rPr>
-                <w:noProof/>
-                <w:webHidden/>
-              </w:rPr>
-              <w:fldChar w:fldCharType="separate"/>
-            </w:r>
-            <w:r>
-              <w:rPr>
-                <w:noProof/>
-                <w:webHidden/>
-              </w:rPr>
-              <w:t>16</w:t>
-            </w:r>
-            <w:r>
-              <w:rPr>
-                <w:noProof/>
-                <w:webHidden/>
-              </w:rPr>
-              <w:fldChar w:fldCharType="end"/>
-            </w:r>
-          </w:hyperlink>
-        </w:p>
-        <w:p>
-          <w:pPr>
-            <w:pStyle w:val="Inhopg3"/>
-            <w:tabs>
-              <w:tab w:val="right" w:pos="9350"/>
-            </w:tabs>
-            <w:rPr>
-              <w:rFonts w:asciiTheme="minorHAnsi" w:eastAsiaTheme="minorEastAsia" w:hAnsiTheme="minorHAnsi" w:cstheme="minorBidi"/>
-              <w:noProof/>
-              <w:color w:val="auto"/>
-              <w:lang w:val="en-GB" w:eastAsia="en-GB"/>
-            </w:rPr>
-          </w:pPr>
-          <w:hyperlink w:anchor="_Toc497235479" w:history="1">
-            <w:r>
-              <w:rPr>
-                <w:rStyle w:val="Hyperlink"/>
-                <w:noProof/>
-                <w:lang w:val="nl-NL"/>
-              </w:rPr>
-              <w:t>Norm</w:t>
-            </w:r>
-            <w:r>
-              <w:rPr>
-                <w:noProof/>
-                <w:webHidden/>
-              </w:rPr>
-              <w:tab/>
-            </w:r>
-            <w:r>
-              <w:rPr>
-                <w:noProof/>
-                <w:webHidden/>
-              </w:rPr>
-              <w:fldChar w:fldCharType="begin"/>
-            </w:r>
-            <w:r>
-              <w:rPr>
-                <w:noProof/>
-                <w:webHidden/>
-              </w:rPr>
-              <w:instrText xml:space="preserve"> PAGEREF _Toc497235479 \h </w:instrText>
+              <w:instrText xml:space="preserve"> PAGEREF _Toc497322213 \h </w:instrText>
             </w:r>
             <w:r>
               <w:rPr>
@@ -3181,7 +3245,7 @@
           <w:lang w:val="nl-NL"/>
         </w:rPr>
       </w:pPr>
-      <w:bookmarkStart w:id="5" w:name="_Toc497235437"/>
+      <w:bookmarkStart w:id="5" w:name="_Toc497322171"/>
       <w:r>
         <w:rPr>
           <w:lang w:val="nl-NL"/>
@@ -3198,7 +3262,7 @@
           <w:lang w:val="nl-NL"/>
         </w:rPr>
       </w:pPr>
-      <w:bookmarkStart w:id="6" w:name="_Toc497235438"/>
+      <w:bookmarkStart w:id="6" w:name="_Toc497322172"/>
       <w:r>
         <w:rPr>
           <w:lang w:val="nl-NL"/>
@@ -3244,7 +3308,7 @@
           <w:lang w:val="nl-NL"/>
         </w:rPr>
       </w:pPr>
-      <w:bookmarkStart w:id="7" w:name="_Toc497235439"/>
+      <w:bookmarkStart w:id="7" w:name="_Toc497322173"/>
       <w:r>
         <w:rPr>
           <w:lang w:val="nl-NL"/>
@@ -3401,25 +3465,20 @@
     <w:p>
       <w:pPr>
         <w:pStyle w:val="Kop2"/>
-      </w:pPr>
-      <w:bookmarkStart w:id="8" w:name="_Toc497235440"/>
-      <w:r>
+        <w:rPr>
+          <w:lang w:val="nl-NL"/>
+        </w:rPr>
+      </w:pPr>
+      <w:bookmarkStart w:id="8" w:name="_Toc497322174"/>
+      <w:r>
+        <w:rPr>
+          <w:lang w:val="nl-NL"/>
+        </w:rPr>
         <w:t>References</w:t>
       </w:r>
       <w:bookmarkEnd w:id="8"/>
     </w:p>
     <w:p>
-      <w:r>
-        <w:t>&lt;Please provide a list of the documents referred to or referenced in this SRS</w:t>
-      </w:r>
-    </w:p>
-    <w:p>
-      <w:r>
-        <w:t>of which the SRS has been established. Indicate where the document can be found.&gt;</w:t>
-      </w:r>
-    </w:p>
-    <w:p/>
-    <w:p>
       <w:pPr>
         <w:rPr>
           <w:lang w:val="nl-NL"/>
@@ -3438,6 +3497,12 @@
           <w:lang w:val="nl-NL"/>
         </w:rPr>
       </w:pPr>
+      <w:r>
+        <w:rPr>
+          <w:lang w:val="nl-NL"/>
+        </w:rPr>
+        <w:t>Daarnaast heeft dit document raakvlakken met de System Requirements Specification en het System Design Document.</w:t>
+      </w:r>
     </w:p>
     <w:p>
       <w:pPr>
@@ -3471,8 +3536,9 @@
       <w:pPr>
         <w:pStyle w:val="Kop2"/>
       </w:pPr>
-      <w:bookmarkStart w:id="9" w:name="_Toc497235441"/>
-      <w:r>
+      <w:bookmarkStart w:id="9" w:name="_Toc497322175"/>
+      <w:r>
+        <w:lastRenderedPageBreak/>
         <w:t>Version control</w:t>
       </w:r>
       <w:bookmarkEnd w:id="9"/>
@@ -3730,7 +3796,7 @@
               <w:spacing w:line="240" w:lineRule="auto"/>
             </w:pPr>
             <w:r>
-              <w:t>1.1</w:t>
+              <w:t>2</w:t>
             </w:r>
           </w:p>
         </w:tc>
@@ -3843,7 +3909,7 @@
               <w:spacing w:line="240" w:lineRule="auto"/>
             </w:pPr>
             <w:r>
-              <w:t>1.2</w:t>
+              <w:t>3</w:t>
             </w:r>
           </w:p>
         </w:tc>
@@ -3950,7 +4016,7 @@
               <w:spacing w:line="240" w:lineRule="auto"/>
             </w:pPr>
             <w:r>
-              <w:t>1.3</w:t>
+              <w:t>4</w:t>
             </w:r>
           </w:p>
         </w:tc>
@@ -3992,7 +4058,10 @@
               <w:spacing w:line="240" w:lineRule="auto"/>
             </w:pPr>
             <w:r>
-              <w:t>2017-10-30</w:t>
+              <w:t>2017-10-3</w:t>
+            </w:r>
+            <w:r>
+              <w:t>1</w:t>
             </w:r>
           </w:p>
         </w:tc>
@@ -4044,7 +4113,7 @@
       <w:pPr>
         <w:pStyle w:val="Kop2"/>
       </w:pPr>
-      <w:bookmarkStart w:id="10" w:name="_Toc497235442"/>
+      <w:bookmarkStart w:id="10" w:name="_Toc497322176"/>
       <w:r>
         <w:t>Target audience</w:t>
       </w:r>
@@ -4148,7 +4217,7 @@
           <w:lang w:val="nl-NL"/>
         </w:rPr>
       </w:pPr>
-      <w:bookmarkStart w:id="11" w:name="_Toc497235443"/>
+      <w:bookmarkStart w:id="11" w:name="_Toc497322177"/>
       <w:r>
         <w:rPr>
           <w:lang w:val="nl-NL"/>
@@ -4165,7 +4234,7 @@
           <w:lang w:val="nl-NL"/>
         </w:rPr>
       </w:pPr>
-      <w:bookmarkStart w:id="12" w:name="_Toc497235444"/>
+      <w:bookmarkStart w:id="12" w:name="_Toc497322178"/>
       <w:r>
         <w:rPr>
           <w:lang w:val="nl-NL"/>
@@ -4568,7 +4637,7 @@
           <w:lang w:val="nl-NL"/>
         </w:rPr>
       </w:pPr>
-      <w:bookmarkStart w:id="13" w:name="_Toc497235445"/>
+      <w:bookmarkStart w:id="13" w:name="_Toc497322179"/>
       <w:r>
         <w:rPr>
           <w:lang w:val="nl-NL"/>
@@ -4878,7 +4947,7 @@
           <w:lang w:val="nl-NL"/>
         </w:rPr>
       </w:pPr>
-      <w:bookmarkStart w:id="14" w:name="_Toc497235446"/>
+      <w:bookmarkStart w:id="14" w:name="_Toc497322180"/>
       <w:r>
         <w:rPr>
           <w:lang w:val="nl-NL"/>
@@ -5014,7 +5083,7 @@
       <w:pPr>
         <w:pStyle w:val="Kop2"/>
       </w:pPr>
-      <w:bookmarkStart w:id="15" w:name="_Toc497235447"/>
+      <w:bookmarkStart w:id="15" w:name="_Toc497322181"/>
       <w:r>
         <w:t>Restrictions on design and development</w:t>
       </w:r>
@@ -5143,7 +5212,7 @@
           <w:lang w:val="nl-NL"/>
         </w:rPr>
       </w:pPr>
-      <w:bookmarkStart w:id="16" w:name="_Toc497235448"/>
+      <w:bookmarkStart w:id="16" w:name="_Toc497322182"/>
       <w:r>
         <w:rPr>
           <w:lang w:val="nl-NL"/>
@@ -5205,7 +5274,7 @@
           <w:lang w:val="nl-NL"/>
         </w:rPr>
       </w:pPr>
-      <w:bookmarkStart w:id="17" w:name="_Toc497235449"/>
+      <w:bookmarkStart w:id="17" w:name="_Toc497322183"/>
       <w:r>
         <w:rPr>
           <w:lang w:val="nl-NL"/>
@@ -5362,7 +5431,7 @@
           <w:lang w:val="nl-NL"/>
         </w:rPr>
       </w:pPr>
-      <w:bookmarkStart w:id="18" w:name="_Toc497235450"/>
+      <w:bookmarkStart w:id="18" w:name="_Toc497322184"/>
       <w:r>
         <w:rPr>
           <w:lang w:val="nl-NL"/>
@@ -5379,7 +5448,7 @@
           <w:lang w:val="nl-NL"/>
         </w:rPr>
       </w:pPr>
-      <w:bookmarkStart w:id="19" w:name="_Toc497235451"/>
+      <w:bookmarkStart w:id="19" w:name="_Toc497322185"/>
       <w:r>
         <w:rPr>
           <w:lang w:val="nl-NL"/>
@@ -5572,7 +5641,7 @@
           <w:lang w:val="nl-NL"/>
         </w:rPr>
       </w:pPr>
-      <w:bookmarkStart w:id="20" w:name="_Toc497235452"/>
+      <w:bookmarkStart w:id="20" w:name="_Toc497322186"/>
       <w:r>
         <w:rPr>
           <w:lang w:val="nl-NL"/>
@@ -5789,7 +5858,7 @@
           <w:lang w:val="nl-NL"/>
         </w:rPr>
       </w:pPr>
-      <w:bookmarkStart w:id="21" w:name="_Toc497235453"/>
+      <w:bookmarkStart w:id="21" w:name="_Toc497322187"/>
       <w:r>
         <w:rPr>
           <w:lang w:val="nl-NL"/>
@@ -6032,7 +6101,7 @@
           <w:lang w:val="nl-NL"/>
         </w:rPr>
       </w:pPr>
-      <w:bookmarkStart w:id="22" w:name="_Toc497235454"/>
+      <w:bookmarkStart w:id="22" w:name="_Toc497322188"/>
       <w:r>
         <w:rPr>
           <w:lang w:val="nl-NL"/>
@@ -6256,7 +6325,7 @@
           <w:lang w:val="nl-NL"/>
         </w:rPr>
       </w:pPr>
-      <w:bookmarkStart w:id="23" w:name="_Toc497235455"/>
+      <w:bookmarkStart w:id="23" w:name="_Toc497322189"/>
       <w:r>
         <w:rPr>
           <w:lang w:val="nl-NL"/>
@@ -6435,7 +6504,7 @@
           <w:lang w:val="nl-NL"/>
         </w:rPr>
       </w:pPr>
-      <w:bookmarkStart w:id="24" w:name="_Toc497235456"/>
+      <w:bookmarkStart w:id="24" w:name="_Toc497322190"/>
       <w:r>
         <w:rPr>
           <w:lang w:val="nl-NL"/>
@@ -6682,7 +6751,7 @@
           <w:lang w:val="nl-NL"/>
         </w:rPr>
       </w:pPr>
-      <w:bookmarkStart w:id="25" w:name="_Toc497235457"/>
+      <w:bookmarkStart w:id="25" w:name="_Toc497322191"/>
       <w:r>
         <w:rPr>
           <w:lang w:val="nl-NL"/>
@@ -6894,7 +6963,7 @@
           <w:lang w:val="nl-NL"/>
         </w:rPr>
       </w:pPr>
-      <w:bookmarkStart w:id="26" w:name="_Toc497235458"/>
+      <w:bookmarkStart w:id="26" w:name="_Toc497322192"/>
       <w:r>
         <w:rPr>
           <w:lang w:val="nl-NL"/>
@@ -7039,7 +7108,7 @@
           <w:lang w:val="nl-NL"/>
         </w:rPr>
       </w:pPr>
-      <w:bookmarkStart w:id="27" w:name="_Toc497235459"/>
+      <w:bookmarkStart w:id="27" w:name="_Toc497322193"/>
       <w:r>
         <w:rPr>
           <w:lang w:val="nl-NL"/>
@@ -7055,7 +7124,7 @@
           <w:lang w:val="nl-NL"/>
         </w:rPr>
       </w:pPr>
-      <w:bookmarkStart w:id="28" w:name="_Toc497235460"/>
+      <w:bookmarkStart w:id="28" w:name="_Toc497322194"/>
       <w:r>
         <w:rPr>
           <w:lang w:val="nl-NL"/>
@@ -7129,7 +7198,7 @@
           <w:lang w:val="nl-NL"/>
         </w:rPr>
       </w:pPr>
-      <w:bookmarkStart w:id="29" w:name="_Toc497235461"/>
+      <w:bookmarkStart w:id="29" w:name="_Toc497322195"/>
       <w:r>
         <w:rPr>
           <w:lang w:val="nl-NL"/>
@@ -7224,7 +7293,7 @@
           <w:lang w:val="nl-NL"/>
         </w:rPr>
       </w:pPr>
-      <w:bookmarkStart w:id="30" w:name="_Toc497235462"/>
+      <w:bookmarkStart w:id="30" w:name="_Toc497322196"/>
       <w:r>
         <w:rPr>
           <w:lang w:val="nl-NL"/>
@@ -7326,7 +7395,7 @@
           <w:lang w:val="nl-NL"/>
         </w:rPr>
       </w:pPr>
-      <w:bookmarkStart w:id="31" w:name="_Toc497235463"/>
+      <w:bookmarkStart w:id="31" w:name="_Toc497322197"/>
       <w:r>
         <w:rPr>
           <w:lang w:val="nl-NL"/>
@@ -7418,7 +7487,7 @@
           <w:lang w:val="nl-NL"/>
         </w:rPr>
       </w:pPr>
-      <w:bookmarkStart w:id="32" w:name="_Toc497235464"/>
+      <w:bookmarkStart w:id="32" w:name="_Toc497322198"/>
       <w:r>
         <w:rPr>
           <w:lang w:val="nl-NL"/>
@@ -7435,7 +7504,7 @@
           <w:lang w:val="nl-NL"/>
         </w:rPr>
       </w:pPr>
-      <w:bookmarkStart w:id="33" w:name="_Toc497235465"/>
+      <w:bookmarkStart w:id="33" w:name="_Toc497322199"/>
       <w:r>
         <w:rPr>
           <w:lang w:val="nl-NL"/>
@@ -7451,7 +7520,7 @@
           <w:lang w:val="nl-NL"/>
         </w:rPr>
       </w:pPr>
-      <w:bookmarkStart w:id="34" w:name="_Toc497235466"/>
+      <w:bookmarkStart w:id="34" w:name="_Toc497322200"/>
       <w:r>
         <w:rPr>
           <w:lang w:val="nl-NL"/>
@@ -7517,7 +7586,7 @@
           <w:lang w:val="nl-NL"/>
         </w:rPr>
       </w:pPr>
-      <w:bookmarkStart w:id="35" w:name="_Toc497235467"/>
+      <w:bookmarkStart w:id="35" w:name="_Toc497322201"/>
       <w:r>
         <w:rPr>
           <w:lang w:val="nl-NL"/>
@@ -7558,7 +7627,7 @@
           <w:lang w:val="nl-NL"/>
         </w:rPr>
       </w:pPr>
-      <w:bookmarkStart w:id="36" w:name="_Toc497235468"/>
+      <w:bookmarkStart w:id="36" w:name="_Toc497322202"/>
       <w:r>
         <w:rPr>
           <w:lang w:val="nl-NL"/>
@@ -7611,7 +7680,7 @@
           <w:lang w:val="nl-NL"/>
         </w:rPr>
       </w:pPr>
-      <w:bookmarkStart w:id="37" w:name="_Toc497235469"/>
+      <w:bookmarkStart w:id="37" w:name="_Toc497322203"/>
       <w:r>
         <w:rPr>
           <w:lang w:val="nl-NL"/>
@@ -7659,7 +7728,7 @@
           <w:lang w:val="nl-NL"/>
         </w:rPr>
       </w:pPr>
-      <w:bookmarkStart w:id="38" w:name="_Toc497235470"/>
+      <w:bookmarkStart w:id="38" w:name="_Toc497322204"/>
       <w:r>
         <w:rPr>
           <w:lang w:val="nl-NL"/>
@@ -7676,7 +7745,7 @@
           <w:lang w:val="nl-NL"/>
         </w:rPr>
       </w:pPr>
-      <w:bookmarkStart w:id="39" w:name="_Toc497235471"/>
+      <w:bookmarkStart w:id="39" w:name="_Toc497322205"/>
       <w:r>
         <w:rPr>
           <w:lang w:val="nl-NL"/>
@@ -7723,7 +7792,7 @@
           <w:lang w:val="nl-NL"/>
         </w:rPr>
       </w:pPr>
-      <w:bookmarkStart w:id="40" w:name="_Toc497235472"/>
+      <w:bookmarkStart w:id="40" w:name="_Toc497322206"/>
       <w:r>
         <w:rPr>
           <w:lang w:val="nl-NL"/>
@@ -7752,7 +7821,7 @@
           <w:lang w:val="nl-NL"/>
         </w:rPr>
       </w:pPr>
-      <w:bookmarkStart w:id="41" w:name="_Toc497235473"/>
+      <w:bookmarkStart w:id="41" w:name="_Toc497322207"/>
       <w:r>
         <w:rPr>
           <w:lang w:val="nl-NL"/>
@@ -7781,7 +7850,7 @@
           <w:lang w:val="nl-NL"/>
         </w:rPr>
       </w:pPr>
-      <w:bookmarkStart w:id="42" w:name="_Toc497235474"/>
+      <w:bookmarkStart w:id="42" w:name="_Toc497322208"/>
       <w:r>
         <w:rPr>
           <w:lang w:val="nl-NL"/>
@@ -7831,7 +7900,7 @@
           <w:lang w:val="nl-NL"/>
         </w:rPr>
       </w:pPr>
-      <w:bookmarkStart w:id="43" w:name="_Toc497235475"/>
+      <w:bookmarkStart w:id="43" w:name="_Toc497322209"/>
       <w:r>
         <w:rPr>
           <w:lang w:val="nl-NL"/>
@@ -7847,7 +7916,7 @@
           <w:lang w:val="nl-NL"/>
         </w:rPr>
       </w:pPr>
-      <w:bookmarkStart w:id="44" w:name="_Toc497235476"/>
+      <w:bookmarkStart w:id="44" w:name="_Toc497322210"/>
       <w:r>
         <w:rPr>
           <w:lang w:val="nl-NL"/>
@@ -7894,7 +7963,7 @@
           <w:lang w:val="nl-NL"/>
         </w:rPr>
       </w:pPr>
-      <w:bookmarkStart w:id="45" w:name="_Toc497235477"/>
+      <w:bookmarkStart w:id="45" w:name="_Toc497322211"/>
       <w:r>
         <w:rPr>
           <w:lang w:val="nl-NL"/>
@@ -7923,7 +7992,7 @@
           <w:lang w:val="nl-NL"/>
         </w:rPr>
       </w:pPr>
-      <w:bookmarkStart w:id="46" w:name="_Toc497235478"/>
+      <w:bookmarkStart w:id="46" w:name="_Toc497322212"/>
       <w:r>
         <w:rPr>
           <w:lang w:val="nl-NL"/>
@@ -7959,7 +8028,7 @@
           <w:lang w:val="nl-NL"/>
         </w:rPr>
       </w:pPr>
-      <w:bookmarkStart w:id="47" w:name="_Toc497235479"/>
+      <w:bookmarkStart w:id="47" w:name="_Toc497322213"/>
       <w:r>
         <w:rPr>
           <w:lang w:val="nl-NL"/>
@@ -14287,7 +14356,7 @@
               <w:sz w:val="16"/>
               <w:szCs w:val="16"/>
             </w:rPr>
-            <w:t>3</w:t>
+            <w:t>4</w:t>
           </w:r>
           <w:r>
             <w:rPr>
@@ -14455,7 +14524,7 @@
               <w:sz w:val="16"/>
               <w:szCs w:val="16"/>
             </w:rPr>
-            <w:t>1</w:t>
+            <w:t>4</w:t>
           </w:r>
         </w:p>
       </w:tc>
@@ -16852,7 +16921,7 @@
 </file>
 
 <file path=customXml/itemProps1.xml><?xml version="1.0" encoding="utf-8"?>
-<ds:datastoreItem xmlns:ds="http://schemas.openxmlformats.org/officeDocument/2006/customXml" ds:itemID="{D20F80F5-4C88-4359-8D1E-28CA10FF4A2A}">
+<ds:datastoreItem xmlns:ds="http://schemas.openxmlformats.org/officeDocument/2006/customXml" ds:itemID="{1F6181BD-4CAE-460C-9703-C61920188F4A}">
   <ds:schemaRefs>
     <ds:schemaRef ds:uri="http://schemas.openxmlformats.org/officeDocument/2006/bibliography"/>
   </ds:schemaRefs>

</xml_diff>